<commit_message>
Mise à jour quotidienne du Rapport
</commit_message>
<xml_diff>
--- a/PRO_Manuel_Utilisateur_Installation.docx
+++ b/PRO_Manuel_Utilisateur_Installation.docx
@@ -2,17 +2,138 @@
 <file path=word/document.xml><?xml version="1.0" encoding="utf-8"?>
 <w:document xmlns:wpc="http://schemas.microsoft.com/office/word/2010/wordprocessingCanvas" xmlns:cx="http://schemas.microsoft.com/office/drawing/2014/chartex" xmlns:cx1="http://schemas.microsoft.com/office/drawing/2015/9/8/chartex" xmlns:mc="http://schemas.openxmlformats.org/markup-compatibility/2006" xmlns:o="urn:schemas-microsoft-com:office:office" xmlns:r="http://schemas.openxmlformats.org/officeDocument/2006/relationships" xmlns:m="http://schemas.openxmlformats.org/officeDocument/2006/math" xmlns:v="urn:schemas-microsoft-com:vml" xmlns:wp14="http://schemas.microsoft.com/office/word/2010/wordprocessingDrawing" xmlns:wp="http://schemas.openxmlformats.org/drawingml/2006/wordprocessingDrawing" xmlns:w10="urn:schemas-microsoft-com:office:word" xmlns:w="http://schemas.openxmlformats.org/wordprocessingml/2006/main" xmlns:w14="http://schemas.microsoft.com/office/word/2010/wordml" xmlns:w15="http://schemas.microsoft.com/office/word/2012/wordml" xmlns:w16se="http://schemas.microsoft.com/office/word/2015/wordml/symex" xmlns:wpg="http://schemas.microsoft.com/office/word/2010/wordprocessingGroup" xmlns:wpi="http://schemas.microsoft.com/office/word/2010/wordprocessingInk" xmlns:wne="http://schemas.microsoft.com/office/word/2006/wordml" xmlns:wps="http://schemas.microsoft.com/office/word/2010/wordprocessingShape" mc:Ignorable="w14 w15 w16se wp14">
   <w:body>
+    <w:p/>
+    <w:p/>
+    <w:p/>
+    <w:p/>
+    <w:p/>
+    <w:p/>
+    <w:p/>
+    <w:p/>
     <w:p>
       <w:pPr>
         <w:pStyle w:val="Titre"/>
-        <w:jc w:val="center"/>
       </w:pPr>
       <w:r>
         <w:t>Smartcity</w:t>
       </w:r>
     </w:p>
     <w:p/>
-    <w:p>
+    <w:p/>
+    <w:p/>
+    <w:p/>
+    <w:p/>
+    <w:p>
+      <w:pPr>
+        <w:jc w:val="center"/>
+      </w:pPr>
+      <w:r>
+        <w:t>par</w:t>
+      </w:r>
+    </w:p>
+    <w:p>
+      <w:pPr>
+        <w:jc w:val="center"/>
+      </w:pPr>
+      <w:r>
+        <w:t>Tano Iannetta</w:t>
+      </w:r>
+    </w:p>
+    <w:p>
+      <w:pPr>
+        <w:jc w:val="center"/>
+      </w:pPr>
+      <w:r>
+        <w:t>Loan Lassalle</w:t>
+      </w:r>
+    </w:p>
+    <w:p>
+      <w:pPr>
+        <w:jc w:val="center"/>
+      </w:pPr>
+      <w:r>
+        <w:t>Luana Martelli</w:t>
+      </w:r>
+    </w:p>
+    <w:p>
+      <w:pPr>
+        <w:jc w:val="center"/>
+      </w:pPr>
+      <w:r>
+        <w:t>Wojciech Myszkorowski</w:t>
+      </w:r>
+    </w:p>
+    <w:p>
+      <w:pPr>
+        <w:jc w:val="center"/>
+      </w:pPr>
+      <w:r>
+        <w:t>Camilo Pineda</w:t>
+      </w:r>
+    </w:p>
+    <w:p>
+      <w:pPr>
+        <w:jc w:val="center"/>
+      </w:pPr>
+      <w:r>
+        <w:t>JérémieZanone</w:t>
+      </w:r>
+    </w:p>
+    <w:p>
+      <w:pPr>
+        <w:jc w:val="center"/>
+      </w:pPr>
+    </w:p>
+    <w:p>
+      <w:pPr>
+        <w:jc w:val="center"/>
+      </w:pPr>
+    </w:p>
+    <w:p>
+      <w:pPr>
+        <w:jc w:val="center"/>
+      </w:pPr>
+    </w:p>
+    <w:p>
+      <w:pPr>
+        <w:jc w:val="center"/>
+      </w:pPr>
+      <w:r>
+        <w:t>sous la direction du Professeur René Rentsch</w:t>
+      </w:r>
+    </w:p>
+    <w:p>
+      <w:pPr>
+        <w:jc w:val="center"/>
+      </w:pPr>
+    </w:p>
+    <w:p>
+      <w:pPr>
+        <w:jc w:val="center"/>
+      </w:pPr>
+    </w:p>
+    <w:p>
+      <w:pPr>
+        <w:jc w:val="center"/>
+      </w:pPr>
+    </w:p>
+    <w:p>
+      <w:pPr>
+        <w:jc w:val="center"/>
+      </w:pPr>
+    </w:p>
+    <w:p>
+      <w:pPr>
+        <w:jc w:val="center"/>
+      </w:pPr>
+    </w:p>
+    <w:p>
+      <w:pPr>
+        <w:jc w:val="center"/>
+      </w:pPr>
+      <w:r>
+        <w:t>Semestre de Printemps 2017</w:t>
+      </w:r>
       <w:r>
         <w:br w:type="page"/>
       </w:r>
@@ -47,6 +168,8 @@
             <w:t>Table des matières</w:t>
           </w:r>
         </w:p>
+        <w:bookmarkStart w:id="0" w:name="_GoBack"/>
+        <w:bookmarkEnd w:id="0"/>
         <w:p>
           <w:pPr>
             <w:pStyle w:val="TM1"/>
@@ -69,7 +192,7 @@
           <w:r>
             <w:fldChar w:fldCharType="separate"/>
           </w:r>
-          <w:hyperlink w:anchor="_Toc482714636" w:history="1">
+          <w:hyperlink w:anchor="_Toc483068867" w:history="1">
             <w:r>
               <w:rPr>
                 <w:rStyle w:val="Lienhypertexte"/>
@@ -111,7 +234,7 @@
                 <w:noProof/>
                 <w:webHidden/>
               </w:rPr>
-              <w:instrText xml:space="preserve"> PAGEREF _Toc482714636 \h </w:instrText>
+              <w:instrText xml:space="preserve"> PAGEREF _Toc483068867 \h </w:instrText>
             </w:r>
             <w:r>
               <w:rPr>
@@ -155,7 +278,7 @@
               <w:lang w:eastAsia="fr-FR"/>
             </w:rPr>
           </w:pPr>
-          <w:hyperlink w:anchor="_Toc482714637" w:history="1">
+          <w:hyperlink w:anchor="_Toc483068868" w:history="1">
             <w:r>
               <w:rPr>
                 <w:rStyle w:val="Lienhypertexte"/>
@@ -197,7 +320,7 @@
                 <w:noProof/>
                 <w:webHidden/>
               </w:rPr>
-              <w:instrText xml:space="preserve"> PAGEREF _Toc482714637 \h </w:instrText>
+              <w:instrText xml:space="preserve"> PAGEREF _Toc483068868 \h </w:instrText>
             </w:r>
             <w:r>
               <w:rPr>
@@ -249,29 +372,33 @@
       <w:pPr>
         <w:pStyle w:val="Titre1"/>
       </w:pPr>
-      <w:bookmarkStart w:id="0" w:name="_Toc482714636"/>
+      <w:bookmarkStart w:id="1" w:name="_Toc483068867"/>
       <w:r>
         <w:lastRenderedPageBreak/>
         <w:t>Manuel utilisateur</w:t>
       </w:r>
-      <w:bookmarkEnd w:id="0"/>
-    </w:p>
+      <w:bookmarkEnd w:id="1"/>
+    </w:p>
+    <w:p/>
     <w:p>
       <w:pPr>
         <w:pStyle w:val="Titre1"/>
       </w:pPr>
-      <w:bookmarkStart w:id="1" w:name="_Toc482714637"/>
+      <w:bookmarkStart w:id="2" w:name="_Toc483068868"/>
       <w:r>
         <w:t>Manuel d’installation</w:t>
       </w:r>
-      <w:bookmarkStart w:id="2" w:name="_GoBack"/>
-      <w:bookmarkEnd w:id="1"/>
       <w:bookmarkEnd w:id="2"/>
     </w:p>
+    <w:p/>
     <w:sectPr>
+      <w:headerReference w:type="default" r:id="rId8"/>
+      <w:footerReference w:type="default" r:id="rId9"/>
+      <w:headerReference w:type="first" r:id="rId10"/>
       <w:pgSz w:w="11906" w:h="16838"/>
       <w:pgMar w:top="1417" w:right="1417" w:bottom="1417" w:left="1417" w:header="708" w:footer="708" w:gutter="0"/>
       <w:cols w:space="708"/>
+      <w:titlePg/>
       <w:docGrid w:linePitch="360"/>
     </w:sectPr>
   </w:body>
@@ -283,7 +410,7 @@
   <w:endnote w:type="separator" w:id="-1">
     <w:p>
       <w:pPr>
-        <w:spacing w:after="0" w:line="240" w:lineRule="auto"/>
+        <w:spacing w:after="0"/>
       </w:pPr>
       <w:r>
         <w:separator/>
@@ -293,14 +420,99 @@
   <w:endnote w:type="continuationSeparator" w:id="0">
     <w:p>
       <w:pPr>
-        <w:spacing w:after="0" w:line="240" w:lineRule="auto"/>
+        <w:spacing w:after="0"/>
       </w:pPr>
       <w:r>
         <w:continuationSeparator/>
       </w:r>
     </w:p>
   </w:endnote>
+  <w:endnote w:type="continuationNotice" w:id="1">
+    <w:p>
+      <w:pPr>
+        <w:spacing w:after="0"/>
+      </w:pPr>
+    </w:p>
+  </w:endnote>
 </w:endnotes>
+</file>
+
+<file path=word/footer1.xml><?xml version="1.0" encoding="utf-8"?>
+<w:ftr xmlns:wpc="http://schemas.microsoft.com/office/word/2010/wordprocessingCanvas" xmlns:cx="http://schemas.microsoft.com/office/drawing/2014/chartex" xmlns:cx1="http://schemas.microsoft.com/office/drawing/2015/9/8/chartex" xmlns:mc="http://schemas.openxmlformats.org/markup-compatibility/2006" xmlns:o="urn:schemas-microsoft-com:office:office" xmlns:r="http://schemas.openxmlformats.org/officeDocument/2006/relationships" xmlns:m="http://schemas.openxmlformats.org/officeDocument/2006/math" xmlns:v="urn:schemas-microsoft-com:vml" xmlns:wp14="http://schemas.microsoft.com/office/word/2010/wordprocessingDrawing" xmlns:wp="http://schemas.openxmlformats.org/drawingml/2006/wordprocessingDrawing" xmlns:w10="urn:schemas-microsoft-com:office:word" xmlns:w="http://schemas.openxmlformats.org/wordprocessingml/2006/main" xmlns:w14="http://schemas.microsoft.com/office/word/2010/wordml" xmlns:w15="http://schemas.microsoft.com/office/word/2012/wordml" xmlns:w16se="http://schemas.microsoft.com/office/word/2015/wordml/symex" xmlns:wpg="http://schemas.microsoft.com/office/word/2010/wordprocessingGroup" xmlns:wpi="http://schemas.microsoft.com/office/word/2010/wordprocessingInk" xmlns:wne="http://schemas.microsoft.com/office/word/2006/wordml" xmlns:wps="http://schemas.microsoft.com/office/word/2010/wordprocessingShape" mc:Ignorable="w14 w15 w16se wp14">
+  <w:p>
+    <w:pPr>
+      <w:pStyle w:val="Pieddepage"/>
+    </w:pPr>
+    <w:sdt>
+      <w:sdtPr>
+        <w:alias w:val="Titre "/>
+        <w:tag w:val=""/>
+        <w:id w:val="-364441079"/>
+        <w:placeholder>
+          <w:docPart w:val="41C78C4EB7A34096A72C58CB7C439089"/>
+        </w:placeholder>
+        <w:dataBinding w:prefixMappings="xmlns:ns0='http://purl.org/dc/elements/1.1/' xmlns:ns1='http://schemas.openxmlformats.org/package/2006/metadata/core-properties' " w:xpath="/ns1:coreProperties[1]/ns0:title[1]" w:storeItemID="{6C3C8BC8-F283-45AE-878A-BAB7291924A1}"/>
+        <w:text/>
+      </w:sdtPr>
+      <w:sdtContent>
+        <w:r>
+          <w:t>Smartcity</w:t>
+        </w:r>
+      </w:sdtContent>
+    </w:sdt>
+    <w:r>
+      <w:ptab w:relativeTo="margin" w:alignment="center" w:leader="none"/>
+    </w:r>
+    <w:r>
+      <w:rPr>
+        <w:noProof/>
+      </w:rPr>
+      <w:fldChar w:fldCharType="begin"/>
+    </w:r>
+    <w:r>
+      <w:instrText xml:space="preserve"> PAGE  \* Arabic  \* MERGEFORMAT </w:instrText>
+    </w:r>
+    <w:r>
+      <w:fldChar w:fldCharType="separate"/>
+    </w:r>
+    <w:r>
+      <w:rPr>
+        <w:noProof/>
+      </w:rPr>
+      <w:t>2</w:t>
+    </w:r>
+    <w:r>
+      <w:rPr>
+        <w:noProof/>
+      </w:rPr>
+      <w:fldChar w:fldCharType="end"/>
+    </w:r>
+    <w:r>
+      <w:ptab w:relativeTo="margin" w:alignment="right" w:leader="none"/>
+    </w:r>
+    <w:r>
+      <w:fldChar w:fldCharType="begin"/>
+    </w:r>
+    <w:r>
+      <w:instrText xml:space="preserve"> STYLEREF  "Titre 1"  \* MERGEFORMAT </w:instrText>
+    </w:r>
+    <w:r>
+      <w:fldChar w:fldCharType="separate"/>
+    </w:r>
+    <w:r>
+      <w:rPr>
+        <w:noProof/>
+      </w:rPr>
+      <w:t>Manuel utilisateur</w:t>
+    </w:r>
+    <w:r>
+      <w:rPr>
+        <w:noProof/>
+      </w:rPr>
+      <w:fldChar w:fldCharType="end"/>
+    </w:r>
+  </w:p>
+</w:ftr>
 </file>
 
 <file path=word/footnotes.xml><?xml version="1.0" encoding="utf-8"?>
@@ -308,7 +520,7 @@
   <w:footnote w:type="separator" w:id="-1">
     <w:p>
       <w:pPr>
-        <w:spacing w:after="0" w:line="240" w:lineRule="auto"/>
+        <w:spacing w:after="0"/>
       </w:pPr>
       <w:r>
         <w:separator/>
@@ -318,14 +530,193 @@
   <w:footnote w:type="continuationSeparator" w:id="0">
     <w:p>
       <w:pPr>
-        <w:spacing w:after="0" w:line="240" w:lineRule="auto"/>
+        <w:spacing w:after="0"/>
       </w:pPr>
       <w:r>
         <w:continuationSeparator/>
       </w:r>
     </w:p>
   </w:footnote>
+  <w:footnote w:type="continuationNotice" w:id="1">
+    <w:p>
+      <w:pPr>
+        <w:spacing w:after="0"/>
+      </w:pPr>
+    </w:p>
+  </w:footnote>
 </w:footnotes>
+</file>
+
+<file path=word/header1.xml><?xml version="1.0" encoding="utf-8"?>
+<w:hdr xmlns:wpc="http://schemas.microsoft.com/office/word/2010/wordprocessingCanvas" xmlns:cx="http://schemas.microsoft.com/office/drawing/2014/chartex" xmlns:cx1="http://schemas.microsoft.com/office/drawing/2015/9/8/chartex" xmlns:mc="http://schemas.openxmlformats.org/markup-compatibility/2006" xmlns:o="urn:schemas-microsoft-com:office:office" xmlns:r="http://schemas.openxmlformats.org/officeDocument/2006/relationships" xmlns:m="http://schemas.openxmlformats.org/officeDocument/2006/math" xmlns:v="urn:schemas-microsoft-com:vml" xmlns:wp14="http://schemas.microsoft.com/office/word/2010/wordprocessingDrawing" xmlns:wp="http://schemas.openxmlformats.org/drawingml/2006/wordprocessingDrawing" xmlns:w10="urn:schemas-microsoft-com:office:word" xmlns:w="http://schemas.openxmlformats.org/wordprocessingml/2006/main" xmlns:w14="http://schemas.microsoft.com/office/word/2010/wordml" xmlns:w15="http://schemas.microsoft.com/office/word/2012/wordml" xmlns:w16se="http://schemas.microsoft.com/office/word/2015/wordml/symex" xmlns:wpg="http://schemas.microsoft.com/office/word/2010/wordprocessingGroup" xmlns:wpi="http://schemas.microsoft.com/office/word/2010/wordprocessingInk" xmlns:wne="http://schemas.microsoft.com/office/word/2006/wordml" xmlns:wps="http://schemas.microsoft.com/office/word/2010/wordprocessingShape" mc:Ignorable="w14 w15 w16se wp14">
+  <w:p>
+    <w:pPr>
+      <w:pStyle w:val="En-tte"/>
+    </w:pPr>
+    <w:r>
+      <w:rPr>
+        <w:noProof/>
+        <w:lang w:eastAsia="fr-FR"/>
+      </w:rPr>
+      <w:drawing>
+        <wp:anchor distT="0" distB="0" distL="114300" distR="114300" simplePos="0" relativeHeight="251659264" behindDoc="0" locked="0" layoutInCell="1" allowOverlap="1" wp14:anchorId="2DF7E93E" wp14:editId="1ABBAF5D">
+          <wp:simplePos x="0" y="0"/>
+          <wp:positionH relativeFrom="margin">
+            <wp:posOffset>-365677</wp:posOffset>
+          </wp:positionH>
+          <wp:positionV relativeFrom="paragraph">
+            <wp:posOffset>-36195</wp:posOffset>
+          </wp:positionV>
+          <wp:extent cx="1571625" cy="484505"/>
+          <wp:effectExtent l="0" t="0" r="9525" b="0"/>
+          <wp:wrapSquare wrapText="bothSides"/>
+          <wp:docPr id="8" name="Image 8" descr="Image associée"/>
+          <wp:cNvGraphicFramePr>
+            <a:graphicFrameLocks xmlns:a="http://schemas.openxmlformats.org/drawingml/2006/main" noChangeAspect="1"/>
+          </wp:cNvGraphicFramePr>
+          <a:graphic xmlns:a="http://schemas.openxmlformats.org/drawingml/2006/main">
+            <a:graphicData uri="http://schemas.openxmlformats.org/drawingml/2006/picture">
+              <pic:pic xmlns:pic="http://schemas.openxmlformats.org/drawingml/2006/picture">
+                <pic:nvPicPr>
+                  <pic:cNvPr id="0" name="Picture 13" descr="Image associée"/>
+                  <pic:cNvPicPr>
+                    <a:picLocks noChangeAspect="1" noChangeArrowheads="1"/>
+                  </pic:cNvPicPr>
+                </pic:nvPicPr>
+                <pic:blipFill>
+                  <a:blip r:embed="rId1" cstate="print">
+                    <a:extLst>
+                      <a:ext uri="{28A0092B-C50C-407E-A947-70E740481C1C}">
+                        <a14:useLocalDpi xmlns:a14="http://schemas.microsoft.com/office/drawing/2010/main" val="0"/>
+                      </a:ext>
+                    </a:extLst>
+                  </a:blip>
+                  <a:srcRect/>
+                  <a:stretch>
+                    <a:fillRect/>
+                  </a:stretch>
+                </pic:blipFill>
+                <pic:spPr bwMode="auto">
+                  <a:xfrm>
+                    <a:off x="0" y="0"/>
+                    <a:ext cx="1571625" cy="484505"/>
+                  </a:xfrm>
+                  <a:prstGeom prst="rect">
+                    <a:avLst/>
+                  </a:prstGeom>
+                  <a:noFill/>
+                  <a:ln>
+                    <a:noFill/>
+                  </a:ln>
+                </pic:spPr>
+              </pic:pic>
+            </a:graphicData>
+          </a:graphic>
+        </wp:anchor>
+      </w:drawing>
+    </w:r>
+  </w:p>
+  <w:p>
+    <w:pPr>
+      <w:pStyle w:val="En-tte"/>
+    </w:pPr>
+  </w:p>
+  <w:p>
+    <w:pPr>
+      <w:pStyle w:val="En-tte"/>
+    </w:pPr>
+  </w:p>
+  <w:p>
+    <w:pPr>
+      <w:pStyle w:val="En-tte"/>
+    </w:pPr>
+  </w:p>
+</w:hdr>
+</file>
+
+<file path=word/header2.xml><?xml version="1.0" encoding="utf-8"?>
+<w:hdr xmlns:wpc="http://schemas.microsoft.com/office/word/2010/wordprocessingCanvas" xmlns:cx="http://schemas.microsoft.com/office/drawing/2014/chartex" xmlns:cx1="http://schemas.microsoft.com/office/drawing/2015/9/8/chartex" xmlns:mc="http://schemas.openxmlformats.org/markup-compatibility/2006" xmlns:o="urn:schemas-microsoft-com:office:office" xmlns:r="http://schemas.openxmlformats.org/officeDocument/2006/relationships" xmlns:m="http://schemas.openxmlformats.org/officeDocument/2006/math" xmlns:v="urn:schemas-microsoft-com:vml" xmlns:wp14="http://schemas.microsoft.com/office/word/2010/wordprocessingDrawing" xmlns:wp="http://schemas.openxmlformats.org/drawingml/2006/wordprocessingDrawing" xmlns:w10="urn:schemas-microsoft-com:office:word" xmlns:w="http://schemas.openxmlformats.org/wordprocessingml/2006/main" xmlns:w14="http://schemas.microsoft.com/office/word/2010/wordml" xmlns:w15="http://schemas.microsoft.com/office/word/2012/wordml" xmlns:w16se="http://schemas.microsoft.com/office/word/2015/wordml/symex" xmlns:wpg="http://schemas.microsoft.com/office/word/2010/wordprocessingGroup" xmlns:wpi="http://schemas.microsoft.com/office/word/2010/wordprocessingInk" xmlns:wne="http://schemas.microsoft.com/office/word/2006/wordml" xmlns:wps="http://schemas.microsoft.com/office/word/2010/wordprocessingShape" mc:Ignorable="w14 w15 w16se wp14">
+  <w:p>
+    <w:pPr>
+      <w:pStyle w:val="En-tte"/>
+    </w:pPr>
+    <w:r>
+      <w:rPr>
+        <w:noProof/>
+        <w:lang w:eastAsia="fr-FR"/>
+      </w:rPr>
+      <w:drawing>
+        <wp:anchor distT="0" distB="0" distL="114300" distR="114300" simplePos="0" relativeHeight="251658240" behindDoc="0" locked="0" layoutInCell="1" allowOverlap="1" wp14:anchorId="5C2C7585" wp14:editId="30A54DF4">
+          <wp:simplePos x="0" y="0"/>
+          <wp:positionH relativeFrom="margin">
+            <wp:posOffset>-365677</wp:posOffset>
+          </wp:positionH>
+          <wp:positionV relativeFrom="paragraph">
+            <wp:posOffset>-36195</wp:posOffset>
+          </wp:positionV>
+          <wp:extent cx="1571625" cy="484505"/>
+          <wp:effectExtent l="0" t="0" r="9525" b="0"/>
+          <wp:wrapSquare wrapText="bothSides"/>
+          <wp:docPr id="1" name="Image 1" descr="Image associée"/>
+          <wp:cNvGraphicFramePr>
+            <a:graphicFrameLocks xmlns:a="http://schemas.openxmlformats.org/drawingml/2006/main" noChangeAspect="1"/>
+          </wp:cNvGraphicFramePr>
+          <a:graphic xmlns:a="http://schemas.openxmlformats.org/drawingml/2006/main">
+            <a:graphicData uri="http://schemas.openxmlformats.org/drawingml/2006/picture">
+              <pic:pic xmlns:pic="http://schemas.openxmlformats.org/drawingml/2006/picture">
+                <pic:nvPicPr>
+                  <pic:cNvPr id="0" name="Picture 13" descr="Image associée"/>
+                  <pic:cNvPicPr>
+                    <a:picLocks noChangeAspect="1" noChangeArrowheads="1"/>
+                  </pic:cNvPicPr>
+                </pic:nvPicPr>
+                <pic:blipFill>
+                  <a:blip r:embed="rId1" cstate="print">
+                    <a:extLst>
+                      <a:ext uri="{28A0092B-C50C-407E-A947-70E740481C1C}">
+                        <a14:useLocalDpi xmlns:a14="http://schemas.microsoft.com/office/drawing/2010/main" val="0"/>
+                      </a:ext>
+                    </a:extLst>
+                  </a:blip>
+                  <a:srcRect/>
+                  <a:stretch>
+                    <a:fillRect/>
+                  </a:stretch>
+                </pic:blipFill>
+                <pic:spPr bwMode="auto">
+                  <a:xfrm>
+                    <a:off x="0" y="0"/>
+                    <a:ext cx="1571625" cy="484505"/>
+                  </a:xfrm>
+                  <a:prstGeom prst="rect">
+                    <a:avLst/>
+                  </a:prstGeom>
+                  <a:noFill/>
+                  <a:ln>
+                    <a:noFill/>
+                  </a:ln>
+                </pic:spPr>
+              </pic:pic>
+            </a:graphicData>
+          </a:graphic>
+        </wp:anchor>
+      </w:drawing>
+    </w:r>
+  </w:p>
+  <w:p>
+    <w:pPr>
+      <w:pStyle w:val="En-tte"/>
+    </w:pPr>
+  </w:p>
+  <w:p>
+    <w:pPr>
+      <w:pStyle w:val="En-tte"/>
+    </w:pPr>
+    <w:r>
+      <w:t>| TIC – Technologies de l’Information et de la Communication</w:t>
+    </w:r>
+  </w:p>
+</w:hdr>
 </file>
 
 <file path=word/numbering.xml><?xml version="1.0" encoding="utf-8"?>
@@ -440,6 +831,1056 @@
         <w:sz w:val="22"/>
         <w:szCs w:val="22"/>
         <w:lang w:val="fr-FR" w:eastAsia="en-US" w:bidi="ar-SA"/>
+      </w:rPr>
+    </w:rPrDefault>
+    <w:pPrDefault>
+      <w:pPr>
+        <w:spacing w:after="160" w:line="259" w:lineRule="auto"/>
+      </w:pPr>
+    </w:pPrDefault>
+  </w:docDefaults>
+  <w:latentStyles w:defLockedState="0" w:defUIPriority="99" w:defSemiHidden="0" w:defUnhideWhenUsed="0" w:defQFormat="0" w:count="371">
+    <w:lsdException w:name="Normal" w:uiPriority="0" w:qFormat="1"/>
+    <w:lsdException w:name="heading 1" w:uiPriority="9" w:qFormat="1"/>
+    <w:lsdException w:name="heading 2" w:semiHidden="1" w:uiPriority="9" w:unhideWhenUsed="1" w:qFormat="1"/>
+    <w:lsdException w:name="heading 3" w:semiHidden="1" w:uiPriority="9" w:unhideWhenUsed="1" w:qFormat="1"/>
+    <w:lsdException w:name="heading 4" w:semiHidden="1" w:uiPriority="9" w:unhideWhenUsed="1" w:qFormat="1"/>
+    <w:lsdException w:name="heading 5" w:semiHidden="1" w:uiPriority="9" w:unhideWhenUsed="1" w:qFormat="1"/>
+    <w:lsdException w:name="heading 6" w:semiHidden="1" w:uiPriority="9" w:unhideWhenUsed="1" w:qFormat="1"/>
+    <w:lsdException w:name="heading 7" w:semiHidden="1" w:uiPriority="9" w:unhideWhenUsed="1" w:qFormat="1"/>
+    <w:lsdException w:name="heading 8" w:semiHidden="1" w:uiPriority="9" w:unhideWhenUsed="1" w:qFormat="1"/>
+    <w:lsdException w:name="heading 9" w:semiHidden="1" w:uiPriority="9" w:unhideWhenUsed="1" w:qFormat="1"/>
+    <w:lsdException w:name="index 1" w:semiHidden="1" w:unhideWhenUsed="1"/>
+    <w:lsdException w:name="index 2" w:semiHidden="1" w:unhideWhenUsed="1"/>
+    <w:lsdException w:name="index 3" w:semiHidden="1" w:unhideWhenUsed="1"/>
+    <w:lsdException w:name="index 4" w:semiHidden="1" w:unhideWhenUsed="1"/>
+    <w:lsdException w:name="index 5" w:semiHidden="1" w:unhideWhenUsed="1"/>
+    <w:lsdException w:name="index 6" w:semiHidden="1" w:unhideWhenUsed="1"/>
+    <w:lsdException w:name="index 7" w:semiHidden="1" w:unhideWhenUsed="1"/>
+    <w:lsdException w:name="index 8" w:semiHidden="1" w:unhideWhenUsed="1"/>
+    <w:lsdException w:name="index 9" w:semiHidden="1" w:unhideWhenUsed="1"/>
+    <w:lsdException w:name="toc 1" w:semiHidden="1" w:uiPriority="39" w:unhideWhenUsed="1"/>
+    <w:lsdException w:name="toc 2" w:semiHidden="1" w:uiPriority="39" w:unhideWhenUsed="1"/>
+    <w:lsdException w:name="toc 3" w:semiHidden="1" w:uiPriority="39" w:unhideWhenUsed="1"/>
+    <w:lsdException w:name="toc 4" w:semiHidden="1" w:uiPriority="39" w:unhideWhenUsed="1"/>
+    <w:lsdException w:name="toc 5" w:semiHidden="1" w:uiPriority="39" w:unhideWhenUsed="1"/>
+    <w:lsdException w:name="toc 6" w:semiHidden="1" w:uiPriority="39" w:unhideWhenUsed="1"/>
+    <w:lsdException w:name="toc 7" w:semiHidden="1" w:uiPriority="39" w:unhideWhenUsed="1"/>
+    <w:lsdException w:name="toc 8" w:semiHidden="1" w:uiPriority="39" w:unhideWhenUsed="1"/>
+    <w:lsdException w:name="toc 9" w:semiHidden="1" w:uiPriority="39" w:unhideWhenUsed="1"/>
+    <w:lsdException w:name="Normal Indent" w:semiHidden="1" w:unhideWhenUsed="1"/>
+    <w:lsdException w:name="footnote text" w:semiHidden="1" w:unhideWhenUsed="1"/>
+    <w:lsdException w:name="annotation text" w:semiHidden="1" w:unhideWhenUsed="1"/>
+    <w:lsdException w:name="header" w:semiHidden="1" w:unhideWhenUsed="1"/>
+    <w:lsdException w:name="footer" w:semiHidden="1" w:unhideWhenUsed="1"/>
+    <w:lsdException w:name="index heading" w:semiHidden="1" w:unhideWhenUsed="1"/>
+    <w:lsdException w:name="caption" w:semiHidden="1" w:uiPriority="35" w:unhideWhenUsed="1" w:qFormat="1"/>
+    <w:lsdException w:name="table of figures" w:semiHidden="1" w:unhideWhenUsed="1"/>
+    <w:lsdException w:name="envelope address" w:semiHidden="1" w:unhideWhenUsed="1"/>
+    <w:lsdException w:name="envelope return" w:semiHidden="1" w:unhideWhenUsed="1"/>
+    <w:lsdException w:name="footnote reference" w:semiHidden="1" w:unhideWhenUsed="1"/>
+    <w:lsdException w:name="annotation reference" w:semiHidden="1" w:unhideWhenUsed="1"/>
+    <w:lsdException w:name="line number" w:semiHidden="1" w:unhideWhenUsed="1"/>
+    <w:lsdException w:name="page number" w:semiHidden="1" w:unhideWhenUsed="1"/>
+    <w:lsdException w:name="endnote reference" w:semiHidden="1" w:unhideWhenUsed="1"/>
+    <w:lsdException w:name="endnote text" w:semiHidden="1" w:unhideWhenUsed="1"/>
+    <w:lsdException w:name="table of authorities" w:semiHidden="1" w:unhideWhenUsed="1"/>
+    <w:lsdException w:name="macro" w:semiHidden="1" w:unhideWhenUsed="1"/>
+    <w:lsdException w:name="toa heading" w:semiHidden="1" w:unhideWhenUsed="1"/>
+    <w:lsdException w:name="List" w:semiHidden="1" w:unhideWhenUsed="1"/>
+    <w:lsdException w:name="List Bullet" w:semiHidden="1" w:unhideWhenUsed="1"/>
+    <w:lsdException w:name="List Number" w:semiHidden="1" w:unhideWhenUsed="1"/>
+    <w:lsdException w:name="List 2" w:semiHidden="1" w:unhideWhenUsed="1"/>
+    <w:lsdException w:name="List 3" w:semiHidden="1" w:unhideWhenUsed="1"/>
+    <w:lsdException w:name="List 4" w:semiHidden="1" w:unhideWhenUsed="1"/>
+    <w:lsdException w:name="List 5" w:semiHidden="1" w:unhideWhenUsed="1"/>
+    <w:lsdException w:name="List Bullet 2" w:semiHidden="1" w:unhideWhenUsed="1"/>
+    <w:lsdException w:name="List Bullet 3" w:semiHidden="1" w:unhideWhenUsed="1"/>
+    <w:lsdException w:name="List Bullet 4" w:semiHidden="1" w:unhideWhenUsed="1"/>
+    <w:lsdException w:name="List Bullet 5" w:semiHidden="1" w:unhideWhenUsed="1"/>
+    <w:lsdException w:name="List Number 2" w:semiHidden="1" w:unhideWhenUsed="1"/>
+    <w:lsdException w:name="List Number 3" w:semiHidden="1" w:unhideWhenUsed="1"/>
+    <w:lsdException w:name="List Number 4" w:semiHidden="1" w:unhideWhenUsed="1"/>
+    <w:lsdException w:name="List Number 5" w:semiHidden="1" w:unhideWhenUsed="1"/>
+    <w:lsdException w:name="Title" w:uiPriority="10" w:qFormat="1"/>
+    <w:lsdException w:name="Closing" w:semiHidden="1" w:unhideWhenUsed="1"/>
+    <w:lsdException w:name="Signature" w:semiHidden="1" w:unhideWhenUsed="1"/>
+    <w:lsdException w:name="Default Paragraph Font" w:semiHidden="1" w:uiPriority="1" w:unhideWhenUsed="1"/>
+    <w:lsdException w:name="Body Text" w:semiHidden="1" w:unhideWhenUsed="1"/>
+    <w:lsdException w:name="Body Text Indent" w:semiHidden="1" w:unhideWhenUsed="1"/>
+    <w:lsdException w:name="List Continue" w:semiHidden="1" w:unhideWhenUsed="1"/>
+    <w:lsdException w:name="List Continue 2" w:semiHidden="1" w:unhideWhenUsed="1"/>
+    <w:lsdException w:name="List Continue 3" w:semiHidden="1" w:unhideWhenUsed="1"/>
+    <w:lsdException w:name="List Continue 4" w:semiHidden="1" w:unhideWhenUsed="1"/>
+    <w:lsdException w:name="List Continue 5" w:semiHidden="1" w:unhideWhenUsed="1"/>
+    <w:lsdException w:name="Message Header" w:semiHidden="1" w:unhideWhenUsed="1"/>
+    <w:lsdException w:name="Subtitle" w:uiPriority="11" w:qFormat="1"/>
+    <w:lsdException w:name="Salutation" w:semiHidden="1" w:unhideWhenUsed="1"/>
+    <w:lsdException w:name="Date" w:semiHidden="1" w:unhideWhenUsed="1"/>
+    <w:lsdException w:name="Body Text First Indent" w:semiHidden="1" w:unhideWhenUsed="1"/>
+    <w:lsdException w:name="Body Text First Indent 2" w:semiHidden="1" w:unhideWhenUsed="1"/>
+    <w:lsdException w:name="Note Heading" w:semiHidden="1" w:unhideWhenUsed="1"/>
+    <w:lsdException w:name="Body Text 2" w:semiHidden="1" w:unhideWhenUsed="1"/>
+    <w:lsdException w:name="Body Text 3" w:semiHidden="1" w:unhideWhenUsed="1"/>
+    <w:lsdException w:name="Body Text Indent 2" w:semiHidden="1" w:unhideWhenUsed="1"/>
+    <w:lsdException w:name="Body Text Indent 3" w:semiHidden="1" w:unhideWhenUsed="1"/>
+    <w:lsdException w:name="Block Text" w:semiHidden="1" w:unhideWhenUsed="1"/>
+    <w:lsdException w:name="Hyperlink" w:semiHidden="1" w:unhideWhenUsed="1"/>
+    <w:lsdException w:name="FollowedHyperlink" w:semiHidden="1" w:unhideWhenUsed="1"/>
+    <w:lsdException w:name="Strong" w:uiPriority="22"/>
+    <w:lsdException w:name="Emphasis" w:uiPriority="20"/>
+    <w:lsdException w:name="Document Map" w:semiHidden="1" w:unhideWhenUsed="1"/>
+    <w:lsdException w:name="Plain Text" w:semiHidden="1" w:unhideWhenUsed="1"/>
+    <w:lsdException w:name="E-mail Signature" w:semiHidden="1" w:unhideWhenUsed="1"/>
+    <w:lsdException w:name="HTML Top of Form" w:semiHidden="1" w:unhideWhenUsed="1"/>
+    <w:lsdException w:name="HTML Bottom of Form" w:semiHidden="1" w:unhideWhenUsed="1"/>
+    <w:lsdException w:name="Normal (Web)" w:semiHidden="1" w:unhideWhenUsed="1"/>
+    <w:lsdException w:name="HTML Acronym" w:semiHidden="1" w:unhideWhenUsed="1"/>
+    <w:lsdException w:name="HTML Address" w:semiHidden="1" w:unhideWhenUsed="1"/>
+    <w:lsdException w:name="HTML Cite" w:semiHidden="1" w:unhideWhenUsed="1"/>
+    <w:lsdException w:name="HTML Code" w:semiHidden="1" w:unhideWhenUsed="1"/>
+    <w:lsdException w:name="HTML Definition" w:semiHidden="1" w:unhideWhenUsed="1"/>
+    <w:lsdException w:name="HTML Keyboard" w:semiHidden="1" w:unhideWhenUsed="1"/>
+    <w:lsdException w:name="HTML Preformatted" w:semiHidden="1" w:unhideWhenUsed="1"/>
+    <w:lsdException w:name="HTML Sample" w:semiHidden="1" w:unhideWhenUsed="1"/>
+    <w:lsdException w:name="HTML Typewriter" w:semiHidden="1" w:unhideWhenUsed="1"/>
+    <w:lsdException w:name="HTML Variable" w:semiHidden="1" w:unhideWhenUsed="1"/>
+    <w:lsdException w:name="Normal Table" w:semiHidden="1" w:unhideWhenUsed="1"/>
+    <w:lsdException w:name="annotation subject" w:semiHidden="1" w:unhideWhenUsed="1"/>
+    <w:lsdException w:name="No List" w:semiHidden="1" w:unhideWhenUsed="1"/>
+    <w:lsdException w:name="Outline List 1" w:semiHidden="1" w:unhideWhenUsed="1"/>
+    <w:lsdException w:name="Outline List 2" w:semiHidden="1" w:unhideWhenUsed="1"/>
+    <w:lsdException w:name="Outline List 3" w:semiHidden="1" w:unhideWhenUsed="1"/>
+    <w:lsdException w:name="Table Simple 1" w:semiHidden="1" w:unhideWhenUsed="1"/>
+    <w:lsdException w:name="Table Simple 2" w:semiHidden="1" w:unhideWhenUsed="1"/>
+    <w:lsdException w:name="Table Simple 3" w:semiHidden="1" w:unhideWhenUsed="1"/>
+    <w:lsdException w:name="Table Classic 1" w:semiHidden="1" w:unhideWhenUsed="1"/>
+    <w:lsdException w:name="Table Classic 2" w:semiHidden="1" w:unhideWhenUsed="1"/>
+    <w:lsdException w:name="Table Classic 3" w:semiHidden="1" w:unhideWhenUsed="1"/>
+    <w:lsdException w:name="Table Classic 4" w:semiHidden="1" w:unhideWhenUsed="1"/>
+    <w:lsdException w:name="Table Colorful 1" w:semiHidden="1" w:unhideWhenUsed="1"/>
+    <w:lsdException w:name="Table Colorful 2" w:semiHidden="1" w:unhideWhenUsed="1"/>
+    <w:lsdException w:name="Table Colorful 3" w:semiHidden="1" w:unhideWhenUsed="1"/>
+    <w:lsdException w:name="Table Columns 1" w:semiHidden="1" w:unhideWhenUsed="1"/>
+    <w:lsdException w:name="Table Columns 2" w:semiHidden="1" w:unhideWhenUsed="1"/>
+    <w:lsdException w:name="Table Columns 3" w:semiHidden="1" w:unhideWhenUsed="1"/>
+    <w:lsdException w:name="Table Columns 4" w:semiHidden="1" w:unhideWhenUsed="1"/>
+    <w:lsdException w:name="Table Columns 5" w:semiHidden="1" w:unhideWhenUsed="1"/>
+    <w:lsdException w:name="Table Grid 1" w:semiHidden="1" w:unhideWhenUsed="1"/>
+    <w:lsdException w:name="Table Grid 2" w:semiHidden="1" w:unhideWhenUsed="1"/>
+    <w:lsdException w:name="Table Grid 3" w:semiHidden="1" w:unhideWhenUsed="1"/>
+    <w:lsdException w:name="Table Grid 4" w:semiHidden="1" w:unhideWhenUsed="1"/>
+    <w:lsdException w:name="Table Grid 5" w:semiHidden="1" w:unhideWhenUsed="1"/>
+    <w:lsdException w:name="Table Grid 6" w:semiHidden="1" w:unhideWhenUsed="1"/>
+    <w:lsdException w:name="Table Grid 7" w:semiHidden="1" w:unhideWhenUsed="1"/>
+    <w:lsdException w:name="Table Grid 8" w:semiHidden="1" w:unhideWhenUsed="1"/>
+    <w:lsdException w:name="Table List 1" w:semiHidden="1" w:unhideWhenUsed="1"/>
+    <w:lsdException w:name="Table List 2" w:semiHidden="1" w:unhideWhenUsed="1"/>
+    <w:lsdException w:name="Table List 3" w:semiHidden="1" w:unhideWhenUsed="1"/>
+    <w:lsdException w:name="Table List 4" w:semiHidden="1" w:unhideWhenUsed="1"/>
+    <w:lsdException w:name="Table List 5" w:semiHidden="1" w:unhideWhenUsed="1"/>
+    <w:lsdException w:name="Table List 6" w:semiHidden="1" w:unhideWhenUsed="1"/>
+    <w:lsdException w:name="Table List 7" w:semiHidden="1" w:unhideWhenUsed="1"/>
+    <w:lsdException w:name="Table List 8" w:semiHidden="1" w:unhideWhenUsed="1"/>
+    <w:lsdException w:name="Table 3D effects 1" w:semiHidden="1" w:unhideWhenUsed="1"/>
+    <w:lsdException w:name="Table 3D effects 2" w:semiHidden="1" w:unhideWhenUsed="1"/>
+    <w:lsdException w:name="Table 3D effects 3" w:semiHidden="1" w:unhideWhenUsed="1"/>
+    <w:lsdException w:name="Table Contemporary" w:semiHidden="1" w:unhideWhenUsed="1"/>
+    <w:lsdException w:name="Table Elegant" w:semiHidden="1" w:unhideWhenUsed="1"/>
+    <w:lsdException w:name="Table Professional" w:semiHidden="1" w:unhideWhenUsed="1"/>
+    <w:lsdException w:name="Table Subtle 1" w:semiHidden="1" w:unhideWhenUsed="1"/>
+    <w:lsdException w:name="Table Subtle 2" w:semiHidden="1" w:unhideWhenUsed="1"/>
+    <w:lsdException w:name="Table Web 1" w:semiHidden="1" w:unhideWhenUsed="1"/>
+    <w:lsdException w:name="Table Web 2" w:semiHidden="1" w:unhideWhenUsed="1"/>
+    <w:lsdException w:name="Table Web 3" w:semiHidden="1" w:unhideWhenUsed="1"/>
+    <w:lsdException w:name="Balloon Text" w:semiHidden="1" w:unhideWhenUsed="1"/>
+    <w:lsdException w:name="Table Grid" w:uiPriority="39"/>
+    <w:lsdException w:name="Table Theme" w:semiHidden="1" w:unhideWhenUsed="1"/>
+    <w:lsdException w:name="Placeholder Text" w:semiHidden="1"/>
+    <w:lsdException w:name="No Spacing" w:uiPriority="1"/>
+    <w:lsdException w:name="Light Shading" w:uiPriority="60"/>
+    <w:lsdException w:name="Light List" w:uiPriority="61"/>
+    <w:lsdException w:name="Light Grid" w:uiPriority="62"/>
+    <w:lsdException w:name="Medium Shading 1" w:uiPriority="63"/>
+    <w:lsdException w:name="Medium Shading 2" w:uiPriority="64"/>
+    <w:lsdException w:name="Medium List 1" w:uiPriority="65"/>
+    <w:lsdException w:name="Medium List 2" w:uiPriority="66"/>
+    <w:lsdException w:name="Medium Grid 1" w:uiPriority="67"/>
+    <w:lsdException w:name="Medium Grid 2" w:uiPriority="68"/>
+    <w:lsdException w:name="Medium Grid 3" w:uiPriority="69"/>
+    <w:lsdException w:name="Dark List" w:uiPriority="70"/>
+    <w:lsdException w:name="Colorful Shading" w:uiPriority="71"/>
+    <w:lsdException w:name="Colorful List" w:uiPriority="72"/>
+    <w:lsdException w:name="Colorful Grid" w:uiPriority="73"/>
+    <w:lsdException w:name="Light Shading Accent 1" w:uiPriority="60"/>
+    <w:lsdException w:name="Light List Accent 1" w:uiPriority="61"/>
+    <w:lsdException w:name="Light Grid Accent 1" w:uiPriority="62"/>
+    <w:lsdException w:name="Medium Shading 1 Accent 1" w:uiPriority="63"/>
+    <w:lsdException w:name="Medium Shading 2 Accent 1" w:uiPriority="64"/>
+    <w:lsdException w:name="Medium List 1 Accent 1" w:uiPriority="65"/>
+    <w:lsdException w:name="Revision" w:semiHidden="1"/>
+    <w:lsdException w:name="List Paragraph" w:uiPriority="34"/>
+    <w:lsdException w:name="Quote" w:uiPriority="29"/>
+    <w:lsdException w:name="Intense Quote" w:uiPriority="30"/>
+    <w:lsdException w:name="Medium List 2 Accent 1" w:uiPriority="66"/>
+    <w:lsdException w:name="Medium Grid 1 Accent 1" w:uiPriority="67"/>
+    <w:lsdException w:name="Medium Grid 2 Accent 1" w:uiPriority="68"/>
+    <w:lsdException w:name="Medium Grid 3 Accent 1" w:uiPriority="69"/>
+    <w:lsdException w:name="Dark List Accent 1" w:uiPriority="70"/>
+    <w:lsdException w:name="Colorful Shading Accent 1" w:uiPriority="71"/>
+    <w:lsdException w:name="Colorful List Accent 1" w:uiPriority="72"/>
+    <w:lsdException w:name="Colorful Grid Accent 1" w:uiPriority="73"/>
+    <w:lsdException w:name="Light Shading Accent 2" w:uiPriority="60"/>
+    <w:lsdException w:name="Light List Accent 2" w:uiPriority="61"/>
+    <w:lsdException w:name="Light Grid Accent 2" w:uiPriority="62"/>
+    <w:lsdException w:name="Medium Shading 1 Accent 2" w:uiPriority="63"/>
+    <w:lsdException w:name="Medium Shading 2 Accent 2" w:uiPriority="64"/>
+    <w:lsdException w:name="Medium List 1 Accent 2" w:uiPriority="65"/>
+    <w:lsdException w:name="Medium List 2 Accent 2" w:uiPriority="66"/>
+    <w:lsdException w:name="Medium Grid 1 Accent 2" w:uiPriority="67"/>
+    <w:lsdException w:name="Medium Grid 2 Accent 2" w:uiPriority="68"/>
+    <w:lsdException w:name="Medium Grid 3 Accent 2" w:uiPriority="69"/>
+    <w:lsdException w:name="Dark List Accent 2" w:uiPriority="70"/>
+    <w:lsdException w:name="Colorful Shading Accent 2" w:uiPriority="71"/>
+    <w:lsdException w:name="Colorful List Accent 2" w:uiPriority="72"/>
+    <w:lsdException w:name="Colorful Grid Accent 2" w:uiPriority="73"/>
+    <w:lsdException w:name="Light Shading Accent 3" w:uiPriority="60"/>
+    <w:lsdException w:name="Light List Accent 3" w:uiPriority="61"/>
+    <w:lsdException w:name="Light Grid Accent 3" w:uiPriority="62"/>
+    <w:lsdException w:name="Medium Shading 1 Accent 3" w:uiPriority="63"/>
+    <w:lsdException w:name="Medium Shading 2 Accent 3" w:uiPriority="64"/>
+    <w:lsdException w:name="Medium List 1 Accent 3" w:uiPriority="65"/>
+    <w:lsdException w:name="Medium List 2 Accent 3" w:uiPriority="66"/>
+    <w:lsdException w:name="Medium Grid 1 Accent 3" w:uiPriority="67"/>
+    <w:lsdException w:name="Medium Grid 2 Accent 3" w:uiPriority="68"/>
+    <w:lsdException w:name="Medium Grid 3 Accent 3" w:uiPriority="69"/>
+    <w:lsdException w:name="Dark List Accent 3" w:uiPriority="70"/>
+    <w:lsdException w:name="Colorful Shading Accent 3" w:uiPriority="71"/>
+    <w:lsdException w:name="Colorful List Accent 3" w:uiPriority="72"/>
+    <w:lsdException w:name="Colorful Grid Accent 3" w:uiPriority="73"/>
+    <w:lsdException w:name="Light Shading Accent 4" w:uiPriority="60"/>
+    <w:lsdException w:name="Light List Accent 4" w:uiPriority="61"/>
+    <w:lsdException w:name="Light Grid Accent 4" w:uiPriority="62"/>
+    <w:lsdException w:name="Medium Shading 1 Accent 4" w:uiPriority="63"/>
+    <w:lsdException w:name="Medium Shading 2 Accent 4" w:uiPriority="64"/>
+    <w:lsdException w:name="Medium List 1 Accent 4" w:uiPriority="65"/>
+    <w:lsdException w:name="Medium List 2 Accent 4" w:uiPriority="66"/>
+    <w:lsdException w:name="Medium Grid 1 Accent 4" w:uiPriority="67"/>
+    <w:lsdException w:name="Medium Grid 2 Accent 4" w:uiPriority="68"/>
+    <w:lsdException w:name="Medium Grid 3 Accent 4" w:uiPriority="69"/>
+    <w:lsdException w:name="Dark List Accent 4" w:uiPriority="70"/>
+    <w:lsdException w:name="Colorful Shading Accent 4" w:uiPriority="71"/>
+    <w:lsdException w:name="Colorful List Accent 4" w:uiPriority="72"/>
+    <w:lsdException w:name="Colorful Grid Accent 4" w:uiPriority="73"/>
+    <w:lsdException w:name="Light Shading Accent 5" w:uiPriority="60"/>
+    <w:lsdException w:name="Light List Accent 5" w:uiPriority="61"/>
+    <w:lsdException w:name="Light Grid Accent 5" w:uiPriority="62"/>
+    <w:lsdException w:name="Medium Shading 1 Accent 5" w:uiPriority="63"/>
+    <w:lsdException w:name="Medium Shading 2 Accent 5" w:uiPriority="64"/>
+    <w:lsdException w:name="Medium List 1 Accent 5" w:uiPriority="65"/>
+    <w:lsdException w:name="Medium List 2 Accent 5" w:uiPriority="66"/>
+    <w:lsdException w:name="Medium Grid 1 Accent 5" w:uiPriority="67"/>
+    <w:lsdException w:name="Medium Grid 2 Accent 5" w:uiPriority="68"/>
+    <w:lsdException w:name="Medium Grid 3 Accent 5" w:uiPriority="69"/>
+    <w:lsdException w:name="Dark List Accent 5" w:uiPriority="70"/>
+    <w:lsdException w:name="Colorful Shading Accent 5" w:uiPriority="71"/>
+    <w:lsdException w:name="Colorful List Accent 5" w:uiPriority="72"/>
+    <w:lsdException w:name="Colorful Grid Accent 5" w:uiPriority="73"/>
+    <w:lsdException w:name="Light Shading Accent 6" w:uiPriority="60"/>
+    <w:lsdException w:name="Light List Accent 6" w:uiPriority="61"/>
+    <w:lsdException w:name="Light Grid Accent 6" w:uiPriority="62"/>
+    <w:lsdException w:name="Medium Shading 1 Accent 6" w:uiPriority="63"/>
+    <w:lsdException w:name="Medium Shading 2 Accent 6" w:uiPriority="64"/>
+    <w:lsdException w:name="Medium List 1 Accent 6" w:uiPriority="65"/>
+    <w:lsdException w:name="Medium List 2 Accent 6" w:uiPriority="66"/>
+    <w:lsdException w:name="Medium Grid 1 Accent 6" w:uiPriority="67"/>
+    <w:lsdException w:name="Medium Grid 2 Accent 6" w:uiPriority="68"/>
+    <w:lsdException w:name="Medium Grid 3 Accent 6" w:uiPriority="69"/>
+    <w:lsdException w:name="Dark List Accent 6" w:uiPriority="70"/>
+    <w:lsdException w:name="Colorful Shading Accent 6" w:uiPriority="71"/>
+    <w:lsdException w:name="Colorful List Accent 6" w:uiPriority="72"/>
+    <w:lsdException w:name="Colorful Grid Accent 6" w:uiPriority="73"/>
+    <w:lsdException w:name="Subtle Emphasis" w:uiPriority="19"/>
+    <w:lsdException w:name="Intense Emphasis" w:uiPriority="21"/>
+    <w:lsdException w:name="Subtle Reference" w:uiPriority="31"/>
+    <w:lsdException w:name="Intense Reference" w:uiPriority="32"/>
+    <w:lsdException w:name="Book Title" w:uiPriority="33"/>
+    <w:lsdException w:name="Bibliography" w:semiHidden="1" w:uiPriority="37" w:unhideWhenUsed="1"/>
+    <w:lsdException w:name="TOC Heading" w:semiHidden="1" w:uiPriority="39" w:unhideWhenUsed="1"/>
+    <w:lsdException w:name="Plain Table 1" w:uiPriority="41"/>
+    <w:lsdException w:name="Plain Table 2" w:uiPriority="42"/>
+    <w:lsdException w:name="Plain Table 3" w:uiPriority="43"/>
+    <w:lsdException w:name="Plain Table 4" w:uiPriority="44"/>
+    <w:lsdException w:name="Plain Table 5" w:uiPriority="45"/>
+    <w:lsdException w:name="Grid Table Light" w:uiPriority="40"/>
+    <w:lsdException w:name="Grid Table 1 Light" w:uiPriority="46"/>
+    <w:lsdException w:name="Grid Table 2" w:uiPriority="47"/>
+    <w:lsdException w:name="Grid Table 3" w:uiPriority="48"/>
+    <w:lsdException w:name="Grid Table 4" w:uiPriority="49"/>
+    <w:lsdException w:name="Grid Table 5 Dark" w:uiPriority="50"/>
+    <w:lsdException w:name="Grid Table 6 Colorful" w:uiPriority="51"/>
+    <w:lsdException w:name="Grid Table 7 Colorful" w:uiPriority="52"/>
+    <w:lsdException w:name="Grid Table 1 Light Accent 1" w:uiPriority="46"/>
+    <w:lsdException w:name="Grid Table 2 Accent 1" w:uiPriority="47"/>
+    <w:lsdException w:name="Grid Table 3 Accent 1" w:uiPriority="48"/>
+    <w:lsdException w:name="Grid Table 4 Accent 1" w:uiPriority="49"/>
+    <w:lsdException w:name="Grid Table 5 Dark Accent 1" w:uiPriority="50"/>
+    <w:lsdException w:name="Grid Table 6 Colorful Accent 1" w:uiPriority="51"/>
+    <w:lsdException w:name="Grid Table 7 Colorful Accent 1" w:uiPriority="52"/>
+    <w:lsdException w:name="Grid Table 1 Light Accent 2" w:uiPriority="46"/>
+    <w:lsdException w:name="Grid Table 2 Accent 2" w:uiPriority="47"/>
+    <w:lsdException w:name="Grid Table 3 Accent 2" w:uiPriority="48"/>
+    <w:lsdException w:name="Grid Table 4 Accent 2" w:uiPriority="49"/>
+    <w:lsdException w:name="Grid Table 5 Dark Accent 2" w:uiPriority="50"/>
+    <w:lsdException w:name="Grid Table 6 Colorful Accent 2" w:uiPriority="51"/>
+    <w:lsdException w:name="Grid Table 7 Colorful Accent 2" w:uiPriority="52"/>
+    <w:lsdException w:name="Grid Table 1 Light Accent 3" w:uiPriority="46"/>
+    <w:lsdException w:name="Grid Table 2 Accent 3" w:uiPriority="47"/>
+    <w:lsdException w:name="Grid Table 3 Accent 3" w:uiPriority="48"/>
+    <w:lsdException w:name="Grid Table 4 Accent 3" w:uiPriority="49"/>
+    <w:lsdException w:name="Grid Table 5 Dark Accent 3" w:uiPriority="50"/>
+    <w:lsdException w:name="Grid Table 6 Colorful Accent 3" w:uiPriority="51"/>
+    <w:lsdException w:name="Grid Table 7 Colorful Accent 3" w:uiPriority="52"/>
+    <w:lsdException w:name="Grid Table 1 Light Accent 4" w:uiPriority="46"/>
+    <w:lsdException w:name="Grid Table 2 Accent 4" w:uiPriority="47"/>
+    <w:lsdException w:name="Grid Table 3 Accent 4" w:uiPriority="48"/>
+    <w:lsdException w:name="Grid Table 4 Accent 4" w:uiPriority="49"/>
+    <w:lsdException w:name="Grid Table 5 Dark Accent 4" w:uiPriority="50"/>
+    <w:lsdException w:name="Grid Table 6 Colorful Accent 4" w:uiPriority="51"/>
+    <w:lsdException w:name="Grid Table 7 Colorful Accent 4" w:uiPriority="52"/>
+    <w:lsdException w:name="Grid Table 1 Light Accent 5" w:uiPriority="46"/>
+    <w:lsdException w:name="Grid Table 2 Accent 5" w:uiPriority="47"/>
+    <w:lsdException w:name="Grid Table 3 Accent 5" w:uiPriority="48"/>
+    <w:lsdException w:name="Grid Table 4 Accent 5" w:uiPriority="49"/>
+    <w:lsdException w:name="Grid Table 5 Dark Accent 5" w:uiPriority="50"/>
+    <w:lsdException w:name="Grid Table 6 Colorful Accent 5" w:uiPriority="51"/>
+    <w:lsdException w:name="Grid Table 7 Colorful Accent 5" w:uiPriority="52"/>
+    <w:lsdException w:name="Grid Table 1 Light Accent 6" w:uiPriority="46"/>
+    <w:lsdException w:name="Grid Table 2 Accent 6" w:uiPriority="47"/>
+    <w:lsdException w:name="Grid Table 3 Accent 6" w:uiPriority="48"/>
+    <w:lsdException w:name="Grid Table 4 Accent 6" w:uiPriority="49"/>
+    <w:lsdException w:name="Grid Table 5 Dark Accent 6" w:uiPriority="50"/>
+    <w:lsdException w:name="Grid Table 6 Colorful Accent 6" w:uiPriority="51"/>
+    <w:lsdException w:name="Grid Table 7 Colorful Accent 6" w:uiPriority="52"/>
+    <w:lsdException w:name="List Table 1 Light" w:uiPriority="46"/>
+    <w:lsdException w:name="List Table 2" w:uiPriority="47"/>
+    <w:lsdException w:name="List Table 3" w:uiPriority="48"/>
+    <w:lsdException w:name="List Table 4" w:uiPriority="49"/>
+    <w:lsdException w:name="List Table 5 Dark" w:uiPriority="50"/>
+    <w:lsdException w:name="List Table 6 Colorful" w:uiPriority="51"/>
+    <w:lsdException w:name="List Table 7 Colorful" w:uiPriority="52"/>
+    <w:lsdException w:name="List Table 1 Light Accent 1" w:uiPriority="46"/>
+    <w:lsdException w:name="List Table 2 Accent 1" w:uiPriority="47"/>
+    <w:lsdException w:name="List Table 3 Accent 1" w:uiPriority="48"/>
+    <w:lsdException w:name="List Table 4 Accent 1" w:uiPriority="49"/>
+    <w:lsdException w:name="List Table 5 Dark Accent 1" w:uiPriority="50"/>
+    <w:lsdException w:name="List Table 6 Colorful Accent 1" w:uiPriority="51"/>
+    <w:lsdException w:name="List Table 7 Colorful Accent 1" w:uiPriority="52"/>
+    <w:lsdException w:name="List Table 1 Light Accent 2" w:uiPriority="46"/>
+    <w:lsdException w:name="List Table 2 Accent 2" w:uiPriority="47"/>
+    <w:lsdException w:name="List Table 3 Accent 2" w:uiPriority="48"/>
+    <w:lsdException w:name="List Table 4 Accent 2" w:uiPriority="49"/>
+    <w:lsdException w:name="List Table 5 Dark Accent 2" w:uiPriority="50"/>
+    <w:lsdException w:name="List Table 6 Colorful Accent 2" w:uiPriority="51"/>
+    <w:lsdException w:name="List Table 7 Colorful Accent 2" w:uiPriority="52"/>
+    <w:lsdException w:name="List Table 1 Light Accent 3" w:uiPriority="46"/>
+    <w:lsdException w:name="List Table 2 Accent 3" w:uiPriority="47"/>
+    <w:lsdException w:name="List Table 3 Accent 3" w:uiPriority="48"/>
+    <w:lsdException w:name="List Table 4 Accent 3" w:uiPriority="49"/>
+    <w:lsdException w:name="List Table 5 Dark Accent 3" w:uiPriority="50"/>
+    <w:lsdException w:name="List Table 6 Colorful Accent 3" w:uiPriority="51"/>
+    <w:lsdException w:name="List Table 7 Colorful Accent 3" w:uiPriority="52"/>
+    <w:lsdException w:name="List Table 1 Light Accent 4" w:uiPriority="46"/>
+    <w:lsdException w:name="List Table 2 Accent 4" w:uiPriority="47"/>
+    <w:lsdException w:name="List Table 3 Accent 4" w:uiPriority="48"/>
+    <w:lsdException w:name="List Table 4 Accent 4" w:uiPriority="49"/>
+    <w:lsdException w:name="List Table 5 Dark Accent 4" w:uiPriority="50"/>
+    <w:lsdException w:name="List Table 6 Colorful Accent 4" w:uiPriority="51"/>
+    <w:lsdException w:name="List Table 7 Colorful Accent 4" w:uiPriority="52"/>
+    <w:lsdException w:name="List Table 1 Light Accent 5" w:uiPriority="46"/>
+    <w:lsdException w:name="List Table 2 Accent 5" w:uiPriority="47"/>
+    <w:lsdException w:name="List Table 3 Accent 5" w:uiPriority="48"/>
+    <w:lsdException w:name="List Table 4 Accent 5" w:uiPriority="49"/>
+    <w:lsdException w:name="List Table 5 Dark Accent 5" w:uiPriority="50"/>
+    <w:lsdException w:name="List Table 6 Colorful Accent 5" w:uiPriority="51"/>
+    <w:lsdException w:name="List Table 7 Colorful Accent 5" w:uiPriority="52"/>
+    <w:lsdException w:name="List Table 1 Light Accent 6" w:uiPriority="46"/>
+    <w:lsdException w:name="List Table 2 Accent 6" w:uiPriority="47"/>
+    <w:lsdException w:name="List Table 3 Accent 6" w:uiPriority="48"/>
+    <w:lsdException w:name="List Table 4 Accent 6" w:uiPriority="49"/>
+    <w:lsdException w:name="List Table 5 Dark Accent 6" w:uiPriority="50"/>
+    <w:lsdException w:name="List Table 6 Colorful Accent 6" w:uiPriority="51"/>
+    <w:lsdException w:name="List Table 7 Colorful Accent 6" w:uiPriority="52"/>
+  </w:latentStyles>
+  <w:style w:type="paragraph" w:default="1" w:styleId="Normal">
+    <w:name w:val="Normal"/>
+    <w:qFormat/>
+    <w:rsid w:val="002D00B1"/>
+    <w:pPr>
+      <w:spacing w:line="240" w:lineRule="auto"/>
+      <w:jc w:val="both"/>
+    </w:pPr>
+  </w:style>
+  <w:style w:type="paragraph" w:styleId="Titre1">
+    <w:name w:val="heading 1"/>
+    <w:basedOn w:val="Normal"/>
+    <w:next w:val="Normal"/>
+    <w:link w:val="Titre1Car"/>
+    <w:uiPriority w:val="9"/>
+    <w:qFormat/>
+    <w:rsid w:val="00680DB5"/>
+    <w:pPr>
+      <w:keepNext/>
+      <w:keepLines/>
+      <w:numPr>
+        <w:numId w:val="1"/>
+      </w:numPr>
+      <w:spacing w:before="240" w:after="0"/>
+      <w:outlineLvl w:val="0"/>
+    </w:pPr>
+    <w:rPr>
+      <w:rFonts w:asciiTheme="majorHAnsi" w:eastAsiaTheme="majorEastAsia" w:hAnsiTheme="majorHAnsi" w:cstheme="majorBidi"/>
+      <w:color w:val="2E74B5" w:themeColor="accent1" w:themeShade="BF"/>
+      <w:sz w:val="32"/>
+      <w:szCs w:val="32"/>
+    </w:rPr>
+  </w:style>
+  <w:style w:type="paragraph" w:styleId="Titre2">
+    <w:name w:val="heading 2"/>
+    <w:basedOn w:val="Normal"/>
+    <w:next w:val="Normal"/>
+    <w:link w:val="Titre2Car"/>
+    <w:uiPriority w:val="9"/>
+    <w:unhideWhenUsed/>
+    <w:qFormat/>
+    <w:rsid w:val="00680DB5"/>
+    <w:pPr>
+      <w:keepNext/>
+      <w:keepLines/>
+      <w:numPr>
+        <w:ilvl w:val="1"/>
+        <w:numId w:val="1"/>
+      </w:numPr>
+      <w:spacing w:before="40" w:after="0"/>
+      <w:outlineLvl w:val="1"/>
+    </w:pPr>
+    <w:rPr>
+      <w:rFonts w:asciiTheme="majorHAnsi" w:eastAsiaTheme="majorEastAsia" w:hAnsiTheme="majorHAnsi" w:cstheme="majorBidi"/>
+      <w:color w:val="2E74B5" w:themeColor="accent1" w:themeShade="BF"/>
+      <w:sz w:val="26"/>
+      <w:szCs w:val="26"/>
+    </w:rPr>
+  </w:style>
+  <w:style w:type="paragraph" w:styleId="Titre3">
+    <w:name w:val="heading 3"/>
+    <w:basedOn w:val="Normal"/>
+    <w:next w:val="Normal"/>
+    <w:link w:val="Titre3Car"/>
+    <w:uiPriority w:val="9"/>
+    <w:unhideWhenUsed/>
+    <w:qFormat/>
+    <w:rsid w:val="00680DB5"/>
+    <w:pPr>
+      <w:keepNext/>
+      <w:keepLines/>
+      <w:numPr>
+        <w:ilvl w:val="2"/>
+        <w:numId w:val="1"/>
+      </w:numPr>
+      <w:spacing w:before="40" w:after="0"/>
+      <w:outlineLvl w:val="2"/>
+    </w:pPr>
+    <w:rPr>
+      <w:rFonts w:asciiTheme="majorHAnsi" w:eastAsiaTheme="majorEastAsia" w:hAnsiTheme="majorHAnsi" w:cstheme="majorBidi"/>
+      <w:color w:val="1F4D78" w:themeColor="accent1" w:themeShade="7F"/>
+      <w:sz w:val="24"/>
+      <w:szCs w:val="24"/>
+    </w:rPr>
+  </w:style>
+  <w:style w:type="paragraph" w:styleId="Titre4">
+    <w:name w:val="heading 4"/>
+    <w:basedOn w:val="Normal"/>
+    <w:next w:val="Normal"/>
+    <w:link w:val="Titre4Car"/>
+    <w:uiPriority w:val="9"/>
+    <w:unhideWhenUsed/>
+    <w:qFormat/>
+    <w:rsid w:val="00680DB5"/>
+    <w:pPr>
+      <w:keepNext/>
+      <w:keepLines/>
+      <w:numPr>
+        <w:ilvl w:val="3"/>
+        <w:numId w:val="1"/>
+      </w:numPr>
+      <w:spacing w:before="40" w:after="0"/>
+      <w:outlineLvl w:val="3"/>
+    </w:pPr>
+    <w:rPr>
+      <w:rFonts w:asciiTheme="majorHAnsi" w:eastAsiaTheme="majorEastAsia" w:hAnsiTheme="majorHAnsi" w:cstheme="majorBidi"/>
+      <w:i/>
+      <w:iCs/>
+      <w:color w:val="2E74B5" w:themeColor="accent1" w:themeShade="BF"/>
+    </w:rPr>
+  </w:style>
+  <w:style w:type="paragraph" w:styleId="Titre5">
+    <w:name w:val="heading 5"/>
+    <w:basedOn w:val="Normal"/>
+    <w:next w:val="Normal"/>
+    <w:link w:val="Titre5Car"/>
+    <w:uiPriority w:val="9"/>
+    <w:semiHidden/>
+    <w:unhideWhenUsed/>
+    <w:qFormat/>
+    <w:rsid w:val="00680DB5"/>
+    <w:pPr>
+      <w:keepNext/>
+      <w:keepLines/>
+      <w:numPr>
+        <w:ilvl w:val="4"/>
+        <w:numId w:val="1"/>
+      </w:numPr>
+      <w:spacing w:before="40" w:after="0"/>
+      <w:outlineLvl w:val="4"/>
+    </w:pPr>
+    <w:rPr>
+      <w:rFonts w:asciiTheme="majorHAnsi" w:eastAsiaTheme="majorEastAsia" w:hAnsiTheme="majorHAnsi" w:cstheme="majorBidi"/>
+      <w:color w:val="2E74B5" w:themeColor="accent1" w:themeShade="BF"/>
+    </w:rPr>
+  </w:style>
+  <w:style w:type="paragraph" w:styleId="Titre6">
+    <w:name w:val="heading 6"/>
+    <w:basedOn w:val="Normal"/>
+    <w:next w:val="Normal"/>
+    <w:link w:val="Titre6Car"/>
+    <w:uiPriority w:val="9"/>
+    <w:semiHidden/>
+    <w:unhideWhenUsed/>
+    <w:qFormat/>
+    <w:rsid w:val="00680DB5"/>
+    <w:pPr>
+      <w:keepNext/>
+      <w:keepLines/>
+      <w:numPr>
+        <w:ilvl w:val="5"/>
+        <w:numId w:val="1"/>
+      </w:numPr>
+      <w:spacing w:before="40" w:after="0"/>
+      <w:outlineLvl w:val="5"/>
+    </w:pPr>
+    <w:rPr>
+      <w:rFonts w:asciiTheme="majorHAnsi" w:eastAsiaTheme="majorEastAsia" w:hAnsiTheme="majorHAnsi" w:cstheme="majorBidi"/>
+      <w:color w:val="1F4D78" w:themeColor="accent1" w:themeShade="7F"/>
+    </w:rPr>
+  </w:style>
+  <w:style w:type="paragraph" w:styleId="Titre7">
+    <w:name w:val="heading 7"/>
+    <w:basedOn w:val="Normal"/>
+    <w:next w:val="Normal"/>
+    <w:link w:val="Titre7Car"/>
+    <w:uiPriority w:val="9"/>
+    <w:semiHidden/>
+    <w:unhideWhenUsed/>
+    <w:qFormat/>
+    <w:rsid w:val="00680DB5"/>
+    <w:pPr>
+      <w:keepNext/>
+      <w:keepLines/>
+      <w:numPr>
+        <w:ilvl w:val="6"/>
+        <w:numId w:val="1"/>
+      </w:numPr>
+      <w:spacing w:before="40" w:after="0"/>
+      <w:outlineLvl w:val="6"/>
+    </w:pPr>
+    <w:rPr>
+      <w:rFonts w:asciiTheme="majorHAnsi" w:eastAsiaTheme="majorEastAsia" w:hAnsiTheme="majorHAnsi" w:cstheme="majorBidi"/>
+      <w:i/>
+      <w:iCs/>
+      <w:color w:val="1F4D78" w:themeColor="accent1" w:themeShade="7F"/>
+    </w:rPr>
+  </w:style>
+  <w:style w:type="paragraph" w:styleId="Titre8">
+    <w:name w:val="heading 8"/>
+    <w:basedOn w:val="Normal"/>
+    <w:next w:val="Normal"/>
+    <w:link w:val="Titre8Car"/>
+    <w:uiPriority w:val="9"/>
+    <w:semiHidden/>
+    <w:unhideWhenUsed/>
+    <w:qFormat/>
+    <w:rsid w:val="00680DB5"/>
+    <w:pPr>
+      <w:keepNext/>
+      <w:keepLines/>
+      <w:numPr>
+        <w:ilvl w:val="7"/>
+        <w:numId w:val="1"/>
+      </w:numPr>
+      <w:spacing w:before="40" w:after="0"/>
+      <w:outlineLvl w:val="7"/>
+    </w:pPr>
+    <w:rPr>
+      <w:rFonts w:asciiTheme="majorHAnsi" w:eastAsiaTheme="majorEastAsia" w:hAnsiTheme="majorHAnsi" w:cstheme="majorBidi"/>
+      <w:color w:val="272727" w:themeColor="text1" w:themeTint="D8"/>
+      <w:sz w:val="21"/>
+      <w:szCs w:val="21"/>
+    </w:rPr>
+  </w:style>
+  <w:style w:type="paragraph" w:styleId="Titre9">
+    <w:name w:val="heading 9"/>
+    <w:basedOn w:val="Normal"/>
+    <w:next w:val="Normal"/>
+    <w:link w:val="Titre9Car"/>
+    <w:uiPriority w:val="9"/>
+    <w:semiHidden/>
+    <w:unhideWhenUsed/>
+    <w:qFormat/>
+    <w:rsid w:val="00680DB5"/>
+    <w:pPr>
+      <w:keepNext/>
+      <w:keepLines/>
+      <w:numPr>
+        <w:ilvl w:val="8"/>
+        <w:numId w:val="1"/>
+      </w:numPr>
+      <w:spacing w:before="40" w:after="0"/>
+      <w:outlineLvl w:val="8"/>
+    </w:pPr>
+    <w:rPr>
+      <w:rFonts w:asciiTheme="majorHAnsi" w:eastAsiaTheme="majorEastAsia" w:hAnsiTheme="majorHAnsi" w:cstheme="majorBidi"/>
+      <w:i/>
+      <w:iCs/>
+      <w:color w:val="272727" w:themeColor="text1" w:themeTint="D8"/>
+      <w:sz w:val="21"/>
+      <w:szCs w:val="21"/>
+    </w:rPr>
+  </w:style>
+  <w:style w:type="character" w:default="1" w:styleId="Policepardfaut">
+    <w:name w:val="Default Paragraph Font"/>
+    <w:uiPriority w:val="1"/>
+    <w:semiHidden/>
+    <w:unhideWhenUsed/>
+  </w:style>
+  <w:style w:type="table" w:default="1" w:styleId="TableauNormal">
+    <w:name w:val="Normal Table"/>
+    <w:uiPriority w:val="99"/>
+    <w:semiHidden/>
+    <w:unhideWhenUsed/>
+    <w:tblPr>
+      <w:tblInd w:w="0" w:type="dxa"/>
+      <w:tblCellMar>
+        <w:top w:w="0" w:type="dxa"/>
+        <w:left w:w="108" w:type="dxa"/>
+        <w:bottom w:w="0" w:type="dxa"/>
+        <w:right w:w="108" w:type="dxa"/>
+      </w:tblCellMar>
+    </w:tblPr>
+  </w:style>
+  <w:style w:type="numbering" w:default="1" w:styleId="Aucuneliste">
+    <w:name w:val="No List"/>
+    <w:uiPriority w:val="99"/>
+    <w:semiHidden/>
+    <w:unhideWhenUsed/>
+  </w:style>
+  <w:style w:type="paragraph" w:styleId="Titre">
+    <w:name w:val="Title"/>
+    <w:basedOn w:val="Normal"/>
+    <w:next w:val="Normal"/>
+    <w:link w:val="TitreCar"/>
+    <w:uiPriority w:val="10"/>
+    <w:qFormat/>
+    <w:rsid w:val="002D00B1"/>
+    <w:pPr>
+      <w:spacing w:after="0"/>
+      <w:contextualSpacing/>
+      <w:jc w:val="center"/>
+    </w:pPr>
+    <w:rPr>
+      <w:rFonts w:asciiTheme="majorHAnsi" w:eastAsiaTheme="majorEastAsia" w:hAnsiTheme="majorHAnsi" w:cstheme="majorBidi"/>
+      <w:spacing w:val="-10"/>
+      <w:kern w:val="28"/>
+      <w:sz w:val="56"/>
+      <w:szCs w:val="56"/>
+    </w:rPr>
+  </w:style>
+  <w:style w:type="character" w:customStyle="1" w:styleId="TitreCar">
+    <w:name w:val="Titre Car"/>
+    <w:basedOn w:val="Policepardfaut"/>
+    <w:link w:val="Titre"/>
+    <w:uiPriority w:val="10"/>
+    <w:rsid w:val="002D00B1"/>
+    <w:rPr>
+      <w:rFonts w:asciiTheme="majorHAnsi" w:eastAsiaTheme="majorEastAsia" w:hAnsiTheme="majorHAnsi" w:cstheme="majorBidi"/>
+      <w:spacing w:val="-10"/>
+      <w:kern w:val="28"/>
+      <w:sz w:val="56"/>
+      <w:szCs w:val="56"/>
+    </w:rPr>
+  </w:style>
+  <w:style w:type="character" w:customStyle="1" w:styleId="Titre1Car">
+    <w:name w:val="Titre 1 Car"/>
+    <w:basedOn w:val="Policepardfaut"/>
+    <w:link w:val="Titre1"/>
+    <w:uiPriority w:val="9"/>
+    <w:rsid w:val="00680DB5"/>
+    <w:rPr>
+      <w:rFonts w:asciiTheme="majorHAnsi" w:eastAsiaTheme="majorEastAsia" w:hAnsiTheme="majorHAnsi" w:cstheme="majorBidi"/>
+      <w:color w:val="2E74B5" w:themeColor="accent1" w:themeShade="BF"/>
+      <w:sz w:val="32"/>
+      <w:szCs w:val="32"/>
+    </w:rPr>
+  </w:style>
+  <w:style w:type="character" w:customStyle="1" w:styleId="Titre2Car">
+    <w:name w:val="Titre 2 Car"/>
+    <w:basedOn w:val="Policepardfaut"/>
+    <w:link w:val="Titre2"/>
+    <w:uiPriority w:val="9"/>
+    <w:rsid w:val="00680DB5"/>
+    <w:rPr>
+      <w:rFonts w:asciiTheme="majorHAnsi" w:eastAsiaTheme="majorEastAsia" w:hAnsiTheme="majorHAnsi" w:cstheme="majorBidi"/>
+      <w:color w:val="2E74B5" w:themeColor="accent1" w:themeShade="BF"/>
+      <w:sz w:val="26"/>
+      <w:szCs w:val="26"/>
+    </w:rPr>
+  </w:style>
+  <w:style w:type="character" w:customStyle="1" w:styleId="Titre3Car">
+    <w:name w:val="Titre 3 Car"/>
+    <w:basedOn w:val="Policepardfaut"/>
+    <w:link w:val="Titre3"/>
+    <w:uiPriority w:val="9"/>
+    <w:rsid w:val="00680DB5"/>
+    <w:rPr>
+      <w:rFonts w:asciiTheme="majorHAnsi" w:eastAsiaTheme="majorEastAsia" w:hAnsiTheme="majorHAnsi" w:cstheme="majorBidi"/>
+      <w:color w:val="1F4D78" w:themeColor="accent1" w:themeShade="7F"/>
+      <w:sz w:val="24"/>
+      <w:szCs w:val="24"/>
+    </w:rPr>
+  </w:style>
+  <w:style w:type="character" w:customStyle="1" w:styleId="Titre4Car">
+    <w:name w:val="Titre 4 Car"/>
+    <w:basedOn w:val="Policepardfaut"/>
+    <w:link w:val="Titre4"/>
+    <w:uiPriority w:val="9"/>
+    <w:rsid w:val="00680DB5"/>
+    <w:rPr>
+      <w:rFonts w:asciiTheme="majorHAnsi" w:eastAsiaTheme="majorEastAsia" w:hAnsiTheme="majorHAnsi" w:cstheme="majorBidi"/>
+      <w:i/>
+      <w:iCs/>
+      <w:color w:val="2E74B5" w:themeColor="accent1" w:themeShade="BF"/>
+    </w:rPr>
+  </w:style>
+  <w:style w:type="character" w:customStyle="1" w:styleId="Titre5Car">
+    <w:name w:val="Titre 5 Car"/>
+    <w:basedOn w:val="Policepardfaut"/>
+    <w:link w:val="Titre5"/>
+    <w:uiPriority w:val="9"/>
+    <w:semiHidden/>
+    <w:rsid w:val="00680DB5"/>
+    <w:rPr>
+      <w:rFonts w:asciiTheme="majorHAnsi" w:eastAsiaTheme="majorEastAsia" w:hAnsiTheme="majorHAnsi" w:cstheme="majorBidi"/>
+      <w:color w:val="2E74B5" w:themeColor="accent1" w:themeShade="BF"/>
+    </w:rPr>
+  </w:style>
+  <w:style w:type="character" w:customStyle="1" w:styleId="Titre6Car">
+    <w:name w:val="Titre 6 Car"/>
+    <w:basedOn w:val="Policepardfaut"/>
+    <w:link w:val="Titre6"/>
+    <w:uiPriority w:val="9"/>
+    <w:semiHidden/>
+    <w:rsid w:val="00680DB5"/>
+    <w:rPr>
+      <w:rFonts w:asciiTheme="majorHAnsi" w:eastAsiaTheme="majorEastAsia" w:hAnsiTheme="majorHAnsi" w:cstheme="majorBidi"/>
+      <w:color w:val="1F4D78" w:themeColor="accent1" w:themeShade="7F"/>
+    </w:rPr>
+  </w:style>
+  <w:style w:type="character" w:customStyle="1" w:styleId="Titre7Car">
+    <w:name w:val="Titre 7 Car"/>
+    <w:basedOn w:val="Policepardfaut"/>
+    <w:link w:val="Titre7"/>
+    <w:uiPriority w:val="9"/>
+    <w:semiHidden/>
+    <w:rsid w:val="00680DB5"/>
+    <w:rPr>
+      <w:rFonts w:asciiTheme="majorHAnsi" w:eastAsiaTheme="majorEastAsia" w:hAnsiTheme="majorHAnsi" w:cstheme="majorBidi"/>
+      <w:i/>
+      <w:iCs/>
+      <w:color w:val="1F4D78" w:themeColor="accent1" w:themeShade="7F"/>
+    </w:rPr>
+  </w:style>
+  <w:style w:type="character" w:customStyle="1" w:styleId="Titre8Car">
+    <w:name w:val="Titre 8 Car"/>
+    <w:basedOn w:val="Policepardfaut"/>
+    <w:link w:val="Titre8"/>
+    <w:uiPriority w:val="9"/>
+    <w:semiHidden/>
+    <w:rsid w:val="00680DB5"/>
+    <w:rPr>
+      <w:rFonts w:asciiTheme="majorHAnsi" w:eastAsiaTheme="majorEastAsia" w:hAnsiTheme="majorHAnsi" w:cstheme="majorBidi"/>
+      <w:color w:val="272727" w:themeColor="text1" w:themeTint="D8"/>
+      <w:sz w:val="21"/>
+      <w:szCs w:val="21"/>
+    </w:rPr>
+  </w:style>
+  <w:style w:type="character" w:customStyle="1" w:styleId="Titre9Car">
+    <w:name w:val="Titre 9 Car"/>
+    <w:basedOn w:val="Policepardfaut"/>
+    <w:link w:val="Titre9"/>
+    <w:uiPriority w:val="9"/>
+    <w:semiHidden/>
+    <w:rsid w:val="00680DB5"/>
+    <w:rPr>
+      <w:rFonts w:asciiTheme="majorHAnsi" w:eastAsiaTheme="majorEastAsia" w:hAnsiTheme="majorHAnsi" w:cstheme="majorBidi"/>
+      <w:i/>
+      <w:iCs/>
+      <w:color w:val="272727" w:themeColor="text1" w:themeTint="D8"/>
+      <w:sz w:val="21"/>
+      <w:szCs w:val="21"/>
+    </w:rPr>
+  </w:style>
+  <w:style w:type="paragraph" w:styleId="En-ttedetabledesmatires">
+    <w:name w:val="TOC Heading"/>
+    <w:basedOn w:val="Titre1"/>
+    <w:next w:val="Normal"/>
+    <w:uiPriority w:val="39"/>
+    <w:unhideWhenUsed/>
+    <w:rsid w:val="003735B1"/>
+    <w:pPr>
+      <w:numPr>
+        <w:numId w:val="0"/>
+      </w:numPr>
+      <w:outlineLvl w:val="9"/>
+    </w:pPr>
+    <w:rPr>
+      <w:lang w:eastAsia="fr-FR"/>
+    </w:rPr>
+  </w:style>
+  <w:style w:type="paragraph" w:styleId="TM1">
+    <w:name w:val="toc 1"/>
+    <w:basedOn w:val="Normal"/>
+    <w:next w:val="Normal"/>
+    <w:autoRedefine/>
+    <w:uiPriority w:val="39"/>
+    <w:unhideWhenUsed/>
+    <w:rsid w:val="003735B1"/>
+    <w:pPr>
+      <w:spacing w:after="100"/>
+    </w:pPr>
+  </w:style>
+  <w:style w:type="paragraph" w:styleId="TM2">
+    <w:name w:val="toc 2"/>
+    <w:basedOn w:val="Normal"/>
+    <w:next w:val="Normal"/>
+    <w:autoRedefine/>
+    <w:uiPriority w:val="39"/>
+    <w:unhideWhenUsed/>
+    <w:rsid w:val="003735B1"/>
+    <w:pPr>
+      <w:spacing w:after="100"/>
+      <w:ind w:left="220"/>
+    </w:pPr>
+  </w:style>
+  <w:style w:type="paragraph" w:styleId="TM3">
+    <w:name w:val="toc 3"/>
+    <w:basedOn w:val="Normal"/>
+    <w:next w:val="Normal"/>
+    <w:autoRedefine/>
+    <w:uiPriority w:val="39"/>
+    <w:unhideWhenUsed/>
+    <w:rsid w:val="003735B1"/>
+    <w:pPr>
+      <w:spacing w:after="100"/>
+      <w:ind w:left="440"/>
+    </w:pPr>
+  </w:style>
+  <w:style w:type="character" w:styleId="Lienhypertexte">
+    <w:name w:val="Hyperlink"/>
+    <w:basedOn w:val="Policepardfaut"/>
+    <w:uiPriority w:val="99"/>
+    <w:unhideWhenUsed/>
+    <w:rsid w:val="003735B1"/>
+    <w:rPr>
+      <w:color w:val="0563C1" w:themeColor="hyperlink"/>
+      <w:u w:val="single"/>
+    </w:rPr>
+  </w:style>
+  <w:style w:type="paragraph" w:styleId="En-tte">
+    <w:name w:val="header"/>
+    <w:basedOn w:val="Normal"/>
+    <w:link w:val="En-tteCar"/>
+    <w:uiPriority w:val="99"/>
+    <w:unhideWhenUsed/>
+    <w:rsid w:val="00BD39F5"/>
+    <w:pPr>
+      <w:tabs>
+        <w:tab w:val="center" w:pos="4536"/>
+        <w:tab w:val="right" w:pos="9072"/>
+      </w:tabs>
+      <w:spacing w:after="0"/>
+    </w:pPr>
+  </w:style>
+  <w:style w:type="character" w:customStyle="1" w:styleId="En-tteCar">
+    <w:name w:val="En-tête Car"/>
+    <w:basedOn w:val="Policepardfaut"/>
+    <w:link w:val="En-tte"/>
+    <w:uiPriority w:val="99"/>
+    <w:rsid w:val="00BD39F5"/>
+  </w:style>
+  <w:style w:type="paragraph" w:styleId="Pieddepage">
+    <w:name w:val="footer"/>
+    <w:basedOn w:val="Normal"/>
+    <w:link w:val="PieddepageCar"/>
+    <w:uiPriority w:val="99"/>
+    <w:unhideWhenUsed/>
+    <w:rsid w:val="00BD39F5"/>
+    <w:pPr>
+      <w:tabs>
+        <w:tab w:val="center" w:pos="4536"/>
+        <w:tab w:val="right" w:pos="9072"/>
+      </w:tabs>
+      <w:spacing w:after="0"/>
+    </w:pPr>
+  </w:style>
+  <w:style w:type="character" w:customStyle="1" w:styleId="PieddepageCar">
+    <w:name w:val="Pied de page Car"/>
+    <w:basedOn w:val="Policepardfaut"/>
+    <w:link w:val="Pieddepage"/>
+    <w:uiPriority w:val="99"/>
+    <w:rsid w:val="00BD39F5"/>
+  </w:style>
+  <w:style w:type="paragraph" w:styleId="Rvision">
+    <w:name w:val="Revision"/>
+    <w:hidden/>
+    <w:uiPriority w:val="99"/>
+    <w:semiHidden/>
+    <w:rsid w:val="00146D87"/>
+    <w:pPr>
+      <w:spacing w:after="0" w:line="240" w:lineRule="auto"/>
+    </w:pPr>
+  </w:style>
+  <w:style w:type="character" w:styleId="Textedelespacerserv">
+    <w:name w:val="Placeholder Text"/>
+    <w:basedOn w:val="Policepardfaut"/>
+    <w:uiPriority w:val="99"/>
+    <w:semiHidden/>
+    <w:rsid w:val="004926E5"/>
+    <w:rPr>
+      <w:color w:val="808080"/>
+    </w:rPr>
+  </w:style>
+</w:styles>
+</file>
+
+<file path=word/glossary/document.xml><?xml version="1.0" encoding="utf-8"?>
+<w:glossaryDocument xmlns:wpc="http://schemas.microsoft.com/office/word/2010/wordprocessingCanvas" xmlns:cx="http://schemas.microsoft.com/office/drawing/2014/chartex" xmlns:cx1="http://schemas.microsoft.com/office/drawing/2015/9/8/chartex" xmlns:mc="http://schemas.openxmlformats.org/markup-compatibility/2006" xmlns:o="urn:schemas-microsoft-com:office:office" xmlns:r="http://schemas.openxmlformats.org/officeDocument/2006/relationships" xmlns:m="http://schemas.openxmlformats.org/officeDocument/2006/math" xmlns:v="urn:schemas-microsoft-com:vml" xmlns:wp14="http://schemas.microsoft.com/office/word/2010/wordprocessingDrawing" xmlns:wp="http://schemas.openxmlformats.org/drawingml/2006/wordprocessingDrawing" xmlns:w10="urn:schemas-microsoft-com:office:word" xmlns:w="http://schemas.openxmlformats.org/wordprocessingml/2006/main" xmlns:w14="http://schemas.microsoft.com/office/word/2010/wordml" xmlns:w15="http://schemas.microsoft.com/office/word/2012/wordml" xmlns:w16se="http://schemas.microsoft.com/office/word/2015/wordml/symex" xmlns:wpg="http://schemas.microsoft.com/office/word/2010/wordprocessingGroup" xmlns:wpi="http://schemas.microsoft.com/office/word/2010/wordprocessingInk" xmlns:wne="http://schemas.microsoft.com/office/word/2006/wordml" xmlns:wps="http://schemas.microsoft.com/office/word/2010/wordprocessingShape" mc:Ignorable="w14 w15 w16se wp14">
+  <w:docParts>
+    <w:docPart>
+      <w:docPartPr>
+        <w:name w:val="41C78C4EB7A34096A72C58CB7C439089"/>
+        <w:category>
+          <w:name w:val="Général"/>
+          <w:gallery w:val="placeholder"/>
+        </w:category>
+        <w:types>
+          <w:type w:val="bbPlcHdr"/>
+        </w:types>
+        <w:behaviors>
+          <w:behavior w:val="content"/>
+        </w:behaviors>
+        <w:guid w:val="{4B6D7CB1-1139-4E2C-A57F-729E014DC94B}"/>
+      </w:docPartPr>
+      <w:docPartBody>
+        <w:p>
+          <w:pPr>
+            <w:pStyle w:val="41C78C4EB7A34096A72C58CB7C439089"/>
+          </w:pPr>
+          <w:r>
+            <w:rPr>
+              <w:rStyle w:val="Textedelespacerserv"/>
+            </w:rPr>
+            <w:t>[Titre ]</w:t>
+          </w:r>
+        </w:p>
+      </w:docPartBody>
+    </w:docPart>
+  </w:docParts>
+</w:glossaryDocument>
+</file>
+
+<file path=word/glossary/fontTable.xml><?xml version="1.0" encoding="utf-8"?>
+<w:fonts xmlns:mc="http://schemas.openxmlformats.org/markup-compatibility/2006" xmlns:r="http://schemas.openxmlformats.org/officeDocument/2006/relationships" xmlns:w="http://schemas.openxmlformats.org/wordprocessingml/2006/main" xmlns:w14="http://schemas.microsoft.com/office/word/2010/wordml" xmlns:w15="http://schemas.microsoft.com/office/word/2012/wordml" xmlns:w16se="http://schemas.microsoft.com/office/word/2015/wordml/symex" mc:Ignorable="w14 w15 w16se">
+  <w:font w:name="Calibri">
+    <w:panose1 w:val="020F0502020204030204"/>
+    <w:charset w:val="00"/>
+    <w:family w:val="swiss"/>
+    <w:pitch w:val="variable"/>
+    <w:sig w:usb0="E0002AFF" w:usb1="C000247B" w:usb2="00000009" w:usb3="00000000" w:csb0="000001FF" w:csb1="00000000"/>
+  </w:font>
+  <w:font w:name="Times New Roman">
+    <w:panose1 w:val="02020603050405020304"/>
+    <w:charset w:val="00"/>
+    <w:family w:val="roman"/>
+    <w:pitch w:val="variable"/>
+    <w:sig w:usb0="E0002EFF" w:usb1="C000785B" w:usb2="00000009" w:usb3="00000000" w:csb0="000001FF" w:csb1="00000000"/>
+  </w:font>
+  <w:font w:name="Calibri Light">
+    <w:panose1 w:val="020F0302020204030204"/>
+    <w:charset w:val="00"/>
+    <w:family w:val="swiss"/>
+    <w:pitch w:val="variable"/>
+    <w:sig w:usb0="E0002AFF" w:usb1="C000247B" w:usb2="00000009" w:usb3="00000000" w:csb0="000001FF" w:csb1="00000000"/>
+  </w:font>
+</w:fonts>
+</file>
+
+<file path=word/glossary/settings.xml><?xml version="1.0" encoding="utf-8"?>
+<w:settings xmlns:mc="http://schemas.openxmlformats.org/markup-compatibility/2006" xmlns:o="urn:schemas-microsoft-com:office:office" xmlns:r="http://schemas.openxmlformats.org/officeDocument/2006/relationships" xmlns:m="http://schemas.openxmlformats.org/officeDocument/2006/math" xmlns:v="urn:schemas-microsoft-com:vml" xmlns:w10="urn:schemas-microsoft-com:office:word" xmlns:w="http://schemas.openxmlformats.org/wordprocessingml/2006/main" xmlns:w14="http://schemas.microsoft.com/office/word/2010/wordml" xmlns:w15="http://schemas.microsoft.com/office/word/2012/wordml" xmlns:w16se="http://schemas.microsoft.com/office/word/2015/wordml/symex" xmlns:sl="http://schemas.openxmlformats.org/schemaLibrary/2006/main" mc:Ignorable="w14 w15 w16se">
+  <w:view w:val="normal"/>
+  <w:defaultTabStop w:val="708"/>
+  <w:hyphenationZone w:val="425"/>
+  <w:characterSpacingControl w:val="doNotCompress"/>
+  <w:compat>
+    <w:useFELayout/>
+    <w:compatSetting w:name="compatibilityMode" w:uri="http://schemas.microsoft.com/office/word" w:val="15"/>
+    <w:compatSetting w:name="overrideTableStyleFontSizeAndJustification" w:uri="http://schemas.microsoft.com/office/word" w:val="1"/>
+    <w:compatSetting w:name="enableOpenTypeFeatures" w:uri="http://schemas.microsoft.com/office/word" w:val="1"/>
+    <w:compatSetting w:name="doNotFlipMirrorIndents" w:uri="http://schemas.microsoft.com/office/word" w:val="1"/>
+    <w:compatSetting w:name="differentiateMultirowTableHeaders" w:uri="http://schemas.microsoft.com/office/word" w:val="1"/>
+  </w:compat>
+  <w:rsids>
+    <w:rsidRoot w:val="00C57E1F"/>
+    <w:rsid w:val="00C57E1F"/>
+  </w:rsids>
+  <m:mathPr>
+    <m:mathFont m:val="Cambria Math"/>
+    <m:brkBin m:val="before"/>
+    <m:brkBinSub m:val="--"/>
+    <m:smallFrac m:val="0"/>
+    <m:dispDef/>
+    <m:lMargin m:val="0"/>
+    <m:rMargin m:val="0"/>
+    <m:defJc m:val="centerGroup"/>
+    <m:wrapIndent m:val="1440"/>
+    <m:intLim m:val="subSup"/>
+    <m:naryLim m:val="undOvr"/>
+  </m:mathPr>
+  <w:themeFontLang w:val="fr-FR"/>
+  <w:clrSchemeMapping w:bg1="light1" w:t1="dark1" w:bg2="light2" w:t2="dark2" w:accent1="accent1" w:accent2="accent2" w:accent3="accent3" w:accent4="accent4" w:accent5="accent5" w:accent6="accent6" w:hyperlink="hyperlink" w:followedHyperlink="followedHyperlink"/>
+  <w:decimalSymbol w:val=","/>
+  <w:listSeparator w:val=";"/>
+  <w15:chartTrackingRefBased/>
+</w:settings>
+</file>
+
+<file path=word/glossary/styles.xml><?xml version="1.0" encoding="utf-8"?>
+<w:styles xmlns:mc="http://schemas.openxmlformats.org/markup-compatibility/2006" xmlns:r="http://schemas.openxmlformats.org/officeDocument/2006/relationships" xmlns:w="http://schemas.openxmlformats.org/wordprocessingml/2006/main" xmlns:w14="http://schemas.microsoft.com/office/word/2010/wordml" xmlns:w15="http://schemas.microsoft.com/office/word/2012/wordml" xmlns:w16se="http://schemas.microsoft.com/office/word/2015/wordml/symex" mc:Ignorable="w14 w15 w16se">
+  <w:docDefaults>
+    <w:rPrDefault>
+      <w:rPr>
+        <w:rFonts w:asciiTheme="minorHAnsi" w:eastAsiaTheme="minorEastAsia" w:hAnsiTheme="minorHAnsi" w:cstheme="minorBidi"/>
+        <w:sz w:val="22"/>
+        <w:szCs w:val="22"/>
+        <w:lang w:val="fr-FR" w:eastAsia="fr-FR" w:bidi="ar-SA"/>
       </w:rPr>
     </w:rPrDefault>
     <w:pPrDefault>
@@ -825,241 +2266,6 @@
     <w:name w:val="Normal"/>
     <w:qFormat/>
   </w:style>
-  <w:style w:type="paragraph" w:styleId="Titre1">
-    <w:name w:val="heading 1"/>
-    <w:basedOn w:val="Normal"/>
-    <w:next w:val="Normal"/>
-    <w:link w:val="Titre1Car"/>
-    <w:uiPriority w:val="9"/>
-    <w:qFormat/>
-    <w:rsid w:val="00680DB5"/>
-    <w:pPr>
-      <w:keepNext/>
-      <w:keepLines/>
-      <w:numPr>
-        <w:numId w:val="1"/>
-      </w:numPr>
-      <w:spacing w:before="240" w:after="0"/>
-      <w:outlineLvl w:val="0"/>
-    </w:pPr>
-    <w:rPr>
-      <w:rFonts w:asciiTheme="majorHAnsi" w:eastAsiaTheme="majorEastAsia" w:hAnsiTheme="majorHAnsi" w:cstheme="majorBidi"/>
-      <w:color w:val="2E74B5" w:themeColor="accent1" w:themeShade="BF"/>
-      <w:sz w:val="32"/>
-      <w:szCs w:val="32"/>
-    </w:rPr>
-  </w:style>
-  <w:style w:type="paragraph" w:styleId="Titre2">
-    <w:name w:val="heading 2"/>
-    <w:basedOn w:val="Normal"/>
-    <w:next w:val="Normal"/>
-    <w:link w:val="Titre2Car"/>
-    <w:uiPriority w:val="9"/>
-    <w:unhideWhenUsed/>
-    <w:qFormat/>
-    <w:rsid w:val="00680DB5"/>
-    <w:pPr>
-      <w:keepNext/>
-      <w:keepLines/>
-      <w:numPr>
-        <w:ilvl w:val="1"/>
-        <w:numId w:val="1"/>
-      </w:numPr>
-      <w:spacing w:before="40" w:after="0"/>
-      <w:outlineLvl w:val="1"/>
-    </w:pPr>
-    <w:rPr>
-      <w:rFonts w:asciiTheme="majorHAnsi" w:eastAsiaTheme="majorEastAsia" w:hAnsiTheme="majorHAnsi" w:cstheme="majorBidi"/>
-      <w:color w:val="2E74B5" w:themeColor="accent1" w:themeShade="BF"/>
-      <w:sz w:val="26"/>
-      <w:szCs w:val="26"/>
-    </w:rPr>
-  </w:style>
-  <w:style w:type="paragraph" w:styleId="Titre3">
-    <w:name w:val="heading 3"/>
-    <w:basedOn w:val="Normal"/>
-    <w:next w:val="Normal"/>
-    <w:link w:val="Titre3Car"/>
-    <w:uiPriority w:val="9"/>
-    <w:unhideWhenUsed/>
-    <w:qFormat/>
-    <w:rsid w:val="00680DB5"/>
-    <w:pPr>
-      <w:keepNext/>
-      <w:keepLines/>
-      <w:numPr>
-        <w:ilvl w:val="2"/>
-        <w:numId w:val="1"/>
-      </w:numPr>
-      <w:spacing w:before="40" w:after="0"/>
-      <w:outlineLvl w:val="2"/>
-    </w:pPr>
-    <w:rPr>
-      <w:rFonts w:asciiTheme="majorHAnsi" w:eastAsiaTheme="majorEastAsia" w:hAnsiTheme="majorHAnsi" w:cstheme="majorBidi"/>
-      <w:color w:val="1F4D78" w:themeColor="accent1" w:themeShade="7F"/>
-      <w:sz w:val="24"/>
-      <w:szCs w:val="24"/>
-    </w:rPr>
-  </w:style>
-  <w:style w:type="paragraph" w:styleId="Titre4">
-    <w:name w:val="heading 4"/>
-    <w:basedOn w:val="Normal"/>
-    <w:next w:val="Normal"/>
-    <w:link w:val="Titre4Car"/>
-    <w:uiPriority w:val="9"/>
-    <w:unhideWhenUsed/>
-    <w:qFormat/>
-    <w:rsid w:val="00680DB5"/>
-    <w:pPr>
-      <w:keepNext/>
-      <w:keepLines/>
-      <w:numPr>
-        <w:ilvl w:val="3"/>
-        <w:numId w:val="1"/>
-      </w:numPr>
-      <w:spacing w:before="40" w:after="0"/>
-      <w:outlineLvl w:val="3"/>
-    </w:pPr>
-    <w:rPr>
-      <w:rFonts w:asciiTheme="majorHAnsi" w:eastAsiaTheme="majorEastAsia" w:hAnsiTheme="majorHAnsi" w:cstheme="majorBidi"/>
-      <w:i/>
-      <w:iCs/>
-      <w:color w:val="2E74B5" w:themeColor="accent1" w:themeShade="BF"/>
-    </w:rPr>
-  </w:style>
-  <w:style w:type="paragraph" w:styleId="Titre5">
-    <w:name w:val="heading 5"/>
-    <w:basedOn w:val="Normal"/>
-    <w:next w:val="Normal"/>
-    <w:link w:val="Titre5Car"/>
-    <w:uiPriority w:val="9"/>
-    <w:semiHidden/>
-    <w:unhideWhenUsed/>
-    <w:qFormat/>
-    <w:rsid w:val="00680DB5"/>
-    <w:pPr>
-      <w:keepNext/>
-      <w:keepLines/>
-      <w:numPr>
-        <w:ilvl w:val="4"/>
-        <w:numId w:val="1"/>
-      </w:numPr>
-      <w:spacing w:before="40" w:after="0"/>
-      <w:outlineLvl w:val="4"/>
-    </w:pPr>
-    <w:rPr>
-      <w:rFonts w:asciiTheme="majorHAnsi" w:eastAsiaTheme="majorEastAsia" w:hAnsiTheme="majorHAnsi" w:cstheme="majorBidi"/>
-      <w:color w:val="2E74B5" w:themeColor="accent1" w:themeShade="BF"/>
-    </w:rPr>
-  </w:style>
-  <w:style w:type="paragraph" w:styleId="Titre6">
-    <w:name w:val="heading 6"/>
-    <w:basedOn w:val="Normal"/>
-    <w:next w:val="Normal"/>
-    <w:link w:val="Titre6Car"/>
-    <w:uiPriority w:val="9"/>
-    <w:semiHidden/>
-    <w:unhideWhenUsed/>
-    <w:qFormat/>
-    <w:rsid w:val="00680DB5"/>
-    <w:pPr>
-      <w:keepNext/>
-      <w:keepLines/>
-      <w:numPr>
-        <w:ilvl w:val="5"/>
-        <w:numId w:val="1"/>
-      </w:numPr>
-      <w:spacing w:before="40" w:after="0"/>
-      <w:outlineLvl w:val="5"/>
-    </w:pPr>
-    <w:rPr>
-      <w:rFonts w:asciiTheme="majorHAnsi" w:eastAsiaTheme="majorEastAsia" w:hAnsiTheme="majorHAnsi" w:cstheme="majorBidi"/>
-      <w:color w:val="1F4D78" w:themeColor="accent1" w:themeShade="7F"/>
-    </w:rPr>
-  </w:style>
-  <w:style w:type="paragraph" w:styleId="Titre7">
-    <w:name w:val="heading 7"/>
-    <w:basedOn w:val="Normal"/>
-    <w:next w:val="Normal"/>
-    <w:link w:val="Titre7Car"/>
-    <w:uiPriority w:val="9"/>
-    <w:semiHidden/>
-    <w:unhideWhenUsed/>
-    <w:qFormat/>
-    <w:rsid w:val="00680DB5"/>
-    <w:pPr>
-      <w:keepNext/>
-      <w:keepLines/>
-      <w:numPr>
-        <w:ilvl w:val="6"/>
-        <w:numId w:val="1"/>
-      </w:numPr>
-      <w:spacing w:before="40" w:after="0"/>
-      <w:outlineLvl w:val="6"/>
-    </w:pPr>
-    <w:rPr>
-      <w:rFonts w:asciiTheme="majorHAnsi" w:eastAsiaTheme="majorEastAsia" w:hAnsiTheme="majorHAnsi" w:cstheme="majorBidi"/>
-      <w:i/>
-      <w:iCs/>
-      <w:color w:val="1F4D78" w:themeColor="accent1" w:themeShade="7F"/>
-    </w:rPr>
-  </w:style>
-  <w:style w:type="paragraph" w:styleId="Titre8">
-    <w:name w:val="heading 8"/>
-    <w:basedOn w:val="Normal"/>
-    <w:next w:val="Normal"/>
-    <w:link w:val="Titre8Car"/>
-    <w:uiPriority w:val="9"/>
-    <w:semiHidden/>
-    <w:unhideWhenUsed/>
-    <w:qFormat/>
-    <w:rsid w:val="00680DB5"/>
-    <w:pPr>
-      <w:keepNext/>
-      <w:keepLines/>
-      <w:numPr>
-        <w:ilvl w:val="7"/>
-        <w:numId w:val="1"/>
-      </w:numPr>
-      <w:spacing w:before="40" w:after="0"/>
-      <w:outlineLvl w:val="7"/>
-    </w:pPr>
-    <w:rPr>
-      <w:rFonts w:asciiTheme="majorHAnsi" w:eastAsiaTheme="majorEastAsia" w:hAnsiTheme="majorHAnsi" w:cstheme="majorBidi"/>
-      <w:color w:val="272727" w:themeColor="text1" w:themeTint="D8"/>
-      <w:sz w:val="21"/>
-      <w:szCs w:val="21"/>
-    </w:rPr>
-  </w:style>
-  <w:style w:type="paragraph" w:styleId="Titre9">
-    <w:name w:val="heading 9"/>
-    <w:basedOn w:val="Normal"/>
-    <w:next w:val="Normal"/>
-    <w:link w:val="Titre9Car"/>
-    <w:uiPriority w:val="9"/>
-    <w:semiHidden/>
-    <w:unhideWhenUsed/>
-    <w:qFormat/>
-    <w:rsid w:val="00680DB5"/>
-    <w:pPr>
-      <w:keepNext/>
-      <w:keepLines/>
-      <w:numPr>
-        <w:ilvl w:val="8"/>
-        <w:numId w:val="1"/>
-      </w:numPr>
-      <w:spacing w:before="40" w:after="0"/>
-      <w:outlineLvl w:val="8"/>
-    </w:pPr>
-    <w:rPr>
-      <w:rFonts w:asciiTheme="majorHAnsi" w:eastAsiaTheme="majorEastAsia" w:hAnsiTheme="majorHAnsi" w:cstheme="majorBidi"/>
-      <w:i/>
-      <w:iCs/>
-      <w:color w:val="272727" w:themeColor="text1" w:themeTint="D8"/>
-      <w:sz w:val="21"/>
-      <w:szCs w:val="21"/>
-    </w:rPr>
-  </w:style>
   <w:style w:type="character" w:default="1" w:styleId="Policepardfaut">
     <w:name w:val="Default Paragraph Font"/>
     <w:uiPriority w:val="1"/>
@@ -1087,272 +2293,28 @@
     <w:semiHidden/>
     <w:unhideWhenUsed/>
   </w:style>
-  <w:style w:type="paragraph" w:styleId="Titre">
-    <w:name w:val="Title"/>
-    <w:basedOn w:val="Normal"/>
-    <w:next w:val="Normal"/>
-    <w:link w:val="TitreCar"/>
-    <w:uiPriority w:val="10"/>
-    <w:qFormat/>
-    <w:rsid w:val="00680DB5"/>
-    <w:pPr>
-      <w:spacing w:after="0" w:line="240" w:lineRule="auto"/>
-      <w:contextualSpacing/>
-    </w:pPr>
-    <w:rPr>
-      <w:rFonts w:asciiTheme="majorHAnsi" w:eastAsiaTheme="majorEastAsia" w:hAnsiTheme="majorHAnsi" w:cstheme="majorBidi"/>
-      <w:spacing w:val="-10"/>
-      <w:kern w:val="28"/>
-      <w:sz w:val="56"/>
-      <w:szCs w:val="56"/>
-    </w:rPr>
-  </w:style>
-  <w:style w:type="character" w:customStyle="1" w:styleId="TitreCar">
-    <w:name w:val="Titre Car"/>
-    <w:basedOn w:val="Policepardfaut"/>
-    <w:link w:val="Titre"/>
-    <w:uiPriority w:val="10"/>
-    <w:rsid w:val="00680DB5"/>
-    <w:rPr>
-      <w:rFonts w:asciiTheme="majorHAnsi" w:eastAsiaTheme="majorEastAsia" w:hAnsiTheme="majorHAnsi" w:cstheme="majorBidi"/>
-      <w:spacing w:val="-10"/>
-      <w:kern w:val="28"/>
-      <w:sz w:val="56"/>
-      <w:szCs w:val="56"/>
-    </w:rPr>
-  </w:style>
-  <w:style w:type="character" w:customStyle="1" w:styleId="Titre1Car">
-    <w:name w:val="Titre 1 Car"/>
-    <w:basedOn w:val="Policepardfaut"/>
-    <w:link w:val="Titre1"/>
-    <w:uiPriority w:val="9"/>
-    <w:rsid w:val="00680DB5"/>
-    <w:rPr>
-      <w:rFonts w:asciiTheme="majorHAnsi" w:eastAsiaTheme="majorEastAsia" w:hAnsiTheme="majorHAnsi" w:cstheme="majorBidi"/>
-      <w:color w:val="2E74B5" w:themeColor="accent1" w:themeShade="BF"/>
-      <w:sz w:val="32"/>
-      <w:szCs w:val="32"/>
-    </w:rPr>
-  </w:style>
-  <w:style w:type="character" w:customStyle="1" w:styleId="Titre2Car">
-    <w:name w:val="Titre 2 Car"/>
-    <w:basedOn w:val="Policepardfaut"/>
-    <w:link w:val="Titre2"/>
-    <w:uiPriority w:val="9"/>
-    <w:rsid w:val="00680DB5"/>
-    <w:rPr>
-      <w:rFonts w:asciiTheme="majorHAnsi" w:eastAsiaTheme="majorEastAsia" w:hAnsiTheme="majorHAnsi" w:cstheme="majorBidi"/>
-      <w:color w:val="2E74B5" w:themeColor="accent1" w:themeShade="BF"/>
-      <w:sz w:val="26"/>
-      <w:szCs w:val="26"/>
-    </w:rPr>
-  </w:style>
-  <w:style w:type="character" w:customStyle="1" w:styleId="Titre3Car">
-    <w:name w:val="Titre 3 Car"/>
-    <w:basedOn w:val="Policepardfaut"/>
-    <w:link w:val="Titre3"/>
-    <w:uiPriority w:val="9"/>
-    <w:rsid w:val="00680DB5"/>
-    <w:rPr>
-      <w:rFonts w:asciiTheme="majorHAnsi" w:eastAsiaTheme="majorEastAsia" w:hAnsiTheme="majorHAnsi" w:cstheme="majorBidi"/>
-      <w:color w:val="1F4D78" w:themeColor="accent1" w:themeShade="7F"/>
-      <w:sz w:val="24"/>
-      <w:szCs w:val="24"/>
-    </w:rPr>
-  </w:style>
-  <w:style w:type="character" w:customStyle="1" w:styleId="Titre4Car">
-    <w:name w:val="Titre 4 Car"/>
-    <w:basedOn w:val="Policepardfaut"/>
-    <w:link w:val="Titre4"/>
-    <w:uiPriority w:val="9"/>
-    <w:rsid w:val="00680DB5"/>
-    <w:rPr>
-      <w:rFonts w:asciiTheme="majorHAnsi" w:eastAsiaTheme="majorEastAsia" w:hAnsiTheme="majorHAnsi" w:cstheme="majorBidi"/>
-      <w:i/>
-      <w:iCs/>
-      <w:color w:val="2E74B5" w:themeColor="accent1" w:themeShade="BF"/>
-    </w:rPr>
-  </w:style>
-  <w:style w:type="character" w:customStyle="1" w:styleId="Titre5Car">
-    <w:name w:val="Titre 5 Car"/>
-    <w:basedOn w:val="Policepardfaut"/>
-    <w:link w:val="Titre5"/>
-    <w:uiPriority w:val="9"/>
-    <w:semiHidden/>
-    <w:rsid w:val="00680DB5"/>
-    <w:rPr>
-      <w:rFonts w:asciiTheme="majorHAnsi" w:eastAsiaTheme="majorEastAsia" w:hAnsiTheme="majorHAnsi" w:cstheme="majorBidi"/>
-      <w:color w:val="2E74B5" w:themeColor="accent1" w:themeShade="BF"/>
-    </w:rPr>
-  </w:style>
-  <w:style w:type="character" w:customStyle="1" w:styleId="Titre6Car">
-    <w:name w:val="Titre 6 Car"/>
-    <w:basedOn w:val="Policepardfaut"/>
-    <w:link w:val="Titre6"/>
-    <w:uiPriority w:val="9"/>
-    <w:semiHidden/>
-    <w:rsid w:val="00680DB5"/>
-    <w:rPr>
-      <w:rFonts w:asciiTheme="majorHAnsi" w:eastAsiaTheme="majorEastAsia" w:hAnsiTheme="majorHAnsi" w:cstheme="majorBidi"/>
-      <w:color w:val="1F4D78" w:themeColor="accent1" w:themeShade="7F"/>
-    </w:rPr>
-  </w:style>
-  <w:style w:type="character" w:customStyle="1" w:styleId="Titre7Car">
-    <w:name w:val="Titre 7 Car"/>
-    <w:basedOn w:val="Policepardfaut"/>
-    <w:link w:val="Titre7"/>
-    <w:uiPriority w:val="9"/>
-    <w:semiHidden/>
-    <w:rsid w:val="00680DB5"/>
-    <w:rPr>
-      <w:rFonts w:asciiTheme="majorHAnsi" w:eastAsiaTheme="majorEastAsia" w:hAnsiTheme="majorHAnsi" w:cstheme="majorBidi"/>
-      <w:i/>
-      <w:iCs/>
-      <w:color w:val="1F4D78" w:themeColor="accent1" w:themeShade="7F"/>
-    </w:rPr>
-  </w:style>
-  <w:style w:type="character" w:customStyle="1" w:styleId="Titre8Car">
-    <w:name w:val="Titre 8 Car"/>
-    <w:basedOn w:val="Policepardfaut"/>
-    <w:link w:val="Titre8"/>
-    <w:uiPriority w:val="9"/>
-    <w:semiHidden/>
-    <w:rsid w:val="00680DB5"/>
-    <w:rPr>
-      <w:rFonts w:asciiTheme="majorHAnsi" w:eastAsiaTheme="majorEastAsia" w:hAnsiTheme="majorHAnsi" w:cstheme="majorBidi"/>
-      <w:color w:val="272727" w:themeColor="text1" w:themeTint="D8"/>
-      <w:sz w:val="21"/>
-      <w:szCs w:val="21"/>
-    </w:rPr>
-  </w:style>
-  <w:style w:type="character" w:customStyle="1" w:styleId="Titre9Car">
-    <w:name w:val="Titre 9 Car"/>
-    <w:basedOn w:val="Policepardfaut"/>
-    <w:link w:val="Titre9"/>
-    <w:uiPriority w:val="9"/>
-    <w:semiHidden/>
-    <w:rsid w:val="00680DB5"/>
-    <w:rPr>
-      <w:rFonts w:asciiTheme="majorHAnsi" w:eastAsiaTheme="majorEastAsia" w:hAnsiTheme="majorHAnsi" w:cstheme="majorBidi"/>
-      <w:i/>
-      <w:iCs/>
-      <w:color w:val="272727" w:themeColor="text1" w:themeTint="D8"/>
-      <w:sz w:val="21"/>
-      <w:szCs w:val="21"/>
-    </w:rPr>
-  </w:style>
-  <w:style w:type="paragraph" w:styleId="En-ttedetabledesmatires">
-    <w:name w:val="TOC Heading"/>
-    <w:basedOn w:val="Titre1"/>
-    <w:next w:val="Normal"/>
-    <w:uiPriority w:val="39"/>
-    <w:unhideWhenUsed/>
-    <w:qFormat/>
-    <w:rsid w:val="003735B1"/>
-    <w:pPr>
-      <w:numPr>
-        <w:numId w:val="0"/>
-      </w:numPr>
-      <w:outlineLvl w:val="9"/>
-    </w:pPr>
-    <w:rPr>
-      <w:lang w:eastAsia="fr-FR"/>
-    </w:rPr>
-  </w:style>
-  <w:style w:type="paragraph" w:styleId="TM1">
-    <w:name w:val="toc 1"/>
-    <w:basedOn w:val="Normal"/>
-    <w:next w:val="Normal"/>
-    <w:autoRedefine/>
-    <w:uiPriority w:val="39"/>
-    <w:unhideWhenUsed/>
-    <w:rsid w:val="003735B1"/>
-    <w:pPr>
-      <w:spacing w:after="100"/>
-    </w:pPr>
-  </w:style>
-  <w:style w:type="paragraph" w:styleId="TM2">
-    <w:name w:val="toc 2"/>
-    <w:basedOn w:val="Normal"/>
-    <w:next w:val="Normal"/>
-    <w:autoRedefine/>
-    <w:uiPriority w:val="39"/>
-    <w:unhideWhenUsed/>
-    <w:rsid w:val="003735B1"/>
-    <w:pPr>
-      <w:spacing w:after="100"/>
-      <w:ind w:left="220"/>
-    </w:pPr>
-  </w:style>
-  <w:style w:type="paragraph" w:styleId="TM3">
-    <w:name w:val="toc 3"/>
-    <w:basedOn w:val="Normal"/>
-    <w:next w:val="Normal"/>
-    <w:autoRedefine/>
-    <w:uiPriority w:val="39"/>
-    <w:unhideWhenUsed/>
-    <w:rsid w:val="003735B1"/>
-    <w:pPr>
-      <w:spacing w:after="100"/>
-      <w:ind w:left="440"/>
-    </w:pPr>
-  </w:style>
-  <w:style w:type="character" w:styleId="Lienhypertexte">
-    <w:name w:val="Hyperlink"/>
+  <w:style w:type="character" w:styleId="Textedelespacerserv">
+    <w:name w:val="Placeholder Text"/>
     <w:basedOn w:val="Policepardfaut"/>
     <w:uiPriority w:val="99"/>
-    <w:unhideWhenUsed/>
-    <w:rsid w:val="003735B1"/>
+    <w:semiHidden/>
+    <w:rsid w:val="00C57E1F"/>
     <w:rPr>
-      <w:color w:val="0563C1" w:themeColor="hyperlink"/>
-      <w:u w:val="single"/>
+      <w:color w:val="808080"/>
     </w:rPr>
   </w:style>
-  <w:style w:type="paragraph" w:styleId="En-tte">
-    <w:name w:val="header"/>
-    <w:basedOn w:val="Normal"/>
-    <w:link w:val="En-tteCar"/>
-    <w:uiPriority w:val="99"/>
-    <w:unhideWhenUsed/>
-    <w:rsid w:val="00BD39F5"/>
-    <w:pPr>
-      <w:tabs>
-        <w:tab w:val="center" w:pos="4536"/>
-        <w:tab w:val="right" w:pos="9072"/>
-      </w:tabs>
-      <w:spacing w:after="0" w:line="240" w:lineRule="auto"/>
-    </w:pPr>
-  </w:style>
-  <w:style w:type="character" w:customStyle="1" w:styleId="En-tteCar">
-    <w:name w:val="En-tête Car"/>
-    <w:basedOn w:val="Policepardfaut"/>
-    <w:link w:val="En-tte"/>
-    <w:uiPriority w:val="99"/>
-    <w:rsid w:val="00BD39F5"/>
-  </w:style>
-  <w:style w:type="paragraph" w:styleId="Pieddepage">
-    <w:name w:val="footer"/>
-    <w:basedOn w:val="Normal"/>
-    <w:link w:val="PieddepageCar"/>
-    <w:uiPriority w:val="99"/>
-    <w:unhideWhenUsed/>
-    <w:rsid w:val="00BD39F5"/>
-    <w:pPr>
-      <w:tabs>
-        <w:tab w:val="center" w:pos="4536"/>
-        <w:tab w:val="right" w:pos="9072"/>
-      </w:tabs>
-      <w:spacing w:after="0" w:line="240" w:lineRule="auto"/>
-    </w:pPr>
-  </w:style>
-  <w:style w:type="character" w:customStyle="1" w:styleId="PieddepageCar">
-    <w:name w:val="Pied de page Car"/>
-    <w:basedOn w:val="Policepardfaut"/>
-    <w:link w:val="Pieddepage"/>
-    <w:uiPriority w:val="99"/>
-    <w:rsid w:val="00BD39F5"/>
+  <w:style w:type="paragraph" w:customStyle="1" w:styleId="41C78C4EB7A34096A72C58CB7C439089">
+    <w:name w:val="41C78C4EB7A34096A72C58CB7C439089"/>
+    <w:rsid w:val="00C57E1F"/>
   </w:style>
 </w:styles>
+</file>
+
+<file path=word/glossary/webSettings.xml><?xml version="1.0" encoding="utf-8"?>
+<w:webSettings xmlns:mc="http://schemas.openxmlformats.org/markup-compatibility/2006" xmlns:r="http://schemas.openxmlformats.org/officeDocument/2006/relationships" xmlns:w="http://schemas.openxmlformats.org/wordprocessingml/2006/main" xmlns:w14="http://schemas.microsoft.com/office/word/2010/wordml" xmlns:w15="http://schemas.microsoft.com/office/word/2012/wordml" xmlns:w16se="http://schemas.microsoft.com/office/word/2015/wordml/symex" mc:Ignorable="w14 w15 w16se">
+  <w:optimizeForBrowser/>
+  <w:allowPNG/>
+</w:webSettings>
 </file>
 
 <file path=word/theme/theme1.xml><?xml version="1.0" encoding="utf-8"?>
@@ -1621,7 +2583,7 @@
 </file>
 
 <file path=customXml/itemProps1.xml><?xml version="1.0" encoding="utf-8"?>
-<ds:datastoreItem xmlns:ds="http://schemas.openxmlformats.org/officeDocument/2006/customXml" ds:itemID="{B4FD29B9-FE6F-4B97-B24E-1EDF50373D04}">
+<ds:datastoreItem xmlns:ds="http://schemas.openxmlformats.org/officeDocument/2006/customXml" ds:itemID="{EC750418-BAA5-4B2F-ADDE-BC1566D7C2E8}">
   <ds:schemaRefs>
     <ds:schemaRef ds:uri="http://schemas.openxmlformats.org/officeDocument/2006/bibliography"/>
   </ds:schemaRefs>

</xml_diff>

<commit_message>
Mise a jour quotidienne
</commit_message>
<xml_diff>
--- a/PRO_Manuel_Utilisateur_Installation.docx
+++ b/PRO_Manuel_Utilisateur_Installation.docx
@@ -240,8 +240,6 @@
             <w:t>Table des matières</w:t>
           </w:r>
         </w:p>
-        <w:bookmarkStart w:id="0" w:name="_GoBack"/>
-        <w:bookmarkEnd w:id="0"/>
         <w:p>
           <w:pPr>
             <w:pStyle w:val="TM1"/>
@@ -264,7 +262,7 @@
           <w:r>
             <w:fldChar w:fldCharType="separate"/>
           </w:r>
-          <w:hyperlink w:anchor="_Toc483334536" w:history="1">
+          <w:hyperlink w:anchor="_Toc483773222" w:history="1">
             <w:r>
               <w:rPr>
                 <w:rStyle w:val="Lienhypertexte"/>
@@ -306,7 +304,7 @@
                 <w:noProof/>
                 <w:webHidden/>
               </w:rPr>
-              <w:instrText xml:space="preserve"> PAGEREF _Toc483334536 \h </w:instrText>
+              <w:instrText xml:space="preserve"> PAGEREF _Toc483773222 \h </w:instrText>
             </w:r>
             <w:r>
               <w:rPr>
@@ -350,7 +348,7 @@
               <w:lang w:eastAsia="fr-FR"/>
             </w:rPr>
           </w:pPr>
-          <w:hyperlink w:anchor="_Toc483334537" w:history="1">
+          <w:hyperlink w:anchor="_Toc483773223" w:history="1">
             <w:r>
               <w:rPr>
                 <w:rStyle w:val="Lienhypertexte"/>
@@ -392,7 +390,7 @@
                 <w:noProof/>
                 <w:webHidden/>
               </w:rPr>
-              <w:instrText xml:space="preserve"> PAGEREF _Toc483334537 \h </w:instrText>
+              <w:instrText xml:space="preserve"> PAGEREF _Toc483773223 \h </w:instrText>
             </w:r>
             <w:r>
               <w:rPr>
@@ -436,7 +434,7 @@
               <w:lang w:eastAsia="fr-FR"/>
             </w:rPr>
           </w:pPr>
-          <w:hyperlink w:anchor="_Toc483334538" w:history="1">
+          <w:hyperlink w:anchor="_Toc483773224" w:history="1">
             <w:r>
               <w:rPr>
                 <w:rStyle w:val="Lienhypertexte"/>
@@ -478,7 +476,7 @@
                 <w:noProof/>
                 <w:webHidden/>
               </w:rPr>
-              <w:instrText xml:space="preserve"> PAGEREF _Toc483334538 \h </w:instrText>
+              <w:instrText xml:space="preserve"> PAGEREF _Toc483773224 \h </w:instrText>
             </w:r>
             <w:r>
               <w:rPr>
@@ -522,7 +520,7 @@
               <w:lang w:eastAsia="fr-FR"/>
             </w:rPr>
           </w:pPr>
-          <w:hyperlink w:anchor="_Toc483334539" w:history="1">
+          <w:hyperlink w:anchor="_Toc483773225" w:history="1">
             <w:r>
               <w:rPr>
                 <w:rStyle w:val="Lienhypertexte"/>
@@ -564,7 +562,7 @@
                 <w:noProof/>
                 <w:webHidden/>
               </w:rPr>
-              <w:instrText xml:space="preserve"> PAGEREF _Toc483334539 \h </w:instrText>
+              <w:instrText xml:space="preserve"> PAGEREF _Toc483773225 \h </w:instrText>
             </w:r>
             <w:r>
               <w:rPr>
@@ -608,7 +606,7 @@
               <w:lang w:eastAsia="fr-FR"/>
             </w:rPr>
           </w:pPr>
-          <w:hyperlink w:anchor="_Toc483334540" w:history="1">
+          <w:hyperlink w:anchor="_Toc483773226" w:history="1">
             <w:r>
               <w:rPr>
                 <w:rStyle w:val="Lienhypertexte"/>
@@ -650,7 +648,7 @@
                 <w:noProof/>
                 <w:webHidden/>
               </w:rPr>
-              <w:instrText xml:space="preserve"> PAGEREF _Toc483334540 \h </w:instrText>
+              <w:instrText xml:space="preserve"> PAGEREF _Toc483773226 \h </w:instrText>
             </w:r>
             <w:r>
               <w:rPr>
@@ -694,7 +692,7 @@
               <w:lang w:eastAsia="fr-FR"/>
             </w:rPr>
           </w:pPr>
-          <w:hyperlink w:anchor="_Toc483334541" w:history="1">
+          <w:hyperlink w:anchor="_Toc483773227" w:history="1">
             <w:r>
               <w:rPr>
                 <w:rStyle w:val="Lienhypertexte"/>
@@ -736,7 +734,7 @@
                 <w:noProof/>
                 <w:webHidden/>
               </w:rPr>
-              <w:instrText xml:space="preserve"> PAGEREF _Toc483334541 \h </w:instrText>
+              <w:instrText xml:space="preserve"> PAGEREF _Toc483773227 \h </w:instrText>
             </w:r>
             <w:r>
               <w:rPr>
@@ -780,7 +778,7 @@
               <w:lang w:eastAsia="fr-FR"/>
             </w:rPr>
           </w:pPr>
-          <w:hyperlink w:anchor="_Toc483334542" w:history="1">
+          <w:hyperlink w:anchor="_Toc483773228" w:history="1">
             <w:r>
               <w:rPr>
                 <w:rStyle w:val="Lienhypertexte"/>
@@ -822,7 +820,7 @@
                 <w:noProof/>
                 <w:webHidden/>
               </w:rPr>
-              <w:instrText xml:space="preserve"> PAGEREF _Toc483334542 \h </w:instrText>
+              <w:instrText xml:space="preserve"> PAGEREF _Toc483773228 \h </w:instrText>
             </w:r>
             <w:r>
               <w:rPr>
@@ -866,7 +864,7 @@
               <w:lang w:eastAsia="fr-FR"/>
             </w:rPr>
           </w:pPr>
-          <w:hyperlink w:anchor="_Toc483334543" w:history="1">
+          <w:hyperlink w:anchor="_Toc483773229" w:history="1">
             <w:r>
               <w:rPr>
                 <w:rStyle w:val="Lienhypertexte"/>
@@ -908,7 +906,7 @@
                 <w:noProof/>
                 <w:webHidden/>
               </w:rPr>
-              <w:instrText xml:space="preserve"> PAGEREF _Toc483334543 \h </w:instrText>
+              <w:instrText xml:space="preserve"> PAGEREF _Toc483773229 \h </w:instrText>
             </w:r>
             <w:r>
               <w:rPr>
@@ -952,7 +950,7 @@
               <w:lang w:eastAsia="fr-FR"/>
             </w:rPr>
           </w:pPr>
-          <w:hyperlink w:anchor="_Toc483334544" w:history="1">
+          <w:hyperlink w:anchor="_Toc483773230" w:history="1">
             <w:r>
               <w:rPr>
                 <w:rStyle w:val="Lienhypertexte"/>
@@ -994,7 +992,7 @@
                 <w:noProof/>
                 <w:webHidden/>
               </w:rPr>
-              <w:instrText xml:space="preserve"> PAGEREF _Toc483334544 \h </w:instrText>
+              <w:instrText xml:space="preserve"> PAGEREF _Toc483773230 \h </w:instrText>
             </w:r>
             <w:r>
               <w:rPr>
@@ -1038,7 +1036,7 @@
               <w:lang w:eastAsia="fr-FR"/>
             </w:rPr>
           </w:pPr>
-          <w:hyperlink w:anchor="_Toc483334545" w:history="1">
+          <w:hyperlink w:anchor="_Toc483773231" w:history="1">
             <w:r>
               <w:rPr>
                 <w:rStyle w:val="Lienhypertexte"/>
@@ -1080,7 +1078,7 @@
                 <w:noProof/>
                 <w:webHidden/>
               </w:rPr>
-              <w:instrText xml:space="preserve"> PAGEREF _Toc483334545 \h </w:instrText>
+              <w:instrText xml:space="preserve"> PAGEREF _Toc483773231 \h </w:instrText>
             </w:r>
             <w:r>
               <w:rPr>
@@ -1124,7 +1122,7 @@
               <w:lang w:eastAsia="fr-FR"/>
             </w:rPr>
           </w:pPr>
-          <w:hyperlink w:anchor="_Toc483334546" w:history="1">
+          <w:hyperlink w:anchor="_Toc483773232" w:history="1">
             <w:r>
               <w:rPr>
                 <w:rStyle w:val="Lienhypertexte"/>
@@ -1166,7 +1164,7 @@
                 <w:noProof/>
                 <w:webHidden/>
               </w:rPr>
-              <w:instrText xml:space="preserve"> PAGEREF _Toc483334546 \h </w:instrText>
+              <w:instrText xml:space="preserve"> PAGEREF _Toc483773232 \h </w:instrText>
             </w:r>
             <w:r>
               <w:rPr>
@@ -1210,7 +1208,7 @@
               <w:lang w:eastAsia="fr-FR"/>
             </w:rPr>
           </w:pPr>
-          <w:hyperlink w:anchor="_Toc483334547" w:history="1">
+          <w:hyperlink w:anchor="_Toc483773233" w:history="1">
             <w:r>
               <w:rPr>
                 <w:rStyle w:val="Lienhypertexte"/>
@@ -1252,7 +1250,7 @@
                 <w:noProof/>
                 <w:webHidden/>
               </w:rPr>
-              <w:instrText xml:space="preserve"> PAGEREF _Toc483334547 \h </w:instrText>
+              <w:instrText xml:space="preserve"> PAGEREF _Toc483773233 \h </w:instrText>
             </w:r>
             <w:r>
               <w:rPr>
@@ -1296,7 +1294,7 @@
               <w:lang w:eastAsia="fr-FR"/>
             </w:rPr>
           </w:pPr>
-          <w:hyperlink w:anchor="_Toc483334548" w:history="1">
+          <w:hyperlink w:anchor="_Toc483773234" w:history="1">
             <w:r>
               <w:rPr>
                 <w:rStyle w:val="Lienhypertexte"/>
@@ -1338,7 +1336,7 @@
                 <w:noProof/>
                 <w:webHidden/>
               </w:rPr>
-              <w:instrText xml:space="preserve"> PAGEREF _Toc483334548 \h </w:instrText>
+              <w:instrText xml:space="preserve"> PAGEREF _Toc483773234 \h </w:instrText>
             </w:r>
             <w:r>
               <w:rPr>
@@ -1382,7 +1380,7 @@
               <w:lang w:eastAsia="fr-FR"/>
             </w:rPr>
           </w:pPr>
-          <w:hyperlink w:anchor="_Toc483334549" w:history="1">
+          <w:hyperlink w:anchor="_Toc483773235" w:history="1">
             <w:r>
               <w:rPr>
                 <w:rStyle w:val="Lienhypertexte"/>
@@ -1424,7 +1422,7 @@
                 <w:noProof/>
                 <w:webHidden/>
               </w:rPr>
-              <w:instrText xml:space="preserve"> PAGEREF _Toc483334549 \h </w:instrText>
+              <w:instrText xml:space="preserve"> PAGEREF _Toc483773235 \h </w:instrText>
             </w:r>
             <w:r>
               <w:rPr>
@@ -1468,7 +1466,7 @@
               <w:lang w:eastAsia="fr-FR"/>
             </w:rPr>
           </w:pPr>
-          <w:hyperlink w:anchor="_Toc483334550" w:history="1">
+          <w:hyperlink w:anchor="_Toc483773236" w:history="1">
             <w:r>
               <w:rPr>
                 <w:rStyle w:val="Lienhypertexte"/>
@@ -1510,7 +1508,7 @@
                 <w:noProof/>
                 <w:webHidden/>
               </w:rPr>
-              <w:instrText xml:space="preserve"> PAGEREF _Toc483334550 \h </w:instrText>
+              <w:instrText xml:space="preserve"> PAGEREF _Toc483773236 \h </w:instrText>
             </w:r>
             <w:r>
               <w:rPr>
@@ -1554,7 +1552,7 @@
               <w:lang w:eastAsia="fr-FR"/>
             </w:rPr>
           </w:pPr>
-          <w:hyperlink w:anchor="_Toc483334551" w:history="1">
+          <w:hyperlink w:anchor="_Toc483773237" w:history="1">
             <w:r>
               <w:rPr>
                 <w:rStyle w:val="Lienhypertexte"/>
@@ -1596,7 +1594,7 @@
                 <w:noProof/>
                 <w:webHidden/>
               </w:rPr>
-              <w:instrText xml:space="preserve"> PAGEREF _Toc483334551 \h </w:instrText>
+              <w:instrText xml:space="preserve"> PAGEREF _Toc483773237 \h </w:instrText>
             </w:r>
             <w:r>
               <w:rPr>
@@ -1640,7 +1638,7 @@
               <w:lang w:eastAsia="fr-FR"/>
             </w:rPr>
           </w:pPr>
-          <w:hyperlink w:anchor="_Toc483334552" w:history="1">
+          <w:hyperlink w:anchor="_Toc483773238" w:history="1">
             <w:r>
               <w:rPr>
                 <w:rStyle w:val="Lienhypertexte"/>
@@ -1682,7 +1680,7 @@
                 <w:noProof/>
                 <w:webHidden/>
               </w:rPr>
-              <w:instrText xml:space="preserve"> PAGEREF _Toc483334552 \h </w:instrText>
+              <w:instrText xml:space="preserve"> PAGEREF _Toc483773238 \h </w:instrText>
             </w:r>
             <w:r>
               <w:rPr>
@@ -1726,7 +1724,7 @@
               <w:lang w:eastAsia="fr-FR"/>
             </w:rPr>
           </w:pPr>
-          <w:hyperlink w:anchor="_Toc483334553" w:history="1">
+          <w:hyperlink w:anchor="_Toc483773239" w:history="1">
             <w:r>
               <w:rPr>
                 <w:rStyle w:val="Lienhypertexte"/>
@@ -1768,7 +1766,7 @@
                 <w:noProof/>
                 <w:webHidden/>
               </w:rPr>
-              <w:instrText xml:space="preserve"> PAGEREF _Toc483334553 \h </w:instrText>
+              <w:instrText xml:space="preserve"> PAGEREF _Toc483773239 \h </w:instrText>
             </w:r>
             <w:r>
               <w:rPr>
@@ -1812,7 +1810,7 @@
               <w:lang w:eastAsia="fr-FR"/>
             </w:rPr>
           </w:pPr>
-          <w:hyperlink w:anchor="_Toc483334554" w:history="1">
+          <w:hyperlink w:anchor="_Toc483773240" w:history="1">
             <w:r>
               <w:rPr>
                 <w:rStyle w:val="Lienhypertexte"/>
@@ -1854,7 +1852,7 @@
                 <w:noProof/>
                 <w:webHidden/>
               </w:rPr>
-              <w:instrText xml:space="preserve"> PAGEREF _Toc483334554 \h </w:instrText>
+              <w:instrText xml:space="preserve"> PAGEREF _Toc483773240 \h </w:instrText>
             </w:r>
             <w:r>
               <w:rPr>
@@ -1898,7 +1896,7 @@
               <w:lang w:eastAsia="fr-FR"/>
             </w:rPr>
           </w:pPr>
-          <w:hyperlink w:anchor="_Toc483334555" w:history="1">
+          <w:hyperlink w:anchor="_Toc483773241" w:history="1">
             <w:r>
               <w:rPr>
                 <w:rStyle w:val="Lienhypertexte"/>
@@ -1940,7 +1938,7 @@
                 <w:noProof/>
                 <w:webHidden/>
               </w:rPr>
-              <w:instrText xml:space="preserve"> PAGEREF _Toc483334555 \h </w:instrText>
+              <w:instrText xml:space="preserve"> PAGEREF _Toc483773241 \h </w:instrText>
             </w:r>
             <w:r>
               <w:rPr>
@@ -1992,75 +1990,75 @@
       <w:pPr>
         <w:pStyle w:val="Titre1"/>
       </w:pPr>
-      <w:bookmarkStart w:id="1" w:name="_Toc483334536"/>
+      <w:bookmarkStart w:id="0" w:name="_Toc483773222"/>
       <w:r>
         <w:lastRenderedPageBreak/>
         <w:t>Manuel utilisateur</w:t>
       </w:r>
+      <w:bookmarkEnd w:id="0"/>
+    </w:p>
+    <w:p>
+      <w:r>
+        <w:t>Ce manuel présente les fonctionnalités principales de l’application.</w:t>
+      </w:r>
+      <w:r>
+        <w:t xml:space="preserve"> Une partie décrit les fenêtres et leurs composants. Une seconde partie explique comment gérer les évènements.</w:t>
+      </w:r>
+    </w:p>
+    <w:p>
+      <w:r>
+        <w:t xml:space="preserve">L’application se compose de </w:t>
+      </w:r>
+      <w:r>
+        <w:t>trois</w:t>
+      </w:r>
+      <w:r>
+        <w:t xml:space="preserve"> fenêtres : la fen</w:t>
+      </w:r>
+      <w:r>
+        <w:t>être principale</w:t>
+      </w:r>
+      <w:r>
+        <w:t xml:space="preserve"> avec </w:t>
+      </w:r>
+      <w:r>
+        <w:t xml:space="preserve">la carte, la fenêtre d’ajout et de modification d’évènement et </w:t>
+      </w:r>
+      <w:r>
+        <w:t xml:space="preserve">la fenêtre </w:t>
+      </w:r>
+      <w:r>
+        <w:t xml:space="preserve">de </w:t>
+      </w:r>
+      <w:r>
+        <w:t>validation ou de refus</w:t>
+      </w:r>
+      <w:r>
+        <w:t xml:space="preserve"> d</w:t>
+      </w:r>
+      <w:r>
+        <w:t>es évènements</w:t>
+      </w:r>
+      <w:r>
+        <w:t xml:space="preserve"> en attente</w:t>
+      </w:r>
+      <w:r>
+        <w:t>.</w:t>
+      </w:r>
+    </w:p>
+    <w:p/>
+    <w:p>
+      <w:pPr>
+        <w:pStyle w:val="Titre2"/>
+      </w:pPr>
+      <w:bookmarkStart w:id="1" w:name="_Toc483773223"/>
+      <w:r>
+        <w:t>Fenêtre principale</w:t>
+      </w:r>
       <w:bookmarkEnd w:id="1"/>
     </w:p>
     <w:p>
       <w:r>
-        <w:t>Ce manuel présente les fonctionnalités principales de l’application.</w:t>
-      </w:r>
-      <w:r>
-        <w:t xml:space="preserve"> Une partie décrit les fenêtres et leurs composants. Une seconde partie explique comment gérer les évènements.</w:t>
-      </w:r>
-    </w:p>
-    <w:p>
-      <w:r>
-        <w:t xml:space="preserve">L’application se compose de </w:t>
-      </w:r>
-      <w:r>
-        <w:t>trois</w:t>
-      </w:r>
-      <w:r>
-        <w:t xml:space="preserve"> fenêtres : la fen</w:t>
-      </w:r>
-      <w:r>
-        <w:t>être principale</w:t>
-      </w:r>
-      <w:r>
-        <w:t xml:space="preserve"> avec </w:t>
-      </w:r>
-      <w:r>
-        <w:t xml:space="preserve">la carte, la fenêtre d’ajout et de modification d’évènement et </w:t>
-      </w:r>
-      <w:r>
-        <w:t xml:space="preserve">la fenêtre </w:t>
-      </w:r>
-      <w:r>
-        <w:t xml:space="preserve">de </w:t>
-      </w:r>
-      <w:r>
-        <w:t>validation ou de refus</w:t>
-      </w:r>
-      <w:r>
-        <w:t xml:space="preserve"> d</w:t>
-      </w:r>
-      <w:r>
-        <w:t>es évènements</w:t>
-      </w:r>
-      <w:r>
-        <w:t xml:space="preserve"> en attente</w:t>
-      </w:r>
-      <w:r>
-        <w:t>.</w:t>
-      </w:r>
-    </w:p>
-    <w:p/>
-    <w:p>
-      <w:pPr>
-        <w:pStyle w:val="Titre2"/>
-      </w:pPr>
-      <w:bookmarkStart w:id="2" w:name="_Toc483334537"/>
-      <w:r>
-        <w:t>Fenêtre principale</w:t>
-      </w:r>
-      <w:bookmarkEnd w:id="2"/>
-    </w:p>
-    <w:p>
-      <w:r>
         <w:t xml:space="preserve">La fenêtre principale </w:t>
       </w:r>
       <w:r>
@@ -2070,7 +2068,13 @@
         <w:t>donne une vue d’ensemble des évènements et comporte la carte interactive.</w:t>
       </w:r>
       <w:r>
-        <w:t xml:space="preserve"> En haut à gauche, elle comporte les boutons pour accéder au la gestion des évènements et à la création des résumés en PDF. En haut au centre se trouvent les évènements en attente de validation. En haut à droite le calendrier permet de filtrer les évènements affichés sur la carte selon la date choisie. En bas à gauche les Rubriques permettent de filtrer les évènements affichés sur la carte. En bas à droite s</w:t>
+        <w:t xml:space="preserve"> En haut à gauche, elle comporte les boutons pour accéder </w:t>
+      </w:r>
+      <w:r>
+        <w:t>à</w:t>
+      </w:r>
+      <w:r>
+        <w:t xml:space="preserve"> la gestion des évènements et à la création des résumés en PDF. En haut au centre se trouvent les évènements en attente de validation. En haut à droite le calendrier permet de filtrer les évènements affichés sur la carte selon la date choisie. En bas à gauche les Rubriques permettent de filtrer les évènements affichés sur la carte. En bas à droite s</w:t>
       </w:r>
       <w:r>
         <w:t>e trouve la carte inte</w:t>
@@ -2092,7 +2096,7 @@
         <mc:AlternateContent>
           <mc:Choice Requires="wpc">
             <w:drawing>
-              <wp:inline distT="0" distB="0" distL="0" distR="0" wp14:anchorId="4117AF0F" wp14:editId="473811F9">
+              <wp:inline distT="0" distB="0" distL="0" distR="0" wp14:anchorId="4117AF0F" wp14:editId="071AE369">
                 <wp:extent cx="5852160" cy="3132455"/>
                 <wp:effectExtent l="0" t="0" r="0" b="0"/>
                 <wp:docPr id="2" name="Canvas 2"/>
@@ -2109,10 +2113,10 @@
                         <wpg:cNvGrpSpPr/>
                         <wpg:grpSpPr>
                           <a:xfrm>
-                            <a:off x="0" y="0"/>
-                            <a:ext cx="5852160" cy="3096534"/>
-                            <a:chOff x="0" y="0"/>
-                            <a:chExt cx="5852160" cy="3096534"/>
+                            <a:off x="0" y="8022"/>
+                            <a:ext cx="5852160" cy="3080490"/>
+                            <a:chOff x="0" y="8022"/>
+                            <a:chExt cx="5852160" cy="3080490"/>
                           </a:xfrm>
                         </wpg:grpSpPr>
                         <pic:pic xmlns:pic="http://schemas.openxmlformats.org/drawingml/2006/picture">
@@ -2136,8 +2140,8 @@
                           </pic:blipFill>
                           <pic:spPr>
                             <a:xfrm>
-                              <a:off x="0" y="0"/>
-                              <a:ext cx="5852160" cy="3096534"/>
+                              <a:off x="0" y="8022"/>
+                              <a:ext cx="5852160" cy="3080490"/>
                             </a:xfrm>
                             <a:prstGeom prst="rect">
                               <a:avLst/>
@@ -2438,7 +2442,7 @@
           </mc:Choice>
           <mc:Fallback>
             <w:pict>
-              <v:group w14:anchorId="4117AF0F" id="Canvas 2" o:spid="_x0000_s1026" editas="canvas" style="width:460.8pt;height:246.65pt;mso-position-horizontal-relative:char;mso-position-vertical-relative:line" coordsize="58521,31324" o:gfxdata="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">
+              <v:group w14:anchorId="4117AF0F" id="Canvas 2" o:spid="_x0000_s1026" editas="canvas" style="width:460.8pt;height:246.65pt;mso-position-horizontal-relative:char;mso-position-vertical-relative:line" coordsize="58521,31324" o:gfxdata="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">
                 <v:shapetype id="_x0000_t75" coordsize="21600,21600" o:spt="75" o:preferrelative="t" path="m@4@5l@4@11@9@11@9@5xe" filled="f" stroked="f">
                   <v:stroke joinstyle="miter"/>
                   <v:formulas>
@@ -2462,8 +2466,8 @@
                   <v:fill o:detectmouseclick="t"/>
                   <v:path o:connecttype="none"/>
                 </v:shape>
-                <v:group id="Group 6" o:spid="_x0000_s1028" style="position:absolute;width:58521;height:30965" coordsize="58521,30965" o:gfxdata="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">
-                  <v:shape id="Picture 3" o:spid="_x0000_s1029" type="#_x0000_t75" style="position:absolute;width:58521;height:30965;visibility:visible;mso-wrap-style:square" o:gfxdata="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">
+                <v:group id="Group 6" o:spid="_x0000_s1028" style="position:absolute;top:80;width:58521;height:30805" coordorigin=",80" coordsize="58521,30804" o:gfxdata="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">
+                  <v:shape id="Picture 3" o:spid="_x0000_s1029" type="#_x0000_t75" style="position:absolute;top:80;width:58521;height:30805;visibility:visible;mso-wrap-style:square" o:gfxdata="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">
                     <v:imagedata r:id="rId9" o:title=""/>
                     <v:path arrowok="t"/>
                   </v:shape>
@@ -2592,13 +2596,35 @@
     </w:p>
     <w:p>
       <w:pPr>
-        <w:pStyle w:val="Sous-titre"/>
-      </w:pPr>
-      <w:r>
-        <w:t>[TITRE IMAGE]</w:t>
-      </w:r>
-    </w:p>
-    <w:p/>
+        <w:pStyle w:val="Lgende"/>
+        <w:jc w:val="center"/>
+      </w:pPr>
+      <w:r>
+        <w:t xml:space="preserve">Figure </w:t>
+      </w:r>
+      <w:fldSimple w:instr=" SEQ Figure \* ARABIC ">
+        <w:r>
+          <w:rPr>
+            <w:noProof/>
+          </w:rPr>
+          <w:t>1</w:t>
+        </w:r>
+      </w:fldSimple>
+      <w:r>
+        <w:t xml:space="preserve">: Fenêtre </w:t>
+      </w:r>
+      <w:bookmarkStart w:id="2" w:name="_GoBack"/>
+      <w:r>
+        <w:t>principale</w:t>
+      </w:r>
+      <w:r>
+        <w:t xml:space="preserve"> </w:t>
+      </w:r>
+      <w:bookmarkEnd w:id="2"/>
+      <w:r>
+        <w:t>de l’application</w:t>
+      </w:r>
+    </w:p>
     <w:tbl>
       <w:tblPr>
         <w:tblStyle w:val="Grilledutableau"/>
@@ -2631,7 +2657,13 @@
               <w:rPr>
                 <w:b/>
               </w:rPr>
-              <w:t>Eléments / zone</w:t>
+              <w:t>É</w:t>
+            </w:r>
+            <w:r>
+              <w:rPr>
+                <w:b/>
+              </w:rPr>
+              <w:t>léments / zone</w:t>
             </w:r>
           </w:p>
         </w:tc>
@@ -2780,7 +2812,7 @@
       <w:pPr>
         <w:pStyle w:val="Titre3"/>
       </w:pPr>
-      <w:bookmarkStart w:id="3" w:name="_Toc483334538"/>
+      <w:bookmarkStart w:id="3" w:name="_Toc483773224"/>
       <w:r>
         <w:lastRenderedPageBreak/>
         <w:t>Boutons de contrôle</w:t>
@@ -2790,6 +2822,7 @@
     <w:p/>
     <w:p>
       <w:pPr>
+        <w:keepNext/>
         <w:jc w:val="center"/>
       </w:pPr>
       <w:r>
@@ -2842,13 +2875,24 @@
     </w:p>
     <w:p>
       <w:pPr>
-        <w:pStyle w:val="Sous-titre"/>
-      </w:pPr>
-      <w:r>
-        <w:t>[TITRE IMAGE]</w:t>
-      </w:r>
-    </w:p>
-    <w:p/>
+        <w:pStyle w:val="Lgende"/>
+        <w:jc w:val="center"/>
+      </w:pPr>
+      <w:r>
+        <w:t xml:space="preserve">Figure </w:t>
+      </w:r>
+      <w:fldSimple w:instr=" SEQ Figure \* ARABIC ">
+        <w:r>
+          <w:rPr>
+            <w:noProof/>
+          </w:rPr>
+          <w:t>2</w:t>
+        </w:r>
+      </w:fldSimple>
+      <w:r>
+        <w:t xml:space="preserve"> : boutons de contrôle</w:t>
+      </w:r>
+    </w:p>
     <w:tbl>
       <w:tblPr>
         <w:tblStyle w:val="Grilledutableau"/>
@@ -2976,7 +3020,7 @@
       <w:pPr>
         <w:pStyle w:val="Titre3"/>
       </w:pPr>
-      <w:bookmarkStart w:id="4" w:name="_Toc483334539"/>
+      <w:bookmarkStart w:id="4" w:name="_Toc483773225"/>
       <w:r>
         <w:t>Notifications</w:t>
       </w:r>
@@ -2985,6 +3029,7 @@
     <w:p/>
     <w:p>
       <w:pPr>
+        <w:keepNext/>
         <w:jc w:val="center"/>
       </w:pPr>
       <w:r>
@@ -3037,41 +3082,58 @@
     </w:p>
     <w:p>
       <w:pPr>
-        <w:pStyle w:val="Sous-titre"/>
-      </w:pPr>
-      <w:r>
-        <w:t>[TITRE IMAGE]</w:t>
+        <w:pStyle w:val="Lgende"/>
+        <w:jc w:val="center"/>
+      </w:pPr>
+      <w:r>
+        <w:t xml:space="preserve">Figure </w:t>
+      </w:r>
+      <w:fldSimple w:instr=" SEQ Figure \* ARABIC ">
+        <w:r>
+          <w:rPr>
+            <w:noProof/>
+          </w:rPr>
+          <w:t>3</w:t>
+        </w:r>
+      </w:fldSimple>
+      <w:r>
+        <w:t xml:space="preserve"> : Les notifications</w:t>
+      </w:r>
+    </w:p>
+    <w:p>
+      <w:r>
+        <w:t xml:space="preserve">Cette zone affiche la liste des évènements à valider ou </w:t>
+      </w:r>
+      <w:r>
+        <w:t>à refuser</w:t>
+      </w:r>
+      <w:r>
+        <w:t xml:space="preserve">. En cliquant sur le bouton [Ajouter/Modifier], la fenêtre de Validation des évènements s’ouvre. </w:t>
+      </w:r>
+      <w:r>
+        <w:t>À</w:t>
+      </w:r>
+      <w:r>
+        <w:t xml:space="preserve"> chaque fois qu’un évènement à valider est traité, il est retiré de la liste.</w:t>
+      </w:r>
+    </w:p>
+    <w:p>
+      <w:r>
+        <w:t xml:space="preserve">Y sont affichés : le numéro, le titre, </w:t>
+      </w:r>
+      <w:r>
+        <w:t>la rue et le numéro</w:t>
+      </w:r>
+      <w:r>
+        <w:t>, le degré de sévérité et les coordonnées de l’évènement</w:t>
       </w:r>
     </w:p>
     <w:p/>
     <w:p>
-      <w:r>
-        <w:t xml:space="preserve">Cette zone affiche la liste des évènements à valider ou </w:t>
-      </w:r>
-      <w:r>
-        <w:t>à refuser</w:t>
-      </w:r>
-      <w:r>
-        <w:t>. En cliquant sur le bouton [Ajouter/Modifier], la fenêtre de Validation des évènements s’ouvre. A chaque fois qu’un évènement à valider est traité, il est retiré de la liste.</w:t>
-      </w:r>
-    </w:p>
-    <w:p>
-      <w:r>
-        <w:t xml:space="preserve">Y sont affichés : le numéro, le titre, </w:t>
-      </w:r>
-      <w:r>
-        <w:t>la rue et le numéro</w:t>
-      </w:r>
-      <w:r>
-        <w:t>, le degré de sévérité et les coordonnées de l’évènement</w:t>
-      </w:r>
-    </w:p>
-    <w:p/>
-    <w:p>
       <w:pPr>
         <w:pStyle w:val="Titre3"/>
       </w:pPr>
-      <w:bookmarkStart w:id="5" w:name="_Toc483334540"/>
+      <w:bookmarkStart w:id="5" w:name="_Toc483773226"/>
       <w:r>
         <w:t>Calendrier</w:t>
       </w:r>
@@ -3079,6 +3141,7 @@
     </w:p>
     <w:p>
       <w:pPr>
+        <w:keepNext/>
         <w:jc w:val="center"/>
       </w:pPr>
       <w:r>
@@ -3131,13 +3194,24 @@
     </w:p>
     <w:p>
       <w:pPr>
-        <w:pStyle w:val="Sous-titre"/>
-      </w:pPr>
-      <w:r>
-        <w:t>[TITRE IMAGE]</w:t>
-      </w:r>
-    </w:p>
-    <w:p/>
+        <w:pStyle w:val="Lgende"/>
+        <w:jc w:val="center"/>
+      </w:pPr>
+      <w:r>
+        <w:t xml:space="preserve">Figure </w:t>
+      </w:r>
+      <w:fldSimple w:instr=" SEQ Figure \* ARABIC ">
+        <w:r>
+          <w:rPr>
+            <w:noProof/>
+          </w:rPr>
+          <w:t>4</w:t>
+        </w:r>
+      </w:fldSimple>
+      <w:r>
+        <w:t xml:space="preserve"> : Le calendrier</w:t>
+      </w:r>
+    </w:p>
     <w:p>
       <w:r>
         <w:t>Ce calendrier permet de naviguer au jour dont on souhaite afficher les évènements.</w:t>
@@ -3160,7 +3234,7 @@
       <w:pPr>
         <w:pStyle w:val="Titre3"/>
       </w:pPr>
-      <w:bookmarkStart w:id="6" w:name="_Toc483334541"/>
+      <w:bookmarkStart w:id="6" w:name="_Toc483773227"/>
       <w:r>
         <w:lastRenderedPageBreak/>
         <w:t>Rubriques et évènements</w:t>
@@ -3170,6 +3244,7 @@
     <w:p/>
     <w:p>
       <w:pPr>
+        <w:keepNext/>
         <w:jc w:val="center"/>
       </w:pPr>
       <w:r>
@@ -3222,13 +3297,24 @@
     </w:p>
     <w:p>
       <w:pPr>
-        <w:pStyle w:val="Sous-titre"/>
-      </w:pPr>
-      <w:r>
-        <w:t>[TITRE IMAGE]</w:t>
-      </w:r>
-    </w:p>
-    <w:p/>
+        <w:pStyle w:val="Lgende"/>
+        <w:jc w:val="center"/>
+      </w:pPr>
+      <w:r>
+        <w:t xml:space="preserve">Figure </w:t>
+      </w:r>
+      <w:fldSimple w:instr=" SEQ Figure \* ARABIC ">
+        <w:r>
+          <w:rPr>
+            <w:noProof/>
+          </w:rPr>
+          <w:t>5</w:t>
+        </w:r>
+      </w:fldSimple>
+      <w:r>
+        <w:t xml:space="preserve"> : Les checkboxes des rubriques (à gauche) et les descriptions des évènements (à droite).</w:t>
+      </w:r>
+    </w:p>
     <w:p>
       <w:r>
         <w:t>La colonne de droite permet de sélectionner les rubriques des évènements et de filtrer ceux que l’on souhaite afficher. La colonne de gauche affiche les détails des évènements actuellement filtrés.</w:t>
@@ -3248,7 +3334,7 @@
       <w:pPr>
         <w:pStyle w:val="Titre3"/>
       </w:pPr>
-      <w:bookmarkStart w:id="7" w:name="_Toc483334542"/>
+      <w:bookmarkStart w:id="7" w:name="_Toc483773228"/>
       <w:r>
         <w:lastRenderedPageBreak/>
         <w:t>Carte interactive</w:t>
@@ -3258,6 +3344,7 @@
     <w:p/>
     <w:p>
       <w:pPr>
+        <w:keepNext/>
         <w:jc w:val="center"/>
       </w:pPr>
       <w:r>
@@ -3310,13 +3397,24 @@
     </w:p>
     <w:p>
       <w:pPr>
-        <w:pStyle w:val="Sous-titre"/>
-      </w:pPr>
-      <w:r>
-        <w:t>[TITRE IMAGE]</w:t>
-      </w:r>
-    </w:p>
-    <w:p/>
+        <w:pStyle w:val="Lgende"/>
+        <w:jc w:val="center"/>
+      </w:pPr>
+      <w:r>
+        <w:t xml:space="preserve">Figure </w:t>
+      </w:r>
+      <w:fldSimple w:instr=" SEQ Figure \* ARABIC ">
+        <w:r>
+          <w:rPr>
+            <w:noProof/>
+          </w:rPr>
+          <w:t>6</w:t>
+        </w:r>
+      </w:fldSimple>
+      <w:r>
+        <w:t xml:space="preserve"> : la carte avec un évènement affiché.</w:t>
+      </w:r>
+    </w:p>
     <w:p>
       <w:r>
         <w:t>La carte affiche les évènements</w:t>
@@ -3458,7 +3556,7 @@
       <w:pPr>
         <w:pStyle w:val="Titre2"/>
       </w:pPr>
-      <w:bookmarkStart w:id="8" w:name="_Toc483334543"/>
+      <w:bookmarkStart w:id="8" w:name="_Toc483773229"/>
       <w:r>
         <w:t>Fenêtre</w:t>
       </w:r>
@@ -3608,7 +3706,7 @@
       <w:pPr>
         <w:pStyle w:val="Titre3"/>
       </w:pPr>
-      <w:bookmarkStart w:id="9" w:name="_Toc483334544"/>
+      <w:bookmarkStart w:id="9" w:name="_Toc483773230"/>
       <w:r>
         <w:lastRenderedPageBreak/>
         <w:t>Fenêtre Ajout / Modification</w:t>
@@ -3617,6 +3715,7 @@
     </w:p>
     <w:p>
       <w:pPr>
+        <w:keepNext/>
         <w:jc w:val="center"/>
       </w:pPr>
       <w:r>
@@ -4221,13 +4320,24 @@
     </w:p>
     <w:p>
       <w:pPr>
-        <w:pStyle w:val="Sous-titre"/>
-      </w:pPr>
-      <w:r>
-        <w:t>[TITRE IMAGE]</w:t>
-      </w:r>
-    </w:p>
-    <w:p/>
+        <w:pStyle w:val="Lgende"/>
+        <w:jc w:val="center"/>
+      </w:pPr>
+      <w:r>
+        <w:t xml:space="preserve">Figure </w:t>
+      </w:r>
+      <w:fldSimple w:instr=" SEQ Figure \* ARABIC ">
+        <w:r>
+          <w:rPr>
+            <w:noProof/>
+          </w:rPr>
+          <w:t>7</w:t>
+        </w:r>
+      </w:fldSimple>
+      <w:r>
+        <w:t xml:space="preserve"> : La fenêtre d'ajout/modification d'évènement, indiquant un champ dont la saisie est erronée.</w:t>
+      </w:r>
+    </w:p>
     <w:tbl>
       <w:tblPr>
         <w:tblStyle w:val="Grilledutableau"/>
@@ -4260,7 +4370,13 @@
               <w:rPr>
                 <w:b/>
               </w:rPr>
-              <w:t>Eléments / zone</w:t>
+              <w:t>É</w:t>
+            </w:r>
+            <w:r>
+              <w:rPr>
+                <w:b/>
+              </w:rPr>
+              <w:t>léments / zone</w:t>
             </w:r>
           </w:p>
         </w:tc>
@@ -4431,7 +4547,7 @@
       <w:pPr>
         <w:pStyle w:val="Titre3"/>
       </w:pPr>
-      <w:bookmarkStart w:id="10" w:name="_Toc483334545"/>
+      <w:bookmarkStart w:id="10" w:name="_Toc483773231"/>
       <w:r>
         <w:lastRenderedPageBreak/>
         <w:t>Fenêtre En attente</w:t>
@@ -4441,6 +4557,7 @@
     <w:p/>
     <w:p>
       <w:pPr>
+        <w:keepNext/>
         <w:jc w:val="center"/>
       </w:pPr>
       <w:r>
@@ -5045,13 +5162,36 @@
     </w:p>
     <w:p>
       <w:pPr>
-        <w:pStyle w:val="Sous-titre"/>
-      </w:pPr>
-      <w:r>
-        <w:t>[TITRE IMAGE]</w:t>
-      </w:r>
-    </w:p>
-    <w:p/>
+        <w:pStyle w:val="Lgende"/>
+        <w:jc w:val="center"/>
+      </w:pPr>
+      <w:r>
+        <w:t xml:space="preserve">Figure </w:t>
+      </w:r>
+      <w:fldSimple w:instr=" SEQ Figure \* ARABIC ">
+        <w:r>
+          <w:rPr>
+            <w:noProof/>
+          </w:rPr>
+          <w:t>8</w:t>
+        </w:r>
+      </w:fldSimple>
+      <w:r>
+        <w:t xml:space="preserve"> : La fenêtre En attente pour la validation des évènements. Un de ces derniers e</w:t>
+      </w:r>
+      <w:r>
+        <w:t>st</w:t>
+      </w:r>
+      <w:r>
+        <w:t xml:space="preserve"> sélectionné (2) et pr</w:t>
+      </w:r>
+      <w:r>
+        <w:t>êt</w:t>
+      </w:r>
+      <w:r>
+        <w:t xml:space="preserve"> à être modifié (4) avant d'être validé ou refusé (6).</w:t>
+      </w:r>
+    </w:p>
     <w:tbl>
       <w:tblPr>
         <w:tblStyle w:val="Grilledutableau"/>
@@ -5084,7 +5224,13 @@
               <w:rPr>
                 <w:b/>
               </w:rPr>
-              <w:t>Eléments / zone</w:t>
+              <w:t>É</w:t>
+            </w:r>
+            <w:r>
+              <w:rPr>
+                <w:b/>
+              </w:rPr>
+              <w:t>léments / zone</w:t>
             </w:r>
           </w:p>
         </w:tc>
@@ -5146,7 +5292,13 @@
           </w:tcPr>
           <w:p>
             <w:r>
-              <w:t>Sélection l’évènement à valider ou refuser</w:t>
+              <w:t>Sélection</w:t>
+            </w:r>
+            <w:r>
+              <w:t xml:space="preserve">ne </w:t>
+            </w:r>
+            <w:r>
+              <w:t>l’évènement à valider ou refuser</w:t>
             </w:r>
           </w:p>
         </w:tc>
@@ -5255,7 +5407,7 @@
       <w:pPr>
         <w:pStyle w:val="Titre2"/>
       </w:pPr>
-      <w:bookmarkStart w:id="11" w:name="_Toc483334546"/>
+      <w:bookmarkStart w:id="11" w:name="_Toc483773232"/>
       <w:r>
         <w:lastRenderedPageBreak/>
         <w:t>Champs de description des évènements</w:t>
@@ -5503,7 +5655,7 @@
       <w:pPr>
         <w:pStyle w:val="Titre2"/>
       </w:pPr>
-      <w:bookmarkStart w:id="12" w:name="_Toc483334547"/>
+      <w:bookmarkStart w:id="12" w:name="_Toc483773233"/>
       <w:r>
         <w:t>FAQ</w:t>
       </w:r>
@@ -5518,7 +5670,7 @@
       <w:pPr>
         <w:pStyle w:val="Titre3"/>
       </w:pPr>
-      <w:bookmarkStart w:id="13" w:name="_Toc483334548"/>
+      <w:bookmarkStart w:id="13" w:name="_Toc483773234"/>
       <w:r>
         <w:t>Ajouter un évènement</w:t>
       </w:r>
@@ -5751,7 +5903,7 @@
       <w:pPr>
         <w:pStyle w:val="Titre3"/>
       </w:pPr>
-      <w:bookmarkStart w:id="14" w:name="_Toc483334549"/>
+      <w:bookmarkStart w:id="14" w:name="_Toc483773235"/>
       <w:r>
         <w:lastRenderedPageBreak/>
         <w:t>Modifier un évènement</w:t>
@@ -5982,7 +6134,7 @@
       <w:pPr>
         <w:pStyle w:val="Titre3"/>
       </w:pPr>
-      <w:bookmarkStart w:id="15" w:name="_Toc483334550"/>
+      <w:bookmarkStart w:id="15" w:name="_Toc483773236"/>
       <w:r>
         <w:t>Supprimer un évènement</w:t>
       </w:r>
@@ -6107,7 +6259,7 @@
       <w:pPr>
         <w:pStyle w:val="Titre3"/>
       </w:pPr>
-      <w:bookmarkStart w:id="16" w:name="_Toc483334551"/>
+      <w:bookmarkStart w:id="16" w:name="_Toc483773237"/>
       <w:r>
         <w:t>Filtrer les évènements à afficher</w:t>
       </w:r>
@@ -6158,7 +6310,13 @@
         </w:numPr>
       </w:pPr>
       <w:r>
-        <w:t>Cliquer sur un date dans le calendrier.</w:t>
+        <w:t>Cliquer sur un</w:t>
+      </w:r>
+      <w:r>
+        <w:t xml:space="preserve">e </w:t>
+      </w:r>
+      <w:r>
+        <w:t>date dans le calendrier.</w:t>
       </w:r>
     </w:p>
     <w:p>
@@ -6187,7 +6345,7 @@
       <w:pPr>
         <w:pStyle w:val="Titre3"/>
       </w:pPr>
-      <w:bookmarkStart w:id="17" w:name="_Toc483334552"/>
+      <w:bookmarkStart w:id="17" w:name="_Toc483773238"/>
       <w:r>
         <w:lastRenderedPageBreak/>
         <w:t>Valider un évènement en attente</w:t>
@@ -6355,7 +6513,7 @@
       <w:pPr>
         <w:pStyle w:val="Titre3"/>
       </w:pPr>
-      <w:bookmarkStart w:id="18" w:name="_Toc483334553"/>
+      <w:bookmarkStart w:id="18" w:name="_Toc483773239"/>
       <w:r>
         <w:t>Refuser un évènement en attente</w:t>
       </w:r>
@@ -6464,7 +6622,7 @@
       <w:pPr>
         <w:pStyle w:val="Titre3"/>
       </w:pPr>
-      <w:bookmarkStart w:id="19" w:name="_Toc483334554"/>
+      <w:bookmarkStart w:id="19" w:name="_Toc483773240"/>
       <w:r>
         <w:t>Générer un PDF</w:t>
       </w:r>
@@ -6479,7 +6637,13 @@
         </w:numPr>
       </w:pPr>
       <w:r>
-        <w:t xml:space="preserve">Depuis la fenêtre principale, après avoir Filtré des évènements à afficher : </w:t>
+        <w:t xml:space="preserve">Depuis la fenêtre principale, après avoir </w:t>
+      </w:r>
+      <w:r>
+        <w:t>f</w:t>
+      </w:r>
+      <w:r>
+        <w:t xml:space="preserve">iltré des évènements à afficher : </w:t>
       </w:r>
     </w:p>
     <w:p>
@@ -6519,7 +6683,7 @@
       <w:pPr>
         <w:pStyle w:val="Titre1"/>
       </w:pPr>
-      <w:bookmarkStart w:id="20" w:name="_Toc483334555"/>
+      <w:bookmarkStart w:id="20" w:name="_Toc483773241"/>
       <w:r>
         <w:lastRenderedPageBreak/>
         <w:t>Manuel d’installation</w:t>
@@ -6528,7 +6692,13 @@
     </w:p>
     <w:p>
       <w:r>
-        <w:t>Peut être faire une vidéo ?</w:t>
+        <w:t>Peut</w:t>
+      </w:r>
+      <w:r>
+        <w:t>-</w:t>
+      </w:r>
+      <w:r>
+        <w:t>être faire une vidéo ?</w:t>
       </w:r>
     </w:p>
     <w:p>
@@ -6613,24 +6783,21 @@
     <w:pPr>
       <w:pStyle w:val="Pieddepage"/>
     </w:pPr>
-    <w:sdt>
-      <w:sdtPr>
-        <w:alias w:val="Titre "/>
-        <w:tag w:val=""/>
-        <w:id w:val="-364441079"/>
-        <w:placeholder>
-          <w:docPart w:val="41C78C4EB7A34096A72C58CB7C439089"/>
-        </w:placeholder>
-        <w:dataBinding w:prefixMappings="xmlns:ns0='http://purl.org/dc/elements/1.1/' xmlns:ns1='http://schemas.openxmlformats.org/package/2006/metadata/core-properties' " w:xpath="/ns1:coreProperties[1]/ns0:title[1]" w:storeItemID="{6C3C8BC8-F283-45AE-878A-BAB7291924A1}"/>
-        <w:text/>
-      </w:sdtPr>
-      <w:sdtEndPr/>
-      <w:sdtContent>
-        <w:r>
-          <w:t>Smartcity</w:t>
-        </w:r>
-      </w:sdtContent>
-    </w:sdt>
+    <w:r>
+      <w:fldChar w:fldCharType="begin"/>
+    </w:r>
+    <w:r>
+      <w:instrText xml:space="preserve"> TITLE   \* MERGEFORMAT </w:instrText>
+    </w:r>
+    <w:r>
+      <w:fldChar w:fldCharType="separate"/>
+    </w:r>
+    <w:r>
+      <w:t>Smartcity</w:t>
+    </w:r>
+    <w:r>
+      <w:fldChar w:fldCharType="end"/>
+    </w:r>
     <w:r>
       <w:ptab w:relativeTo="margin" w:alignment="center" w:leader="none"/>
     </w:r>
@@ -6650,7 +6817,7 @@
       <w:rPr>
         <w:noProof/>
       </w:rPr>
-      <w:t>3</w:t>
+      <w:t>4</w:t>
     </w:r>
     <w:r>
       <w:rPr>
@@ -6661,33 +6828,16 @@
     <w:r>
       <w:ptab w:relativeTo="margin" w:alignment="right" w:leader="none"/>
     </w:r>
-    <w:r>
-      <w:fldChar w:fldCharType="begin"/>
-    </w:r>
-    <w:r>
-      <w:instrText xml:space="preserve"> STYLEREF  "Titre 1"  \* MERGEFORMAT </w:instrText>
-    </w:r>
-    <w:r>
-      <w:fldChar w:fldCharType="separate"/>
-    </w:r>
-    <w:r>
-      <w:rPr>
-        <w:b/>
-        <w:bCs/>
-        <w:noProof/>
-        <w:lang w:val="en-US"/>
-      </w:rPr>
-      <w:t>Manuel utilisateur</w:t>
-    </w:r>
-    <w:r>
-      <w:rPr>
-        <w:b/>
-        <w:bCs/>
-        <w:noProof/>
-        <w:lang w:val="en-US"/>
-      </w:rPr>
-      <w:fldChar w:fldCharType="end"/>
-    </w:r>
+    <w:fldSimple w:instr=" STYLEREF  &quot;Titre 1&quot;  \* MERGEFORMAT ">
+      <w:r>
+        <w:rPr>
+          <w:bCs/>
+          <w:noProof/>
+          <w:lang w:val="en-US"/>
+        </w:rPr>
+        <w:t>Manuel utilisateur</w:t>
+      </w:r>
+    </w:fldSimple>
   </w:p>
 </w:ftr>
 </file>
@@ -6736,7 +6886,7 @@
         <w:lang w:eastAsia="fr-FR"/>
       </w:rPr>
       <w:drawing>
-        <wp:anchor distT="0" distB="0" distL="114300" distR="114300" simplePos="0" relativeHeight="251663360" behindDoc="0" locked="0" layoutInCell="1" allowOverlap="1" wp14:anchorId="2DF7E93E" wp14:editId="1ABBAF5D">
+        <wp:anchor distT="0" distB="0" distL="114300" distR="114300" simplePos="0" relativeHeight="251658240" behindDoc="0" locked="0" layoutInCell="1" allowOverlap="1" wp14:anchorId="2DF7E93E" wp14:editId="1ABBAF5D">
           <wp:simplePos x="0" y="0"/>
           <wp:positionH relativeFrom="margin">
             <wp:posOffset>-365677</wp:posOffset>
@@ -9207,39 +9357,7 @@
 </file>
 
 <file path=word/glossary/document.xml><?xml version="1.0" encoding="utf-8"?>
-<w:glossaryDocument xmlns:wpc="http://schemas.microsoft.com/office/word/2010/wordprocessingCanvas" xmlns:cx="http://schemas.microsoft.com/office/drawing/2014/chartex" xmlns:cx1="http://schemas.microsoft.com/office/drawing/2015/9/8/chartex" xmlns:mc="http://schemas.openxmlformats.org/markup-compatibility/2006" xmlns:o="urn:schemas-microsoft-com:office:office" xmlns:r="http://schemas.openxmlformats.org/officeDocument/2006/relationships" xmlns:m="http://schemas.openxmlformats.org/officeDocument/2006/math" xmlns:v="urn:schemas-microsoft-com:vml" xmlns:wp14="http://schemas.microsoft.com/office/word/2010/wordprocessingDrawing" xmlns:wp="http://schemas.openxmlformats.org/drawingml/2006/wordprocessingDrawing" xmlns:w10="urn:schemas-microsoft-com:office:word" xmlns:w="http://schemas.openxmlformats.org/wordprocessingml/2006/main" xmlns:w14="http://schemas.microsoft.com/office/word/2010/wordml" xmlns:w15="http://schemas.microsoft.com/office/word/2012/wordml" xmlns:w16se="http://schemas.microsoft.com/office/word/2015/wordml/symex" xmlns:wpg="http://schemas.microsoft.com/office/word/2010/wordprocessingGroup" xmlns:wpi="http://schemas.microsoft.com/office/word/2010/wordprocessingInk" xmlns:wne="http://schemas.microsoft.com/office/word/2006/wordml" xmlns:wps="http://schemas.microsoft.com/office/word/2010/wordprocessingShape" mc:Ignorable="w14 w15 w16se wp14">
-  <w:docParts>
-    <w:docPart>
-      <w:docPartPr>
-        <w:name w:val="41C78C4EB7A34096A72C58CB7C439089"/>
-        <w:category>
-          <w:name w:val="Général"/>
-          <w:gallery w:val="placeholder"/>
-        </w:category>
-        <w:types>
-          <w:type w:val="bbPlcHdr"/>
-        </w:types>
-        <w:behaviors>
-          <w:behavior w:val="content"/>
-        </w:behaviors>
-        <w:guid w:val="{4B6D7CB1-1139-4E2C-A57F-729E014DC94B}"/>
-      </w:docPartPr>
-      <w:docPartBody>
-        <w:p>
-          <w:pPr>
-            <w:pStyle w:val="41C78C4EB7A34096A72C58CB7C439089"/>
-          </w:pPr>
-          <w:r>
-            <w:rPr>
-              <w:rStyle w:val="Textedelespacerserv"/>
-            </w:rPr>
-            <w:t>[Titre ]</w:t>
-          </w:r>
-        </w:p>
-      </w:docPartBody>
-    </w:docPart>
-  </w:docParts>
-</w:glossaryDocument>
+<w:glossaryDocument xmlns:wpc="http://schemas.microsoft.com/office/word/2010/wordprocessingCanvas" xmlns:cx="http://schemas.microsoft.com/office/drawing/2014/chartex" xmlns:cx1="http://schemas.microsoft.com/office/drawing/2015/9/8/chartex" xmlns:mc="http://schemas.openxmlformats.org/markup-compatibility/2006" xmlns:o="urn:schemas-microsoft-com:office:office" xmlns:r="http://schemas.openxmlformats.org/officeDocument/2006/relationships" xmlns:m="http://schemas.openxmlformats.org/officeDocument/2006/math" xmlns:v="urn:schemas-microsoft-com:vml" xmlns:wp14="http://schemas.microsoft.com/office/word/2010/wordprocessingDrawing" xmlns:wp="http://schemas.openxmlformats.org/drawingml/2006/wordprocessingDrawing" xmlns:w10="urn:schemas-microsoft-com:office:word" xmlns:w="http://schemas.openxmlformats.org/wordprocessingml/2006/main" xmlns:w14="http://schemas.microsoft.com/office/word/2010/wordml" xmlns:w15="http://schemas.microsoft.com/office/word/2012/wordml" xmlns:w16se="http://schemas.microsoft.com/office/word/2015/wordml/symex" xmlns:wpg="http://schemas.microsoft.com/office/word/2010/wordprocessingGroup" xmlns:wpi="http://schemas.microsoft.com/office/word/2010/wordprocessingInk" xmlns:wne="http://schemas.microsoft.com/office/word/2006/wordml" xmlns:wps="http://schemas.microsoft.com/office/word/2010/wordprocessingShape" mc:Ignorable="w14 w15 w16se wp14"/>
 </file>
 
 <file path=word/glossary/fontTable.xml><?xml version="1.0" encoding="utf-8"?>
@@ -9249,7 +9367,7 @@
     <w:charset w:val="00"/>
     <w:family w:val="roman"/>
     <w:pitch w:val="variable"/>
-    <w:sig w:usb0="E0002EFF" w:usb1="C000785B" w:usb2="00000009" w:usb3="00000000" w:csb0="000001FF" w:csb1="00000000"/>
+    <w:sig w:usb0="20002A87" w:usb1="80000000" w:usb2="00000008" w:usb3="00000000" w:csb0="000001FF" w:csb1="00000000"/>
   </w:font>
   <w:font w:name="Symbol">
     <w:panose1 w:val="05050102010706020507"/>
@@ -9263,7 +9381,7 @@
     <w:charset w:val="00"/>
     <w:family w:val="swiss"/>
     <w:pitch w:val="variable"/>
-    <w:sig w:usb0="E0002AFF" w:usb1="C000247B" w:usb2="00000009" w:usb3="00000000" w:csb0="000001FF" w:csb1="00000000"/>
+    <w:sig w:usb0="A00002EF" w:usb1="4000207B" w:usb2="00000000" w:usb3="00000000" w:csb0="0000009F" w:csb1="00000000"/>
   </w:font>
   <w:font w:name="Courier New">
     <w:panose1 w:val="02070309020205020404"/>
@@ -9284,7 +9402,7 @@
     <w:charset w:val="00"/>
     <w:family w:val="swiss"/>
     <w:pitch w:val="variable"/>
-    <w:sig w:usb0="E0002AFF" w:usb1="C000247B" w:usb2="00000009" w:usb3="00000000" w:csb0="000001FF" w:csb1="00000000"/>
+    <w:sig w:usb0="A00002EF" w:usb1="4000207B" w:usb2="00000000" w:usb3="00000000" w:csb0="0000009F" w:csb1="00000000"/>
   </w:font>
 </w:fonts>
 </file>
@@ -9307,6 +9425,7 @@
     <w:rsidRoot w:val="00C57E1F"/>
     <w:rsid w:val="000E42E3"/>
     <w:rsid w:val="00201105"/>
+    <w:rsid w:val="00664944"/>
     <w:rsid w:val="00C57E1F"/>
   </w:rsids>
   <m:mathPr>
@@ -10041,7 +10160,7 @@
 </file>
 
 <file path=customXml/itemProps1.xml><?xml version="1.0" encoding="utf-8"?>
-<ds:datastoreItem xmlns:ds="http://schemas.openxmlformats.org/officeDocument/2006/customXml" ds:itemID="{7290395C-FCF0-4BFB-B23E-408E8DD53719}">
+<ds:datastoreItem xmlns:ds="http://schemas.openxmlformats.org/officeDocument/2006/customXml" ds:itemID="{1D00D47F-EC13-4E8F-984C-B1AE665C7942}">
   <ds:schemaRefs>
     <ds:schemaRef ds:uri="http://schemas.openxmlformats.org/officeDocument/2006/bibliography"/>
   </ds:schemaRefs>

</xml_diff>

<commit_message>
Mise à jour quotidienne
</commit_message>
<xml_diff>
--- a/PRO_Manuel_Utilisateur_Installation.docx
+++ b/PRO_Manuel_Utilisateur_Installation.docx
@@ -2,7 +2,10 @@
 <file path=word/document.xml><?xml version="1.0" encoding="utf-8"?>
 <w:document xmlns:wpc="http://schemas.microsoft.com/office/word/2010/wordprocessingCanvas" xmlns:cx="http://schemas.microsoft.com/office/drawing/2014/chartex" xmlns:cx1="http://schemas.microsoft.com/office/drawing/2015/9/8/chartex" xmlns:mc="http://schemas.openxmlformats.org/markup-compatibility/2006" xmlns:o="urn:schemas-microsoft-com:office:office" xmlns:r="http://schemas.openxmlformats.org/officeDocument/2006/relationships" xmlns:m="http://schemas.openxmlformats.org/officeDocument/2006/math" xmlns:v="urn:schemas-microsoft-com:vml" xmlns:wp14="http://schemas.microsoft.com/office/word/2010/wordprocessingDrawing" xmlns:wp="http://schemas.openxmlformats.org/drawingml/2006/wordprocessingDrawing" xmlns:w10="urn:schemas-microsoft-com:office:word" xmlns:w="http://schemas.openxmlformats.org/wordprocessingml/2006/main" xmlns:w14="http://schemas.microsoft.com/office/word/2010/wordml" xmlns:w15="http://schemas.microsoft.com/office/word/2012/wordml" xmlns:w16se="http://schemas.microsoft.com/office/word/2015/wordml/symex" xmlns:wpg="http://schemas.microsoft.com/office/word/2010/wordprocessingGroup" xmlns:wpi="http://schemas.microsoft.com/office/word/2010/wordprocessingInk" xmlns:wne="http://schemas.microsoft.com/office/word/2006/wordml" xmlns:wps="http://schemas.microsoft.com/office/word/2010/wordprocessingShape" mc:Ignorable="w14 w15 w16se wp14">
   <w:body>
-    <w:p/>
+    <w:p>
+      <w:bookmarkStart w:id="0" w:name="_Hlk483802440"/>
+      <w:bookmarkEnd w:id="0"/>
+    </w:p>
     <w:p/>
     <w:p/>
     <w:p/>
@@ -250,7 +253,7 @@
             <w:rPr>
               <w:rFonts w:eastAsiaTheme="minorEastAsia"/>
               <w:noProof/>
-              <w:lang w:eastAsia="fr-FR"/>
+              <w:lang w:val="fr-CH" w:eastAsia="fr-CH"/>
             </w:rPr>
           </w:pPr>
           <w:r>
@@ -262,7 +265,7 @@
           <w:r>
             <w:fldChar w:fldCharType="separate"/>
           </w:r>
-          <w:hyperlink w:anchor="_Toc483773222" w:history="1">
+          <w:hyperlink w:anchor="_Toc483798496" w:history="1">
             <w:r>
               <w:rPr>
                 <w:rStyle w:val="Lienhypertexte"/>
@@ -274,7 +277,7 @@
               <w:rPr>
                 <w:rFonts w:eastAsiaTheme="minorEastAsia"/>
                 <w:noProof/>
-                <w:lang w:eastAsia="fr-FR"/>
+                <w:lang w:val="fr-CH" w:eastAsia="fr-CH"/>
               </w:rPr>
               <w:tab/>
             </w:r>
@@ -304,7 +307,7 @@
                 <w:noProof/>
                 <w:webHidden/>
               </w:rPr>
-              <w:instrText xml:space="preserve"> PAGEREF _Toc483773222 \h </w:instrText>
+              <w:instrText xml:space="preserve"> PAGEREF _Toc483798496 \h </w:instrText>
             </w:r>
             <w:r>
               <w:rPr>
@@ -345,10 +348,10 @@
             <w:rPr>
               <w:rFonts w:eastAsiaTheme="minorEastAsia"/>
               <w:noProof/>
-              <w:lang w:eastAsia="fr-FR"/>
+              <w:lang w:val="fr-CH" w:eastAsia="fr-CH"/>
             </w:rPr>
           </w:pPr>
-          <w:hyperlink w:anchor="_Toc483773223" w:history="1">
+          <w:hyperlink w:anchor="_Toc483798497" w:history="1">
             <w:r>
               <w:rPr>
                 <w:rStyle w:val="Lienhypertexte"/>
@@ -360,7 +363,7 @@
               <w:rPr>
                 <w:rFonts w:eastAsiaTheme="minorEastAsia"/>
                 <w:noProof/>
-                <w:lang w:eastAsia="fr-FR"/>
+                <w:lang w:val="fr-CH" w:eastAsia="fr-CH"/>
               </w:rPr>
               <w:tab/>
             </w:r>
@@ -390,7 +393,7 @@
                 <w:noProof/>
                 <w:webHidden/>
               </w:rPr>
-              <w:instrText xml:space="preserve"> PAGEREF _Toc483773223 \h </w:instrText>
+              <w:instrText xml:space="preserve"> PAGEREF _Toc483798497 \h </w:instrText>
             </w:r>
             <w:r>
               <w:rPr>
@@ -431,10 +434,10 @@
             <w:rPr>
               <w:rFonts w:eastAsiaTheme="minorEastAsia"/>
               <w:noProof/>
-              <w:lang w:eastAsia="fr-FR"/>
+              <w:lang w:val="fr-CH" w:eastAsia="fr-CH"/>
             </w:rPr>
           </w:pPr>
-          <w:hyperlink w:anchor="_Toc483773224" w:history="1">
+          <w:hyperlink w:anchor="_Toc483798498" w:history="1">
             <w:r>
               <w:rPr>
                 <w:rStyle w:val="Lienhypertexte"/>
@@ -446,7 +449,7 @@
               <w:rPr>
                 <w:rFonts w:eastAsiaTheme="minorEastAsia"/>
                 <w:noProof/>
-                <w:lang w:eastAsia="fr-FR"/>
+                <w:lang w:val="fr-CH" w:eastAsia="fr-CH"/>
               </w:rPr>
               <w:tab/>
             </w:r>
@@ -476,7 +479,7 @@
                 <w:noProof/>
                 <w:webHidden/>
               </w:rPr>
-              <w:instrText xml:space="preserve"> PAGEREF _Toc483773224 \h </w:instrText>
+              <w:instrText xml:space="preserve"> PAGEREF _Toc483798498 \h </w:instrText>
             </w:r>
             <w:r>
               <w:rPr>
@@ -517,10 +520,10 @@
             <w:rPr>
               <w:rFonts w:eastAsiaTheme="minorEastAsia"/>
               <w:noProof/>
-              <w:lang w:eastAsia="fr-FR"/>
+              <w:lang w:val="fr-CH" w:eastAsia="fr-CH"/>
             </w:rPr>
           </w:pPr>
-          <w:hyperlink w:anchor="_Toc483773225" w:history="1">
+          <w:hyperlink w:anchor="_Toc483798499" w:history="1">
             <w:r>
               <w:rPr>
                 <w:rStyle w:val="Lienhypertexte"/>
@@ -532,7 +535,7 @@
               <w:rPr>
                 <w:rFonts w:eastAsiaTheme="minorEastAsia"/>
                 <w:noProof/>
-                <w:lang w:eastAsia="fr-FR"/>
+                <w:lang w:val="fr-CH" w:eastAsia="fr-CH"/>
               </w:rPr>
               <w:tab/>
             </w:r>
@@ -562,7 +565,7 @@
                 <w:noProof/>
                 <w:webHidden/>
               </w:rPr>
-              <w:instrText xml:space="preserve"> PAGEREF _Toc483773225 \h </w:instrText>
+              <w:instrText xml:space="preserve"> PAGEREF _Toc483798499 \h </w:instrText>
             </w:r>
             <w:r>
               <w:rPr>
@@ -603,10 +606,10 @@
             <w:rPr>
               <w:rFonts w:eastAsiaTheme="minorEastAsia"/>
               <w:noProof/>
-              <w:lang w:eastAsia="fr-FR"/>
+              <w:lang w:val="fr-CH" w:eastAsia="fr-CH"/>
             </w:rPr>
           </w:pPr>
-          <w:hyperlink w:anchor="_Toc483773226" w:history="1">
+          <w:hyperlink w:anchor="_Toc483798500" w:history="1">
             <w:r>
               <w:rPr>
                 <w:rStyle w:val="Lienhypertexte"/>
@@ -618,7 +621,7 @@
               <w:rPr>
                 <w:rFonts w:eastAsiaTheme="minorEastAsia"/>
                 <w:noProof/>
-                <w:lang w:eastAsia="fr-FR"/>
+                <w:lang w:val="fr-CH" w:eastAsia="fr-CH"/>
               </w:rPr>
               <w:tab/>
             </w:r>
@@ -648,7 +651,7 @@
                 <w:noProof/>
                 <w:webHidden/>
               </w:rPr>
-              <w:instrText xml:space="preserve"> PAGEREF _Toc483773226 \h </w:instrText>
+              <w:instrText xml:space="preserve"> PAGEREF _Toc483798500 \h </w:instrText>
             </w:r>
             <w:r>
               <w:rPr>
@@ -689,10 +692,10 @@
             <w:rPr>
               <w:rFonts w:eastAsiaTheme="minorEastAsia"/>
               <w:noProof/>
-              <w:lang w:eastAsia="fr-FR"/>
+              <w:lang w:val="fr-CH" w:eastAsia="fr-CH"/>
             </w:rPr>
           </w:pPr>
-          <w:hyperlink w:anchor="_Toc483773227" w:history="1">
+          <w:hyperlink w:anchor="_Toc483798501" w:history="1">
             <w:r>
               <w:rPr>
                 <w:rStyle w:val="Lienhypertexte"/>
@@ -704,7 +707,7 @@
               <w:rPr>
                 <w:rFonts w:eastAsiaTheme="minorEastAsia"/>
                 <w:noProof/>
-                <w:lang w:eastAsia="fr-FR"/>
+                <w:lang w:val="fr-CH" w:eastAsia="fr-CH"/>
               </w:rPr>
               <w:tab/>
             </w:r>
@@ -734,7 +737,7 @@
                 <w:noProof/>
                 <w:webHidden/>
               </w:rPr>
-              <w:instrText xml:space="preserve"> PAGEREF _Toc483773227 \h </w:instrText>
+              <w:instrText xml:space="preserve"> PAGEREF _Toc483798501 \h </w:instrText>
             </w:r>
             <w:r>
               <w:rPr>
@@ -775,10 +778,10 @@
             <w:rPr>
               <w:rFonts w:eastAsiaTheme="minorEastAsia"/>
               <w:noProof/>
-              <w:lang w:eastAsia="fr-FR"/>
+              <w:lang w:val="fr-CH" w:eastAsia="fr-CH"/>
             </w:rPr>
           </w:pPr>
-          <w:hyperlink w:anchor="_Toc483773228" w:history="1">
+          <w:hyperlink w:anchor="_Toc483798502" w:history="1">
             <w:r>
               <w:rPr>
                 <w:rStyle w:val="Lienhypertexte"/>
@@ -790,7 +793,7 @@
               <w:rPr>
                 <w:rFonts w:eastAsiaTheme="minorEastAsia"/>
                 <w:noProof/>
-                <w:lang w:eastAsia="fr-FR"/>
+                <w:lang w:val="fr-CH" w:eastAsia="fr-CH"/>
               </w:rPr>
               <w:tab/>
             </w:r>
@@ -820,7 +823,7 @@
                 <w:noProof/>
                 <w:webHidden/>
               </w:rPr>
-              <w:instrText xml:space="preserve"> PAGEREF _Toc483773228 \h </w:instrText>
+              <w:instrText xml:space="preserve"> PAGEREF _Toc483798502 \h </w:instrText>
             </w:r>
             <w:r>
               <w:rPr>
@@ -861,10 +864,10 @@
             <w:rPr>
               <w:rFonts w:eastAsiaTheme="minorEastAsia"/>
               <w:noProof/>
-              <w:lang w:eastAsia="fr-FR"/>
+              <w:lang w:val="fr-CH" w:eastAsia="fr-CH"/>
             </w:rPr>
           </w:pPr>
-          <w:hyperlink w:anchor="_Toc483773229" w:history="1">
+          <w:hyperlink w:anchor="_Toc483798503" w:history="1">
             <w:r>
               <w:rPr>
                 <w:rStyle w:val="Lienhypertexte"/>
@@ -876,7 +879,7 @@
               <w:rPr>
                 <w:rFonts w:eastAsiaTheme="minorEastAsia"/>
                 <w:noProof/>
-                <w:lang w:eastAsia="fr-FR"/>
+                <w:lang w:val="fr-CH" w:eastAsia="fr-CH"/>
               </w:rPr>
               <w:tab/>
             </w:r>
@@ -906,7 +909,7 @@
                 <w:noProof/>
                 <w:webHidden/>
               </w:rPr>
-              <w:instrText xml:space="preserve"> PAGEREF _Toc483773229 \h </w:instrText>
+              <w:instrText xml:space="preserve"> PAGEREF _Toc483798503 \h </w:instrText>
             </w:r>
             <w:r>
               <w:rPr>
@@ -947,10 +950,10 @@
             <w:rPr>
               <w:rFonts w:eastAsiaTheme="minorEastAsia"/>
               <w:noProof/>
-              <w:lang w:eastAsia="fr-FR"/>
+              <w:lang w:val="fr-CH" w:eastAsia="fr-CH"/>
             </w:rPr>
           </w:pPr>
-          <w:hyperlink w:anchor="_Toc483773230" w:history="1">
+          <w:hyperlink w:anchor="_Toc483798504" w:history="1">
             <w:r>
               <w:rPr>
                 <w:rStyle w:val="Lienhypertexte"/>
@@ -962,7 +965,7 @@
               <w:rPr>
                 <w:rFonts w:eastAsiaTheme="minorEastAsia"/>
                 <w:noProof/>
-                <w:lang w:eastAsia="fr-FR"/>
+                <w:lang w:val="fr-CH" w:eastAsia="fr-CH"/>
               </w:rPr>
               <w:tab/>
             </w:r>
@@ -992,7 +995,7 @@
                 <w:noProof/>
                 <w:webHidden/>
               </w:rPr>
-              <w:instrText xml:space="preserve"> PAGEREF _Toc483773230 \h </w:instrText>
+              <w:instrText xml:space="preserve"> PAGEREF _Toc483798504 \h </w:instrText>
             </w:r>
             <w:r>
               <w:rPr>
@@ -1033,10 +1036,10 @@
             <w:rPr>
               <w:rFonts w:eastAsiaTheme="minorEastAsia"/>
               <w:noProof/>
-              <w:lang w:eastAsia="fr-FR"/>
+              <w:lang w:val="fr-CH" w:eastAsia="fr-CH"/>
             </w:rPr>
           </w:pPr>
-          <w:hyperlink w:anchor="_Toc483773231" w:history="1">
+          <w:hyperlink w:anchor="_Toc483798505" w:history="1">
             <w:r>
               <w:rPr>
                 <w:rStyle w:val="Lienhypertexte"/>
@@ -1048,7 +1051,7 @@
               <w:rPr>
                 <w:rFonts w:eastAsiaTheme="minorEastAsia"/>
                 <w:noProof/>
-                <w:lang w:eastAsia="fr-FR"/>
+                <w:lang w:val="fr-CH" w:eastAsia="fr-CH"/>
               </w:rPr>
               <w:tab/>
             </w:r>
@@ -1078,7 +1081,7 @@
                 <w:noProof/>
                 <w:webHidden/>
               </w:rPr>
-              <w:instrText xml:space="preserve"> PAGEREF _Toc483773231 \h </w:instrText>
+              <w:instrText xml:space="preserve"> PAGEREF _Toc483798505 \h </w:instrText>
             </w:r>
             <w:r>
               <w:rPr>
@@ -1119,10 +1122,10 @@
             <w:rPr>
               <w:rFonts w:eastAsiaTheme="minorEastAsia"/>
               <w:noProof/>
-              <w:lang w:eastAsia="fr-FR"/>
+              <w:lang w:val="fr-CH" w:eastAsia="fr-CH"/>
             </w:rPr>
           </w:pPr>
-          <w:hyperlink w:anchor="_Toc483773232" w:history="1">
+          <w:hyperlink w:anchor="_Toc483798506" w:history="1">
             <w:r>
               <w:rPr>
                 <w:rStyle w:val="Lienhypertexte"/>
@@ -1134,7 +1137,7 @@
               <w:rPr>
                 <w:rFonts w:eastAsiaTheme="minorEastAsia"/>
                 <w:noProof/>
-                <w:lang w:eastAsia="fr-FR"/>
+                <w:lang w:val="fr-CH" w:eastAsia="fr-CH"/>
               </w:rPr>
               <w:tab/>
             </w:r>
@@ -1164,7 +1167,7 @@
                 <w:noProof/>
                 <w:webHidden/>
               </w:rPr>
-              <w:instrText xml:space="preserve"> PAGEREF _Toc483773232 \h </w:instrText>
+              <w:instrText xml:space="preserve"> PAGEREF _Toc483798506 \h </w:instrText>
             </w:r>
             <w:r>
               <w:rPr>
@@ -1205,10 +1208,10 @@
             <w:rPr>
               <w:rFonts w:eastAsiaTheme="minorEastAsia"/>
               <w:noProof/>
-              <w:lang w:eastAsia="fr-FR"/>
+              <w:lang w:val="fr-CH" w:eastAsia="fr-CH"/>
             </w:rPr>
           </w:pPr>
-          <w:hyperlink w:anchor="_Toc483773233" w:history="1">
+          <w:hyperlink w:anchor="_Toc483798507" w:history="1">
             <w:r>
               <w:rPr>
                 <w:rStyle w:val="Lienhypertexte"/>
@@ -1220,7 +1223,7 @@
               <w:rPr>
                 <w:rFonts w:eastAsiaTheme="minorEastAsia"/>
                 <w:noProof/>
-                <w:lang w:eastAsia="fr-FR"/>
+                <w:lang w:val="fr-CH" w:eastAsia="fr-CH"/>
               </w:rPr>
               <w:tab/>
             </w:r>
@@ -1250,7 +1253,7 @@
                 <w:noProof/>
                 <w:webHidden/>
               </w:rPr>
-              <w:instrText xml:space="preserve"> PAGEREF _Toc483773233 \h </w:instrText>
+              <w:instrText xml:space="preserve"> PAGEREF _Toc483798507 \h </w:instrText>
             </w:r>
             <w:r>
               <w:rPr>
@@ -1291,10 +1294,10 @@
             <w:rPr>
               <w:rFonts w:eastAsiaTheme="minorEastAsia"/>
               <w:noProof/>
-              <w:lang w:eastAsia="fr-FR"/>
+              <w:lang w:val="fr-CH" w:eastAsia="fr-CH"/>
             </w:rPr>
           </w:pPr>
-          <w:hyperlink w:anchor="_Toc483773234" w:history="1">
+          <w:hyperlink w:anchor="_Toc483798508" w:history="1">
             <w:r>
               <w:rPr>
                 <w:rStyle w:val="Lienhypertexte"/>
@@ -1306,7 +1309,7 @@
               <w:rPr>
                 <w:rFonts w:eastAsiaTheme="minorEastAsia"/>
                 <w:noProof/>
-                <w:lang w:eastAsia="fr-FR"/>
+                <w:lang w:val="fr-CH" w:eastAsia="fr-CH"/>
               </w:rPr>
               <w:tab/>
             </w:r>
@@ -1336,7 +1339,7 @@
                 <w:noProof/>
                 <w:webHidden/>
               </w:rPr>
-              <w:instrText xml:space="preserve"> PAGEREF _Toc483773234 \h </w:instrText>
+              <w:instrText xml:space="preserve"> PAGEREF _Toc483798508 \h </w:instrText>
             </w:r>
             <w:r>
               <w:rPr>
@@ -1377,10 +1380,10 @@
             <w:rPr>
               <w:rFonts w:eastAsiaTheme="minorEastAsia"/>
               <w:noProof/>
-              <w:lang w:eastAsia="fr-FR"/>
+              <w:lang w:val="fr-CH" w:eastAsia="fr-CH"/>
             </w:rPr>
           </w:pPr>
-          <w:hyperlink w:anchor="_Toc483773235" w:history="1">
+          <w:hyperlink w:anchor="_Toc483798509" w:history="1">
             <w:r>
               <w:rPr>
                 <w:rStyle w:val="Lienhypertexte"/>
@@ -1392,7 +1395,7 @@
               <w:rPr>
                 <w:rFonts w:eastAsiaTheme="minorEastAsia"/>
                 <w:noProof/>
-                <w:lang w:eastAsia="fr-FR"/>
+                <w:lang w:val="fr-CH" w:eastAsia="fr-CH"/>
               </w:rPr>
               <w:tab/>
             </w:r>
@@ -1422,7 +1425,7 @@
                 <w:noProof/>
                 <w:webHidden/>
               </w:rPr>
-              <w:instrText xml:space="preserve"> PAGEREF _Toc483773235 \h </w:instrText>
+              <w:instrText xml:space="preserve"> PAGEREF _Toc483798509 \h </w:instrText>
             </w:r>
             <w:r>
               <w:rPr>
@@ -1463,10 +1466,10 @@
             <w:rPr>
               <w:rFonts w:eastAsiaTheme="minorEastAsia"/>
               <w:noProof/>
-              <w:lang w:eastAsia="fr-FR"/>
+              <w:lang w:val="fr-CH" w:eastAsia="fr-CH"/>
             </w:rPr>
           </w:pPr>
-          <w:hyperlink w:anchor="_Toc483773236" w:history="1">
+          <w:hyperlink w:anchor="_Toc483798510" w:history="1">
             <w:r>
               <w:rPr>
                 <w:rStyle w:val="Lienhypertexte"/>
@@ -1478,7 +1481,7 @@
               <w:rPr>
                 <w:rFonts w:eastAsiaTheme="minorEastAsia"/>
                 <w:noProof/>
-                <w:lang w:eastAsia="fr-FR"/>
+                <w:lang w:val="fr-CH" w:eastAsia="fr-CH"/>
               </w:rPr>
               <w:tab/>
             </w:r>
@@ -1508,7 +1511,7 @@
                 <w:noProof/>
                 <w:webHidden/>
               </w:rPr>
-              <w:instrText xml:space="preserve"> PAGEREF _Toc483773236 \h </w:instrText>
+              <w:instrText xml:space="preserve"> PAGEREF _Toc483798510 \h </w:instrText>
             </w:r>
             <w:r>
               <w:rPr>
@@ -1549,10 +1552,10 @@
             <w:rPr>
               <w:rFonts w:eastAsiaTheme="minorEastAsia"/>
               <w:noProof/>
-              <w:lang w:eastAsia="fr-FR"/>
+              <w:lang w:val="fr-CH" w:eastAsia="fr-CH"/>
             </w:rPr>
           </w:pPr>
-          <w:hyperlink w:anchor="_Toc483773237" w:history="1">
+          <w:hyperlink w:anchor="_Toc483798511" w:history="1">
             <w:r>
               <w:rPr>
                 <w:rStyle w:val="Lienhypertexte"/>
@@ -1564,7 +1567,7 @@
               <w:rPr>
                 <w:rFonts w:eastAsiaTheme="minorEastAsia"/>
                 <w:noProof/>
-                <w:lang w:eastAsia="fr-FR"/>
+                <w:lang w:val="fr-CH" w:eastAsia="fr-CH"/>
               </w:rPr>
               <w:tab/>
             </w:r>
@@ -1594,7 +1597,7 @@
                 <w:noProof/>
                 <w:webHidden/>
               </w:rPr>
-              <w:instrText xml:space="preserve"> PAGEREF _Toc483773237 \h </w:instrText>
+              <w:instrText xml:space="preserve"> PAGEREF _Toc483798511 \h </w:instrText>
             </w:r>
             <w:r>
               <w:rPr>
@@ -1635,10 +1638,10 @@
             <w:rPr>
               <w:rFonts w:eastAsiaTheme="minorEastAsia"/>
               <w:noProof/>
-              <w:lang w:eastAsia="fr-FR"/>
+              <w:lang w:val="fr-CH" w:eastAsia="fr-CH"/>
             </w:rPr>
           </w:pPr>
-          <w:hyperlink w:anchor="_Toc483773238" w:history="1">
+          <w:hyperlink w:anchor="_Toc483798512" w:history="1">
             <w:r>
               <w:rPr>
                 <w:rStyle w:val="Lienhypertexte"/>
@@ -1650,7 +1653,7 @@
               <w:rPr>
                 <w:rFonts w:eastAsiaTheme="minorEastAsia"/>
                 <w:noProof/>
-                <w:lang w:eastAsia="fr-FR"/>
+                <w:lang w:val="fr-CH" w:eastAsia="fr-CH"/>
               </w:rPr>
               <w:tab/>
             </w:r>
@@ -1680,7 +1683,7 @@
                 <w:noProof/>
                 <w:webHidden/>
               </w:rPr>
-              <w:instrText xml:space="preserve"> PAGEREF _Toc483773238 \h </w:instrText>
+              <w:instrText xml:space="preserve"> PAGEREF _Toc483798512 \h </w:instrText>
             </w:r>
             <w:r>
               <w:rPr>
@@ -1721,10 +1724,10 @@
             <w:rPr>
               <w:rFonts w:eastAsiaTheme="minorEastAsia"/>
               <w:noProof/>
-              <w:lang w:eastAsia="fr-FR"/>
+              <w:lang w:val="fr-CH" w:eastAsia="fr-CH"/>
             </w:rPr>
           </w:pPr>
-          <w:hyperlink w:anchor="_Toc483773239" w:history="1">
+          <w:hyperlink w:anchor="_Toc483798513" w:history="1">
             <w:r>
               <w:rPr>
                 <w:rStyle w:val="Lienhypertexte"/>
@@ -1736,7 +1739,7 @@
               <w:rPr>
                 <w:rFonts w:eastAsiaTheme="minorEastAsia"/>
                 <w:noProof/>
-                <w:lang w:eastAsia="fr-FR"/>
+                <w:lang w:val="fr-CH" w:eastAsia="fr-CH"/>
               </w:rPr>
               <w:tab/>
             </w:r>
@@ -1766,7 +1769,7 @@
                 <w:noProof/>
                 <w:webHidden/>
               </w:rPr>
-              <w:instrText xml:space="preserve"> PAGEREF _Toc483773239 \h </w:instrText>
+              <w:instrText xml:space="preserve"> PAGEREF _Toc483798513 \h </w:instrText>
             </w:r>
             <w:r>
               <w:rPr>
@@ -1807,10 +1810,10 @@
             <w:rPr>
               <w:rFonts w:eastAsiaTheme="minorEastAsia"/>
               <w:noProof/>
-              <w:lang w:eastAsia="fr-FR"/>
+              <w:lang w:val="fr-CH" w:eastAsia="fr-CH"/>
             </w:rPr>
           </w:pPr>
-          <w:hyperlink w:anchor="_Toc483773240" w:history="1">
+          <w:hyperlink w:anchor="_Toc483798514" w:history="1">
             <w:r>
               <w:rPr>
                 <w:rStyle w:val="Lienhypertexte"/>
@@ -1822,7 +1825,7 @@
               <w:rPr>
                 <w:rFonts w:eastAsiaTheme="minorEastAsia"/>
                 <w:noProof/>
-                <w:lang w:eastAsia="fr-FR"/>
+                <w:lang w:val="fr-CH" w:eastAsia="fr-CH"/>
               </w:rPr>
               <w:tab/>
             </w:r>
@@ -1852,7 +1855,7 @@
                 <w:noProof/>
                 <w:webHidden/>
               </w:rPr>
-              <w:instrText xml:space="preserve"> PAGEREF _Toc483773240 \h </w:instrText>
+              <w:instrText xml:space="preserve"> PAGEREF _Toc483798514 \h </w:instrText>
             </w:r>
             <w:r>
               <w:rPr>
@@ -1893,10 +1896,10 @@
             <w:rPr>
               <w:rFonts w:eastAsiaTheme="minorEastAsia"/>
               <w:noProof/>
-              <w:lang w:eastAsia="fr-FR"/>
+              <w:lang w:val="fr-CH" w:eastAsia="fr-CH"/>
             </w:rPr>
           </w:pPr>
-          <w:hyperlink w:anchor="_Toc483773241" w:history="1">
+          <w:hyperlink w:anchor="_Toc483798515" w:history="1">
             <w:r>
               <w:rPr>
                 <w:rStyle w:val="Lienhypertexte"/>
@@ -1908,7 +1911,7 @@
               <w:rPr>
                 <w:rFonts w:eastAsiaTheme="minorEastAsia"/>
                 <w:noProof/>
-                <w:lang w:eastAsia="fr-FR"/>
+                <w:lang w:val="fr-CH" w:eastAsia="fr-CH"/>
               </w:rPr>
               <w:tab/>
             </w:r>
@@ -1938,7 +1941,265 @@
                 <w:noProof/>
                 <w:webHidden/>
               </w:rPr>
-              <w:instrText xml:space="preserve"> PAGEREF _Toc483773241 \h </w:instrText>
+              <w:instrText xml:space="preserve"> PAGEREF _Toc483798515 \h </w:instrText>
+            </w:r>
+            <w:r>
+              <w:rPr>
+                <w:noProof/>
+                <w:webHidden/>
+              </w:rPr>
+            </w:r>
+            <w:r>
+              <w:rPr>
+                <w:noProof/>
+                <w:webHidden/>
+              </w:rPr>
+              <w:fldChar w:fldCharType="separate"/>
+            </w:r>
+            <w:r>
+              <w:rPr>
+                <w:noProof/>
+                <w:webHidden/>
+              </w:rPr>
+              <w:t>12</w:t>
+            </w:r>
+            <w:r>
+              <w:rPr>
+                <w:noProof/>
+                <w:webHidden/>
+              </w:rPr>
+              <w:fldChar w:fldCharType="end"/>
+            </w:r>
+          </w:hyperlink>
+        </w:p>
+        <w:p>
+          <w:pPr>
+            <w:pStyle w:val="TM2"/>
+            <w:tabs>
+              <w:tab w:val="left" w:pos="880"/>
+              <w:tab w:val="right" w:leader="dot" w:pos="9062"/>
+            </w:tabs>
+            <w:rPr>
+              <w:rFonts w:eastAsiaTheme="minorEastAsia"/>
+              <w:noProof/>
+              <w:lang w:val="fr-CH" w:eastAsia="fr-CH"/>
+            </w:rPr>
+          </w:pPr>
+          <w:hyperlink w:anchor="_Toc483798516" w:history="1">
+            <w:r>
+              <w:rPr>
+                <w:rStyle w:val="Lienhypertexte"/>
+                <w:noProof/>
+              </w:rPr>
+              <w:t>2.1</w:t>
+            </w:r>
+            <w:r>
+              <w:rPr>
+                <w:rFonts w:eastAsiaTheme="minorEastAsia"/>
+                <w:noProof/>
+                <w:lang w:val="fr-CH" w:eastAsia="fr-CH"/>
+              </w:rPr>
+              <w:tab/>
+            </w:r>
+            <w:r>
+              <w:rPr>
+                <w:rStyle w:val="Lienhypertexte"/>
+                <w:noProof/>
+              </w:rPr>
+              <w:t>Obtenir les fichiers nécessaires</w:t>
+            </w:r>
+            <w:r>
+              <w:rPr>
+                <w:noProof/>
+                <w:webHidden/>
+              </w:rPr>
+              <w:tab/>
+            </w:r>
+            <w:r>
+              <w:rPr>
+                <w:noProof/>
+                <w:webHidden/>
+              </w:rPr>
+              <w:fldChar w:fldCharType="begin"/>
+            </w:r>
+            <w:r>
+              <w:rPr>
+                <w:noProof/>
+                <w:webHidden/>
+              </w:rPr>
+              <w:instrText xml:space="preserve"> PAGEREF _Toc483798516 \h </w:instrText>
+            </w:r>
+            <w:r>
+              <w:rPr>
+                <w:noProof/>
+                <w:webHidden/>
+              </w:rPr>
+            </w:r>
+            <w:r>
+              <w:rPr>
+                <w:noProof/>
+                <w:webHidden/>
+              </w:rPr>
+              <w:fldChar w:fldCharType="separate"/>
+            </w:r>
+            <w:r>
+              <w:rPr>
+                <w:noProof/>
+                <w:webHidden/>
+              </w:rPr>
+              <w:t>12</w:t>
+            </w:r>
+            <w:r>
+              <w:rPr>
+                <w:noProof/>
+                <w:webHidden/>
+              </w:rPr>
+              <w:fldChar w:fldCharType="end"/>
+            </w:r>
+          </w:hyperlink>
+        </w:p>
+        <w:p>
+          <w:pPr>
+            <w:pStyle w:val="TM2"/>
+            <w:tabs>
+              <w:tab w:val="left" w:pos="880"/>
+              <w:tab w:val="right" w:leader="dot" w:pos="9062"/>
+            </w:tabs>
+            <w:rPr>
+              <w:rFonts w:eastAsiaTheme="minorEastAsia"/>
+              <w:noProof/>
+              <w:lang w:val="fr-CH" w:eastAsia="fr-CH"/>
+            </w:rPr>
+          </w:pPr>
+          <w:hyperlink w:anchor="_Toc483798517" w:history="1">
+            <w:r>
+              <w:rPr>
+                <w:rStyle w:val="Lienhypertexte"/>
+                <w:noProof/>
+              </w:rPr>
+              <w:t>2.2</w:t>
+            </w:r>
+            <w:r>
+              <w:rPr>
+                <w:rFonts w:eastAsiaTheme="minorEastAsia"/>
+                <w:noProof/>
+                <w:lang w:val="fr-CH" w:eastAsia="fr-CH"/>
+              </w:rPr>
+              <w:tab/>
+            </w:r>
+            <w:r>
+              <w:rPr>
+                <w:rStyle w:val="Lienhypertexte"/>
+                <w:noProof/>
+              </w:rPr>
+              <w:t>Etape 1 : mise en place de la base de données</w:t>
+            </w:r>
+            <w:r>
+              <w:rPr>
+                <w:noProof/>
+                <w:webHidden/>
+              </w:rPr>
+              <w:tab/>
+            </w:r>
+            <w:r>
+              <w:rPr>
+                <w:noProof/>
+                <w:webHidden/>
+              </w:rPr>
+              <w:fldChar w:fldCharType="begin"/>
+            </w:r>
+            <w:r>
+              <w:rPr>
+                <w:noProof/>
+                <w:webHidden/>
+              </w:rPr>
+              <w:instrText xml:space="preserve"> PAGEREF _Toc483798517 \h </w:instrText>
+            </w:r>
+            <w:r>
+              <w:rPr>
+                <w:noProof/>
+                <w:webHidden/>
+              </w:rPr>
+            </w:r>
+            <w:r>
+              <w:rPr>
+                <w:noProof/>
+                <w:webHidden/>
+              </w:rPr>
+              <w:fldChar w:fldCharType="separate"/>
+            </w:r>
+            <w:r>
+              <w:rPr>
+                <w:noProof/>
+                <w:webHidden/>
+              </w:rPr>
+              <w:t>12</w:t>
+            </w:r>
+            <w:r>
+              <w:rPr>
+                <w:noProof/>
+                <w:webHidden/>
+              </w:rPr>
+              <w:fldChar w:fldCharType="end"/>
+            </w:r>
+          </w:hyperlink>
+        </w:p>
+        <w:p>
+          <w:pPr>
+            <w:pStyle w:val="TM2"/>
+            <w:tabs>
+              <w:tab w:val="left" w:pos="880"/>
+              <w:tab w:val="right" w:leader="dot" w:pos="9062"/>
+            </w:tabs>
+            <w:rPr>
+              <w:rFonts w:eastAsiaTheme="minorEastAsia"/>
+              <w:noProof/>
+              <w:lang w:val="fr-CH" w:eastAsia="fr-CH"/>
+            </w:rPr>
+          </w:pPr>
+          <w:hyperlink w:anchor="_Toc483798518" w:history="1">
+            <w:r>
+              <w:rPr>
+                <w:rStyle w:val="Lienhypertexte"/>
+                <w:noProof/>
+              </w:rPr>
+              <w:t>2.3</w:t>
+            </w:r>
+            <w:r>
+              <w:rPr>
+                <w:rFonts w:eastAsiaTheme="minorEastAsia"/>
+                <w:noProof/>
+                <w:lang w:val="fr-CH" w:eastAsia="fr-CH"/>
+              </w:rPr>
+              <w:tab/>
+            </w:r>
+            <w:r>
+              <w:rPr>
+                <w:rStyle w:val="Lienhypertexte"/>
+                <w:noProof/>
+              </w:rPr>
+              <w:t>Etape 2 : exécuter l’application</w:t>
+            </w:r>
+            <w:r>
+              <w:rPr>
+                <w:noProof/>
+                <w:webHidden/>
+              </w:rPr>
+              <w:tab/>
+            </w:r>
+            <w:r>
+              <w:rPr>
+                <w:noProof/>
+                <w:webHidden/>
+              </w:rPr>
+              <w:fldChar w:fldCharType="begin"/>
+            </w:r>
+            <w:r>
+              <w:rPr>
+                <w:noProof/>
+                <w:webHidden/>
+              </w:rPr>
+              <w:instrText xml:space="preserve"> PAGEREF _Toc483798518 \h </w:instrText>
             </w:r>
             <w:r>
               <w:rPr>
@@ -1990,12 +2251,14 @@
       <w:pPr>
         <w:pStyle w:val="Titre1"/>
       </w:pPr>
-      <w:bookmarkStart w:id="0" w:name="_Toc483773222"/>
+      <w:bookmarkStart w:id="1" w:name="_Toc483773222"/>
+      <w:bookmarkStart w:id="2" w:name="_Toc483798496"/>
       <w:r>
         <w:lastRenderedPageBreak/>
         <w:t>Manuel utilisateur</w:t>
       </w:r>
-      <w:bookmarkEnd w:id="0"/>
+      <w:bookmarkEnd w:id="1"/>
+      <w:bookmarkEnd w:id="2"/>
     </w:p>
     <w:p>
       <w:r>
@@ -2051,11 +2314,13 @@
       <w:pPr>
         <w:pStyle w:val="Titre2"/>
       </w:pPr>
-      <w:bookmarkStart w:id="1" w:name="_Toc483773223"/>
+      <w:bookmarkStart w:id="3" w:name="_Toc483773223"/>
+      <w:bookmarkStart w:id="4" w:name="_Toc483798497"/>
       <w:r>
         <w:t>Fenêtre principale</w:t>
       </w:r>
-      <w:bookmarkEnd w:id="1"/>
+      <w:bookmarkEnd w:id="3"/>
+      <w:bookmarkEnd w:id="4"/>
     </w:p>
     <w:p>
       <w:r>
@@ -2086,7 +2351,7 @@
     <w:p/>
     <w:p>
       <w:pPr>
-        <w:keepNext/>
+        <w:jc w:val="center"/>
       </w:pPr>
       <w:r>
         <w:rPr>
@@ -2602,27 +2867,32 @@
       <w:r>
         <w:t xml:space="preserve">Figure </w:t>
       </w:r>
-      <w:fldSimple w:instr=" SEQ Figure \* ARABIC ">
-        <w:r>
-          <w:rPr>
-            <w:noProof/>
-          </w:rPr>
-          <w:t>1</w:t>
-        </w:r>
-      </w:fldSimple>
-      <w:r>
-        <w:t xml:space="preserve">: Fenêtre </w:t>
-      </w:r>
-      <w:bookmarkStart w:id="2" w:name="_GoBack"/>
-      <w:r>
-        <w:t>principale</w:t>
-      </w:r>
-      <w:r>
-        <w:t xml:space="preserve"> </w:t>
-      </w:r>
-      <w:bookmarkEnd w:id="2"/>
-      <w:r>
-        <w:t>de l’application</w:t>
+      <w:r>
+        <w:fldChar w:fldCharType="begin"/>
+      </w:r>
+      <w:r>
+        <w:instrText xml:space="preserve"> SEQ Figure \* ARABIC </w:instrText>
+      </w:r>
+      <w:r>
+        <w:fldChar w:fldCharType="separate"/>
+      </w:r>
+      <w:r>
+        <w:rPr>
+          <w:noProof/>
+        </w:rPr>
+        <w:t>1</w:t>
+      </w:r>
+      <w:r>
+        <w:rPr>
+          <w:noProof/>
+        </w:rPr>
+        <w:fldChar w:fldCharType="end"/>
+      </w:r>
+      <w:r>
+        <w:t>: Fenêtre principale</w:t>
+      </w:r>
+      <w:r>
+        <w:t xml:space="preserve"> de l’application</w:t>
       </w:r>
     </w:p>
     <w:tbl>
@@ -2812,17 +3082,18 @@
       <w:pPr>
         <w:pStyle w:val="Titre3"/>
       </w:pPr>
-      <w:bookmarkStart w:id="3" w:name="_Toc483773224"/>
+      <w:bookmarkStart w:id="5" w:name="_Toc483773224"/>
+      <w:bookmarkStart w:id="6" w:name="_Toc483798498"/>
       <w:r>
         <w:lastRenderedPageBreak/>
         <w:t>Boutons de contrôle</w:t>
       </w:r>
-      <w:bookmarkEnd w:id="3"/>
+      <w:bookmarkEnd w:id="5"/>
+      <w:bookmarkEnd w:id="6"/>
     </w:p>
     <w:p/>
     <w:p>
       <w:pPr>
-        <w:keepNext/>
         <w:jc w:val="center"/>
       </w:pPr>
       <w:r>
@@ -2881,14 +3152,27 @@
       <w:r>
         <w:t xml:space="preserve">Figure </w:t>
       </w:r>
-      <w:fldSimple w:instr=" SEQ Figure \* ARABIC ">
-        <w:r>
-          <w:rPr>
-            <w:noProof/>
-          </w:rPr>
-          <w:t>2</w:t>
-        </w:r>
-      </w:fldSimple>
+      <w:r>
+        <w:fldChar w:fldCharType="begin"/>
+      </w:r>
+      <w:r>
+        <w:instrText xml:space="preserve"> SEQ Figure \* ARABIC </w:instrText>
+      </w:r>
+      <w:r>
+        <w:fldChar w:fldCharType="separate"/>
+      </w:r>
+      <w:r>
+        <w:rPr>
+          <w:noProof/>
+        </w:rPr>
+        <w:t>2</w:t>
+      </w:r>
+      <w:r>
+        <w:rPr>
+          <w:noProof/>
+        </w:rPr>
+        <w:fldChar w:fldCharType="end"/>
+      </w:r>
       <w:r>
         <w:t xml:space="preserve"> : boutons de contrôle</w:t>
       </w:r>
@@ -3020,16 +3304,17 @@
       <w:pPr>
         <w:pStyle w:val="Titre3"/>
       </w:pPr>
-      <w:bookmarkStart w:id="4" w:name="_Toc483773225"/>
+      <w:bookmarkStart w:id="7" w:name="_Toc483773225"/>
+      <w:bookmarkStart w:id="8" w:name="_Toc483798499"/>
       <w:r>
         <w:t>Notifications</w:t>
       </w:r>
-      <w:bookmarkEnd w:id="4"/>
+      <w:bookmarkEnd w:id="7"/>
+      <w:bookmarkEnd w:id="8"/>
     </w:p>
     <w:p/>
     <w:p>
       <w:pPr>
-        <w:keepNext/>
         <w:jc w:val="center"/>
       </w:pPr>
       <w:r>
@@ -3088,14 +3373,27 @@
       <w:r>
         <w:t xml:space="preserve">Figure </w:t>
       </w:r>
-      <w:fldSimple w:instr=" SEQ Figure \* ARABIC ">
-        <w:r>
-          <w:rPr>
-            <w:noProof/>
-          </w:rPr>
-          <w:t>3</w:t>
-        </w:r>
-      </w:fldSimple>
+      <w:r>
+        <w:fldChar w:fldCharType="begin"/>
+      </w:r>
+      <w:r>
+        <w:instrText xml:space="preserve"> SEQ Figure \* ARABIC </w:instrText>
+      </w:r>
+      <w:r>
+        <w:fldChar w:fldCharType="separate"/>
+      </w:r>
+      <w:r>
+        <w:rPr>
+          <w:noProof/>
+        </w:rPr>
+        <w:t>3</w:t>
+      </w:r>
+      <w:r>
+        <w:rPr>
+          <w:noProof/>
+        </w:rPr>
+        <w:fldChar w:fldCharType="end"/>
+      </w:r>
       <w:r>
         <w:t xml:space="preserve"> : Les notifications</w:t>
       </w:r>
@@ -3133,15 +3431,16 @@
       <w:pPr>
         <w:pStyle w:val="Titre3"/>
       </w:pPr>
-      <w:bookmarkStart w:id="5" w:name="_Toc483773226"/>
+      <w:bookmarkStart w:id="9" w:name="_Toc483773226"/>
+      <w:bookmarkStart w:id="10" w:name="_Toc483798500"/>
       <w:r>
         <w:t>Calendrier</w:t>
       </w:r>
-      <w:bookmarkEnd w:id="5"/>
-    </w:p>
-    <w:p>
-      <w:pPr>
-        <w:keepNext/>
+      <w:bookmarkEnd w:id="9"/>
+      <w:bookmarkEnd w:id="10"/>
+    </w:p>
+    <w:p>
+      <w:pPr>
         <w:jc w:val="center"/>
       </w:pPr>
       <w:r>
@@ -3200,14 +3499,27 @@
       <w:r>
         <w:t xml:space="preserve">Figure </w:t>
       </w:r>
-      <w:fldSimple w:instr=" SEQ Figure \* ARABIC ">
-        <w:r>
-          <w:rPr>
-            <w:noProof/>
-          </w:rPr>
-          <w:t>4</w:t>
-        </w:r>
-      </w:fldSimple>
+      <w:r>
+        <w:fldChar w:fldCharType="begin"/>
+      </w:r>
+      <w:r>
+        <w:instrText xml:space="preserve"> SEQ Figure \* ARABIC </w:instrText>
+      </w:r>
+      <w:r>
+        <w:fldChar w:fldCharType="separate"/>
+      </w:r>
+      <w:r>
+        <w:rPr>
+          <w:noProof/>
+        </w:rPr>
+        <w:t>4</w:t>
+      </w:r>
+      <w:r>
+        <w:rPr>
+          <w:noProof/>
+        </w:rPr>
+        <w:fldChar w:fldCharType="end"/>
+      </w:r>
       <w:r>
         <w:t xml:space="preserve"> : Le calendrier</w:t>
       </w:r>
@@ -3234,17 +3546,18 @@
       <w:pPr>
         <w:pStyle w:val="Titre3"/>
       </w:pPr>
-      <w:bookmarkStart w:id="6" w:name="_Toc483773227"/>
+      <w:bookmarkStart w:id="11" w:name="_Toc483773227"/>
+      <w:bookmarkStart w:id="12" w:name="_Toc483798501"/>
       <w:r>
         <w:lastRenderedPageBreak/>
         <w:t>Rubriques et évènements</w:t>
       </w:r>
-      <w:bookmarkEnd w:id="6"/>
+      <w:bookmarkEnd w:id="11"/>
+      <w:bookmarkEnd w:id="12"/>
     </w:p>
     <w:p/>
     <w:p>
       <w:pPr>
-        <w:keepNext/>
         <w:jc w:val="center"/>
       </w:pPr>
       <w:r>
@@ -3303,14 +3616,27 @@
       <w:r>
         <w:t xml:space="preserve">Figure </w:t>
       </w:r>
-      <w:fldSimple w:instr=" SEQ Figure \* ARABIC ">
-        <w:r>
-          <w:rPr>
-            <w:noProof/>
-          </w:rPr>
-          <w:t>5</w:t>
-        </w:r>
-      </w:fldSimple>
+      <w:r>
+        <w:fldChar w:fldCharType="begin"/>
+      </w:r>
+      <w:r>
+        <w:instrText xml:space="preserve"> SEQ Figure \* ARABIC </w:instrText>
+      </w:r>
+      <w:r>
+        <w:fldChar w:fldCharType="separate"/>
+      </w:r>
+      <w:r>
+        <w:rPr>
+          <w:noProof/>
+        </w:rPr>
+        <w:t>5</w:t>
+      </w:r>
+      <w:r>
+        <w:rPr>
+          <w:noProof/>
+        </w:rPr>
+        <w:fldChar w:fldCharType="end"/>
+      </w:r>
       <w:r>
         <w:t xml:space="preserve"> : Les checkboxes des rubriques (à gauche) et les descriptions des évènements (à droite).</w:t>
       </w:r>
@@ -3334,17 +3660,18 @@
       <w:pPr>
         <w:pStyle w:val="Titre3"/>
       </w:pPr>
-      <w:bookmarkStart w:id="7" w:name="_Toc483773228"/>
+      <w:bookmarkStart w:id="13" w:name="_Toc483773228"/>
+      <w:bookmarkStart w:id="14" w:name="_Toc483798502"/>
       <w:r>
         <w:lastRenderedPageBreak/>
         <w:t>Carte interactive</w:t>
       </w:r>
-      <w:bookmarkEnd w:id="7"/>
+      <w:bookmarkEnd w:id="13"/>
+      <w:bookmarkEnd w:id="14"/>
     </w:p>
     <w:p/>
     <w:p>
       <w:pPr>
-        <w:keepNext/>
         <w:jc w:val="center"/>
       </w:pPr>
       <w:r>
@@ -3403,14 +3730,27 @@
       <w:r>
         <w:t xml:space="preserve">Figure </w:t>
       </w:r>
-      <w:fldSimple w:instr=" SEQ Figure \* ARABIC ">
-        <w:r>
-          <w:rPr>
-            <w:noProof/>
-          </w:rPr>
-          <w:t>6</w:t>
-        </w:r>
-      </w:fldSimple>
+      <w:r>
+        <w:fldChar w:fldCharType="begin"/>
+      </w:r>
+      <w:r>
+        <w:instrText xml:space="preserve"> SEQ Figure \* ARABIC </w:instrText>
+      </w:r>
+      <w:r>
+        <w:fldChar w:fldCharType="separate"/>
+      </w:r>
+      <w:r>
+        <w:rPr>
+          <w:noProof/>
+        </w:rPr>
+        <w:t>6</w:t>
+      </w:r>
+      <w:r>
+        <w:rPr>
+          <w:noProof/>
+        </w:rPr>
+        <w:fldChar w:fldCharType="end"/>
+      </w:r>
       <w:r>
         <w:t xml:space="preserve"> : la carte avec un évènement affiché.</w:t>
       </w:r>
@@ -3556,7 +3896,8 @@
       <w:pPr>
         <w:pStyle w:val="Titre2"/>
       </w:pPr>
-      <w:bookmarkStart w:id="8" w:name="_Toc483773229"/>
+      <w:bookmarkStart w:id="15" w:name="_Toc483773229"/>
+      <w:bookmarkStart w:id="16" w:name="_Toc483798503"/>
       <w:r>
         <w:t>Fenêtre</w:t>
       </w:r>
@@ -3566,7 +3907,8 @@
       <w:r>
         <w:t xml:space="preserve"> de gestions des évènements</w:t>
       </w:r>
-      <w:bookmarkEnd w:id="8"/>
+      <w:bookmarkEnd w:id="15"/>
+      <w:bookmarkEnd w:id="16"/>
     </w:p>
     <w:p>
       <w:r>
@@ -3706,16 +4048,17 @@
       <w:pPr>
         <w:pStyle w:val="Titre3"/>
       </w:pPr>
-      <w:bookmarkStart w:id="9" w:name="_Toc483773230"/>
+      <w:bookmarkStart w:id="17" w:name="_Toc483773230"/>
+      <w:bookmarkStart w:id="18" w:name="_Toc483798504"/>
       <w:r>
         <w:lastRenderedPageBreak/>
         <w:t>Fenêtre Ajout / Modification</w:t>
       </w:r>
-      <w:bookmarkEnd w:id="9"/>
-    </w:p>
-    <w:p>
-      <w:pPr>
-        <w:keepNext/>
+      <w:bookmarkEnd w:id="17"/>
+      <w:bookmarkEnd w:id="18"/>
+    </w:p>
+    <w:p>
+      <w:pPr>
         <w:jc w:val="center"/>
       </w:pPr>
       <w:r>
@@ -4326,14 +4669,27 @@
       <w:r>
         <w:t xml:space="preserve">Figure </w:t>
       </w:r>
-      <w:fldSimple w:instr=" SEQ Figure \* ARABIC ">
-        <w:r>
-          <w:rPr>
-            <w:noProof/>
-          </w:rPr>
-          <w:t>7</w:t>
-        </w:r>
-      </w:fldSimple>
+      <w:r>
+        <w:fldChar w:fldCharType="begin"/>
+      </w:r>
+      <w:r>
+        <w:instrText xml:space="preserve"> SEQ Figure \* ARABIC </w:instrText>
+      </w:r>
+      <w:r>
+        <w:fldChar w:fldCharType="separate"/>
+      </w:r>
+      <w:r>
+        <w:rPr>
+          <w:noProof/>
+        </w:rPr>
+        <w:t>7</w:t>
+      </w:r>
+      <w:r>
+        <w:rPr>
+          <w:noProof/>
+        </w:rPr>
+        <w:fldChar w:fldCharType="end"/>
+      </w:r>
       <w:r>
         <w:t xml:space="preserve"> : La fenêtre d'ajout/modification d'évènement, indiquant un champ dont la saisie est erronée.</w:t>
       </w:r>
@@ -4547,17 +4903,18 @@
       <w:pPr>
         <w:pStyle w:val="Titre3"/>
       </w:pPr>
-      <w:bookmarkStart w:id="10" w:name="_Toc483773231"/>
+      <w:bookmarkStart w:id="19" w:name="_Toc483773231"/>
+      <w:bookmarkStart w:id="20" w:name="_Toc483798505"/>
       <w:r>
         <w:lastRenderedPageBreak/>
         <w:t>Fenêtre En attente</w:t>
       </w:r>
-      <w:bookmarkEnd w:id="10"/>
+      <w:bookmarkEnd w:id="19"/>
+      <w:bookmarkEnd w:id="20"/>
     </w:p>
     <w:p/>
     <w:p>
       <w:pPr>
-        <w:keepNext/>
         <w:jc w:val="center"/>
       </w:pPr>
       <w:r>
@@ -5168,14 +5525,27 @@
       <w:r>
         <w:t xml:space="preserve">Figure </w:t>
       </w:r>
-      <w:fldSimple w:instr=" SEQ Figure \* ARABIC ">
-        <w:r>
-          <w:rPr>
-            <w:noProof/>
-          </w:rPr>
-          <w:t>8</w:t>
-        </w:r>
-      </w:fldSimple>
+      <w:r>
+        <w:fldChar w:fldCharType="begin"/>
+      </w:r>
+      <w:r>
+        <w:instrText xml:space="preserve"> SEQ Figure \* ARABIC </w:instrText>
+      </w:r>
+      <w:r>
+        <w:fldChar w:fldCharType="separate"/>
+      </w:r>
+      <w:r>
+        <w:rPr>
+          <w:noProof/>
+        </w:rPr>
+        <w:t>8</w:t>
+      </w:r>
+      <w:r>
+        <w:rPr>
+          <w:noProof/>
+        </w:rPr>
+        <w:fldChar w:fldCharType="end"/>
+      </w:r>
       <w:r>
         <w:t xml:space="preserve"> : La fenêtre En attente pour la validation des évènements. Un de ces derniers e</w:t>
       </w:r>
@@ -5407,12 +5777,14 @@
       <w:pPr>
         <w:pStyle w:val="Titre2"/>
       </w:pPr>
-      <w:bookmarkStart w:id="11" w:name="_Toc483773232"/>
+      <w:bookmarkStart w:id="21" w:name="_Toc483773232"/>
+      <w:bookmarkStart w:id="22" w:name="_Toc483798506"/>
       <w:r>
         <w:lastRenderedPageBreak/>
         <w:t>Champs de description des évènements</w:t>
       </w:r>
-      <w:bookmarkEnd w:id="11"/>
+      <w:bookmarkEnd w:id="21"/>
+      <w:bookmarkEnd w:id="22"/>
     </w:p>
     <w:p>
       <w:r>
@@ -5655,11 +6027,13 @@
       <w:pPr>
         <w:pStyle w:val="Titre2"/>
       </w:pPr>
-      <w:bookmarkStart w:id="12" w:name="_Toc483773233"/>
+      <w:bookmarkStart w:id="23" w:name="_Toc483773233"/>
+      <w:bookmarkStart w:id="24" w:name="_Toc483798507"/>
       <w:r>
         <w:t>FAQ</w:t>
       </w:r>
-      <w:bookmarkEnd w:id="12"/>
+      <w:bookmarkEnd w:id="23"/>
+      <w:bookmarkEnd w:id="24"/>
     </w:p>
     <w:p>
       <w:r>
@@ -5670,11 +6044,13 @@
       <w:pPr>
         <w:pStyle w:val="Titre3"/>
       </w:pPr>
-      <w:bookmarkStart w:id="13" w:name="_Toc483773234"/>
+      <w:bookmarkStart w:id="25" w:name="_Toc483773234"/>
+      <w:bookmarkStart w:id="26" w:name="_Toc483798508"/>
       <w:r>
         <w:t>Ajouter un évènement</w:t>
       </w:r>
-      <w:bookmarkEnd w:id="13"/>
+      <w:bookmarkEnd w:id="25"/>
+      <w:bookmarkEnd w:id="26"/>
     </w:p>
     <w:p>
       <w:pPr>
@@ -5903,12 +6279,14 @@
       <w:pPr>
         <w:pStyle w:val="Titre3"/>
       </w:pPr>
-      <w:bookmarkStart w:id="14" w:name="_Toc483773235"/>
+      <w:bookmarkStart w:id="27" w:name="_Toc483773235"/>
+      <w:bookmarkStart w:id="28" w:name="_Toc483798509"/>
       <w:r>
         <w:lastRenderedPageBreak/>
         <w:t>Modifier un évènement</w:t>
       </w:r>
-      <w:bookmarkEnd w:id="14"/>
+      <w:bookmarkEnd w:id="27"/>
+      <w:bookmarkEnd w:id="28"/>
     </w:p>
     <w:p>
       <w:pPr>
@@ -6134,11 +6512,13 @@
       <w:pPr>
         <w:pStyle w:val="Titre3"/>
       </w:pPr>
-      <w:bookmarkStart w:id="15" w:name="_Toc483773236"/>
+      <w:bookmarkStart w:id="29" w:name="_Toc483773236"/>
+      <w:bookmarkStart w:id="30" w:name="_Toc483798510"/>
       <w:r>
         <w:t>Supprimer un évènement</w:t>
       </w:r>
-      <w:bookmarkEnd w:id="15"/>
+      <w:bookmarkEnd w:id="29"/>
+      <w:bookmarkEnd w:id="30"/>
     </w:p>
     <w:p>
       <w:pPr>
@@ -6259,11 +6639,13 @@
       <w:pPr>
         <w:pStyle w:val="Titre3"/>
       </w:pPr>
-      <w:bookmarkStart w:id="16" w:name="_Toc483773237"/>
+      <w:bookmarkStart w:id="31" w:name="_Toc483773237"/>
+      <w:bookmarkStart w:id="32" w:name="_Toc483798511"/>
       <w:r>
         <w:t>Filtrer les évènements à afficher</w:t>
       </w:r>
-      <w:bookmarkEnd w:id="16"/>
+      <w:bookmarkEnd w:id="31"/>
+      <w:bookmarkEnd w:id="32"/>
     </w:p>
     <w:p>
       <w:pPr>
@@ -6345,12 +6727,14 @@
       <w:pPr>
         <w:pStyle w:val="Titre3"/>
       </w:pPr>
-      <w:bookmarkStart w:id="17" w:name="_Toc483773238"/>
+      <w:bookmarkStart w:id="33" w:name="_Toc483773238"/>
+      <w:bookmarkStart w:id="34" w:name="_Toc483798512"/>
       <w:r>
         <w:lastRenderedPageBreak/>
         <w:t>Valider un évènement en attente</w:t>
       </w:r>
-      <w:bookmarkEnd w:id="17"/>
+      <w:bookmarkEnd w:id="33"/>
+      <w:bookmarkEnd w:id="34"/>
     </w:p>
     <w:p>
       <w:pPr>
@@ -6513,11 +6897,13 @@
       <w:pPr>
         <w:pStyle w:val="Titre3"/>
       </w:pPr>
-      <w:bookmarkStart w:id="18" w:name="_Toc483773239"/>
+      <w:bookmarkStart w:id="35" w:name="_Toc483773239"/>
+      <w:bookmarkStart w:id="36" w:name="_Toc483798513"/>
       <w:r>
         <w:t>Refuser un évènement en attente</w:t>
       </w:r>
-      <w:bookmarkEnd w:id="18"/>
+      <w:bookmarkEnd w:id="35"/>
+      <w:bookmarkEnd w:id="36"/>
     </w:p>
     <w:p>
       <w:pPr>
@@ -6622,11 +7008,13 @@
       <w:pPr>
         <w:pStyle w:val="Titre3"/>
       </w:pPr>
-      <w:bookmarkStart w:id="19" w:name="_Toc483773240"/>
+      <w:bookmarkStart w:id="37" w:name="_Toc483773240"/>
+      <w:bookmarkStart w:id="38" w:name="_Toc483798514"/>
       <w:r>
         <w:t>Générer un PDF</w:t>
       </w:r>
-      <w:bookmarkEnd w:id="19"/>
+      <w:bookmarkEnd w:id="37"/>
+      <w:bookmarkEnd w:id="38"/>
     </w:p>
     <w:p>
       <w:pPr>
@@ -6683,58 +7071,652 @@
       <w:pPr>
         <w:pStyle w:val="Titre1"/>
       </w:pPr>
-      <w:bookmarkStart w:id="20" w:name="_Toc483773241"/>
+      <w:bookmarkStart w:id="39" w:name="_Toc483773241"/>
+      <w:bookmarkStart w:id="40" w:name="_Toc483798515"/>
       <w:r>
         <w:lastRenderedPageBreak/>
         <w:t>Manuel d’installation</w:t>
       </w:r>
-      <w:bookmarkEnd w:id="20"/>
-    </w:p>
-    <w:p>
-      <w:r>
-        <w:t>Peut</w:t>
-      </w:r>
-      <w:r>
-        <w:t>-</w:t>
-      </w:r>
-      <w:r>
-        <w:t>être faire une vidéo ?</w:t>
-      </w:r>
-    </w:p>
-    <w:p>
-      <w:r>
-        <w:t>Comment acqu</w:t>
-      </w:r>
-      <w:r>
-        <w:t>é</w:t>
-      </w:r>
-      <w:r>
-        <w:t>rir le JAR</w:t>
-      </w:r>
-    </w:p>
-    <w:p>
-      <w:r>
-        <w:t>Setup BD (2 scripts)</w:t>
-      </w:r>
-    </w:p>
-    <w:p>
-      <w:r>
-        <w:t>Comment lancer le JAR</w:t>
-      </w:r>
-    </w:p>
-    <w:p>
-      <w:r>
-        <w:t>T</w:t>
-      </w:r>
-      <w:r>
-        <w:t>ests</w:t>
+      <w:bookmarkEnd w:id="39"/>
+      <w:bookmarkEnd w:id="40"/>
+    </w:p>
+    <w:p>
+      <w:r>
+        <w:t>Cette application nécessite deux composants : la base de données MySQL et l’archive SmartCity.jar.</w:t>
+      </w:r>
+    </w:p>
+    <w:p>
+      <w:r>
+        <w:t xml:space="preserve">L’application nécessitant une base de données MySQL pour fonctionner correctement, il faut en premier lieu créer la base de données (cf. </w:t>
+      </w:r>
+      <w:r>
+        <w:fldChar w:fldCharType="begin"/>
+      </w:r>
+      <w:r>
+        <w:instrText xml:space="preserve"> REF _Ref483797493 \h </w:instrText>
+      </w:r>
+      <w:r>
+        <w:fldChar w:fldCharType="separate"/>
+      </w:r>
+      <w:r>
+        <w:t>Etape 1 : mise en place de la base de données</w:t>
+      </w:r>
+      <w:r>
+        <w:fldChar w:fldCharType="end"/>
+      </w:r>
+      <w:r>
+        <w:t>) puis exécuter l’application</w:t>
+      </w:r>
+      <w:r>
+        <w:t xml:space="preserve"> (cf. </w:t>
+      </w:r>
+      <w:r>
+        <w:fldChar w:fldCharType="begin"/>
+      </w:r>
+      <w:r>
+        <w:instrText xml:space="preserve"> REF _Ref483798104 \h </w:instrText>
+      </w:r>
+      <w:r>
+        <w:fldChar w:fldCharType="separate"/>
+      </w:r>
+      <w:r>
+        <w:t>Etape 2 : exécuter l’application</w:t>
+      </w:r>
+      <w:r>
+        <w:fldChar w:fldCharType="end"/>
+      </w:r>
+      <w:r>
+        <w:t>)</w:t>
+      </w:r>
+      <w:r>
+        <w:t>.</w:t>
+      </w:r>
+    </w:p>
+    <w:p>
+      <w:pPr>
+        <w:pStyle w:val="Titre2"/>
+      </w:pPr>
+      <w:bookmarkStart w:id="41" w:name="_Toc483798516"/>
+      <w:r>
+        <w:t>Obtenir les fichiers nécessaires</w:t>
+      </w:r>
+      <w:bookmarkStart w:id="42" w:name="_GoBack"/>
+      <w:bookmarkEnd w:id="41"/>
+      <w:bookmarkEnd w:id="42"/>
+    </w:p>
+    <w:p>
+      <w:r>
+        <w:t>L’archive contenant les fichier</w:t>
+      </w:r>
+      <w:r>
+        <w:t>s nécessaires est disponible sur :</w:t>
+      </w:r>
+    </w:p>
+    <w:commentRangeStart w:id="43"/>
+    <w:p>
+      <w:r>
+        <w:fldChar w:fldCharType="begin"/>
+      </w:r>
+      <w:r>
+        <w:instrText xml:space="preserve"> HYPERLINK "https://github.com/galahad1/projetHeig/tree/mergeForMaster/SmartCity1.0" </w:instrText>
+      </w:r>
+      <w:r>
+        <w:fldChar w:fldCharType="separate"/>
+      </w:r>
+      <w:r>
+        <w:rPr>
+          <w:rStyle w:val="Lienhypertexte"/>
+        </w:rPr>
+        <w:t>https://github.com/galahad1/projetHeig/tree/mergeForMaster/SmartCity1.0</w:t>
+      </w:r>
+      <w:r>
+        <w:fldChar w:fldCharType="end"/>
+      </w:r>
+      <w:commentRangeEnd w:id="43"/>
+      <w:r>
+        <w:rPr>
+          <w:rStyle w:val="Marquedecommentaire"/>
+        </w:rPr>
+        <w:commentReference w:id="43"/>
+      </w:r>
+    </w:p>
+    <w:p>
+      <w:pPr>
+        <w:pStyle w:val="Titre2"/>
+      </w:pPr>
+      <w:bookmarkStart w:id="44" w:name="_Ref483797493"/>
+      <w:bookmarkStart w:id="45" w:name="_Toc483798517"/>
+      <w:r>
+        <w:t>Etape 1 : mise en place de la base de données</w:t>
+      </w:r>
+      <w:bookmarkEnd w:id="44"/>
+      <w:bookmarkEnd w:id="45"/>
+    </w:p>
+    <w:p>
+      <w:r>
+        <w:t xml:space="preserve">Cette étape ne doit être effectuée qu’une unique fois avant le premier lancement de l’application. </w:t>
+      </w:r>
+      <w:r>
+        <w:t>Pour créer la base de données :</w:t>
+      </w:r>
+    </w:p>
+    <w:p>
+      <w:pPr>
+        <w:pStyle w:val="Paragraphedeliste"/>
+        <w:numPr>
+          <w:ilvl w:val="0"/>
+          <w:numId w:val="15"/>
+        </w:numPr>
+      </w:pPr>
+      <w:r>
+        <w:t xml:space="preserve">Exécuter le script du fichier </w:t>
+      </w:r>
+      <w:r>
+        <w:rPr>
+          <w:rFonts w:ascii="Lucida Console" w:hAnsi="Lucida Console"/>
+        </w:rPr>
+        <w:t>smartcity_schema.sql</w:t>
+      </w:r>
+    </w:p>
+    <w:p>
+      <w:pPr>
+        <w:pStyle w:val="Paragraphedeliste"/>
+        <w:numPr>
+          <w:ilvl w:val="2"/>
+          <w:numId w:val="15"/>
+        </w:numPr>
+      </w:pPr>
+      <w:r>
+        <w:t>Attention : ce script remet la base de données à zéro.</w:t>
+      </w:r>
+    </w:p>
+    <w:p>
+      <w:pPr>
+        <w:pStyle w:val="Paragraphedeliste"/>
+        <w:numPr>
+          <w:ilvl w:val="0"/>
+          <w:numId w:val="15"/>
+        </w:numPr>
+      </w:pPr>
+      <w:r>
+        <w:t xml:space="preserve">Ensuite, exécuter le script du fichier </w:t>
+      </w:r>
+      <w:r>
+        <w:rPr>
+          <w:rFonts w:ascii="Lucida Console" w:hAnsi="Lucida Console"/>
+        </w:rPr>
+        <w:t>smartcity_data.sql</w:t>
+      </w:r>
+    </w:p>
+    <w:p>
+      <w:pPr>
+        <w:pStyle w:val="Paragraphedeliste"/>
+        <w:numPr>
+          <w:ilvl w:val="2"/>
+          <w:numId w:val="15"/>
+        </w:numPr>
+      </w:pPr>
+      <w:r>
+        <w:t>Ce script peuple la base de données avec des évènements.</w:t>
+      </w:r>
+    </w:p>
+    <w:p>
+      <w:r>
+        <w:t xml:space="preserve">OU </w:t>
+      </w:r>
+    </w:p>
+    <w:p>
+      <w:pPr>
+        <w:pStyle w:val="Paragraphedeliste"/>
+        <w:numPr>
+          <w:ilvl w:val="0"/>
+          <w:numId w:val="17"/>
+        </w:numPr>
+      </w:pPr>
+      <w:r>
+        <w:t xml:space="preserve">Exécutez le script du fichier </w:t>
+      </w:r>
+      <w:r>
+        <w:rPr>
+          <w:rFonts w:ascii="Lucida Console" w:hAnsi="Lucida Console"/>
+        </w:rPr>
+        <w:t>smartcity_schema_data.sql</w:t>
+      </w:r>
+      <w:r>
+        <w:t>, qui contient les deux précédents.</w:t>
+      </w:r>
+    </w:p>
+    <w:p>
+      <w:pPr>
+        <w:pStyle w:val="Paragraphedeliste"/>
+      </w:pPr>
+      <w:r>
+        <w:t xml:space="preserve">Il est possible d’effectuer cette manipulation depuis la ligne de commande en invoquant MySQL, par exemple avec la commande suivante : </w:t>
+      </w:r>
+    </w:p>
+    <w:p>
+      <w:pPr>
+        <w:pStyle w:val="Paragraphedeliste"/>
+        <w:rPr>
+          <w:rFonts w:ascii="Lucida Console" w:hAnsi="Lucida Console"/>
+        </w:rPr>
+      </w:pPr>
+      <w:r>
+        <w:rPr>
+          <w:rFonts w:ascii="Lucida Console" w:hAnsi="Lucida Console"/>
+        </w:rPr>
+        <w:t>mysql -u root -p &lt; smartcity_schema_data.sql</w:t>
+      </w:r>
+    </w:p>
+    <w:p>
+      <w:r>
+        <w:tab/>
+        <w:t>puis en entrant votre mot de passe pour MySQL.</w:t>
+      </w:r>
+      <w:r>
+        <w:t xml:space="preserve"> Par exemple : </w:t>
+      </w:r>
+    </w:p>
+    <w:p>
+      <w:r>
+        <w:rPr>
+          <w:noProof/>
+          <w:lang w:eastAsia="fr-FR"/>
+        </w:rPr>
+        <mc:AlternateContent>
+          <mc:Choice Requires="wpc">
+            <w:drawing>
+              <wp:inline distT="0" distB="0" distL="0" distR="0" wp14:anchorId="6FD6890F" wp14:editId="6B474B36">
+                <wp:extent cx="5737860" cy="621215"/>
+                <wp:effectExtent l="0" t="0" r="0" b="7620"/>
+                <wp:docPr id="7" name="Canvas 7"/>
+                <wp:cNvGraphicFramePr>
+                  <a:graphicFrameLocks xmlns:a="http://schemas.openxmlformats.org/drawingml/2006/main" noChangeAspect="1"/>
+                </wp:cNvGraphicFramePr>
+                <a:graphic xmlns:a="http://schemas.openxmlformats.org/drawingml/2006/main">
+                  <a:graphicData uri="http://schemas.microsoft.com/office/word/2010/wordprocessingCanvas">
+                    <wpc:wpc>
+                      <wpc:bg/>
+                      <wpc:whole/>
+                      <pic:pic xmlns:pic="http://schemas.openxmlformats.org/drawingml/2006/picture">
+                        <pic:nvPicPr>
+                          <pic:cNvPr id="9" name="Picture 9"/>
+                          <pic:cNvPicPr>
+                            <a:picLocks noChangeAspect="1"/>
+                          </pic:cNvPicPr>
+                        </pic:nvPicPr>
+                        <pic:blipFill>
+                          <a:blip r:embed="rId21">
+                            <a:extLst>
+                              <a:ext uri="{28A0092B-C50C-407E-A947-70E740481C1C}">
+                                <a14:useLocalDpi xmlns:a14="http://schemas.microsoft.com/office/drawing/2010/main" val="0"/>
+                              </a:ext>
+                            </a:extLst>
+                          </a:blip>
+                          <a:stretch>
+                            <a:fillRect/>
+                          </a:stretch>
+                        </pic:blipFill>
+                        <pic:spPr>
+                          <a:xfrm>
+                            <a:off x="0" y="0"/>
+                            <a:ext cx="5737860" cy="585216"/>
+                          </a:xfrm>
+                          <a:prstGeom prst="rect">
+                            <a:avLst/>
+                          </a:prstGeom>
+                        </pic:spPr>
+                      </pic:pic>
+                    </wpc:wpc>
+                  </a:graphicData>
+                </a:graphic>
+              </wp:inline>
+            </w:drawing>
+          </mc:Choice>
+          <mc:Fallback>
+            <w:pict>
+              <v:group w14:anchorId="3CE348CB" id="Canvas 7" o:spid="_x0000_s1026" editas="canvas" style="width:451.8pt;height:48.9pt;mso-position-horizontal-relative:char;mso-position-vertical-relative:line" coordsize="57378,6210" o:gfxdata="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">
+                <v:shape id="_x0000_s1027" type="#_x0000_t75" style="position:absolute;width:57378;height:6210;visibility:visible;mso-wrap-style:square">
+                  <v:fill o:detectmouseclick="t"/>
+                  <v:path o:connecttype="none"/>
+                </v:shape>
+                <v:shape id="Picture 9" o:spid="_x0000_s1028" type="#_x0000_t75" style="position:absolute;width:57378;height:5852;visibility:visible;mso-wrap-style:square" o:gfxdata="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">
+                  <v:imagedata r:id="rId22" o:title=""/>
+                  <v:path arrowok="t"/>
+                </v:shape>
+                <w10:anchorlock/>
+              </v:group>
+            </w:pict>
+          </mc:Fallback>
+        </mc:AlternateContent>
+      </w:r>
+    </w:p>
+    <w:p>
+      <w:r>
+        <w:t>Après cette étape, et pour toutes les prochaines fois que l’application doit être exécutée, effectuez l’étape suivante.</w:t>
+      </w:r>
+    </w:p>
+    <w:p>
+      <w:pPr>
+        <w:pStyle w:val="Titre2"/>
+      </w:pPr>
+      <w:bookmarkStart w:id="46" w:name="_Ref483798104"/>
+      <w:bookmarkStart w:id="47" w:name="_Toc483798518"/>
+      <w:r>
+        <w:t>Etape 2 : exécuter l’application</w:t>
+      </w:r>
+      <w:bookmarkEnd w:id="46"/>
+      <w:bookmarkEnd w:id="47"/>
+    </w:p>
+    <w:p>
+      <w:r>
+        <w:t>Assurez-vous que MySQL est actif et que la base de données fut créée. Dans le cas contraire, effectuez l’étape précédente avant de passer à la suite.</w:t>
+      </w:r>
+    </w:p>
+    <w:p>
+      <w:r>
+        <w:t xml:space="preserve"> Pour exécuter l’application : </w:t>
+      </w:r>
+    </w:p>
+    <w:p>
+      <w:pPr>
+        <w:pStyle w:val="Paragraphedeliste"/>
+        <w:numPr>
+          <w:ilvl w:val="0"/>
+          <w:numId w:val="16"/>
+        </w:numPr>
+      </w:pPr>
+      <w:r>
+        <w:t>Depuis la ligne de commande, à l’emplacement de l’archive, tapez</w:t>
+      </w:r>
+    </w:p>
+    <w:p>
+      <w:pPr>
+        <w:pStyle w:val="Paragraphedeliste"/>
+        <w:ind w:left="1440"/>
+        <w:rPr>
+          <w:rFonts w:ascii="Lucida Console" w:hAnsi="Lucida Console"/>
+          <w:b/>
+        </w:rPr>
+      </w:pPr>
+      <w:r>
+        <w:rPr>
+          <w:rFonts w:ascii="Lucida Console" w:hAnsi="Lucida Console" w:cs="Lucida Console"/>
+          <w:b/>
+          <w:lang w:val="fr-CH"/>
+        </w:rPr>
+        <w:t xml:space="preserve">java -cp ./SmartCity.jar ch.smartcity.SmartCity </w:t>
+      </w:r>
+    </w:p>
+    <w:p>
+      <w:pPr>
+        <w:pStyle w:val="Paragraphedeliste"/>
+        <w:ind w:left="1440"/>
+        <w:rPr>
+          <w:rFonts w:ascii="Lucida Console" w:hAnsi="Lucida Console" w:cs="Lucida Console"/>
+          <w:sz w:val="18"/>
+          <w:szCs w:val="18"/>
+          <w:lang w:val="fr-CH"/>
+        </w:rPr>
+      </w:pPr>
+      <w:r>
+        <w:rPr>
+          <w:rFonts w:ascii="Lucida Console" w:hAnsi="Lucida Console" w:cs="Lucida Console"/>
+          <w:sz w:val="18"/>
+          <w:szCs w:val="18"/>
+          <w:lang w:val="fr-CH"/>
+        </w:rPr>
+        <w:t>Puis enter.</w:t>
+      </w:r>
+      <w:r>
+        <w:rPr>
+          <w:rFonts w:ascii="Lucida Console" w:hAnsi="Lucida Console" w:cs="Lucida Console"/>
+          <w:sz w:val="18"/>
+          <w:szCs w:val="18"/>
+          <w:lang w:val="fr-CH"/>
+        </w:rPr>
+        <w:t xml:space="preserve"> Par exemple : </w:t>
+      </w:r>
+    </w:p>
+    <w:p>
+      <w:pPr>
+        <w:rPr>
+          <w:rFonts w:ascii="Lucida Console" w:hAnsi="Lucida Console" w:cs="Lucida Console"/>
+          <w:sz w:val="18"/>
+          <w:szCs w:val="18"/>
+          <w:lang w:val="fr-CH"/>
+        </w:rPr>
+      </w:pPr>
+      <w:r>
+        <w:rPr>
+          <w:noProof/>
+          <w:lang w:eastAsia="fr-FR"/>
+        </w:rPr>
+        <mc:AlternateContent>
+          <mc:Choice Requires="wpc">
+            <w:drawing>
+              <wp:inline distT="0" distB="0" distL="0" distR="0" wp14:anchorId="5700F770" wp14:editId="32A9859D">
+                <wp:extent cx="5737860" cy="426720"/>
+                <wp:effectExtent l="0" t="0" r="0" b="0"/>
+                <wp:docPr id="11" name="Canvas 11"/>
+                <wp:cNvGraphicFramePr>
+                  <a:graphicFrameLocks xmlns:a="http://schemas.openxmlformats.org/drawingml/2006/main" noChangeAspect="1"/>
+                </wp:cNvGraphicFramePr>
+                <a:graphic xmlns:a="http://schemas.openxmlformats.org/drawingml/2006/main">
+                  <a:graphicData uri="http://schemas.microsoft.com/office/word/2010/wordprocessingCanvas">
+                    <wpc:wpc>
+                      <wpc:bg/>
+                      <wpc:whole/>
+                      <pic:pic xmlns:pic="http://schemas.openxmlformats.org/drawingml/2006/picture">
+                        <pic:nvPicPr>
+                          <pic:cNvPr id="10" name="Picture 10"/>
+                          <pic:cNvPicPr>
+                            <a:picLocks noChangeAspect="1"/>
+                          </pic:cNvPicPr>
+                        </pic:nvPicPr>
+                        <pic:blipFill>
+                          <a:blip r:embed="rId23">
+                            <a:extLst>
+                              <a:ext uri="{28A0092B-C50C-407E-A947-70E740481C1C}">
+                                <a14:useLocalDpi xmlns:a14="http://schemas.microsoft.com/office/drawing/2010/main" val="0"/>
+                              </a:ext>
+                            </a:extLst>
+                          </a:blip>
+                          <a:stretch>
+                            <a:fillRect/>
+                          </a:stretch>
+                        </pic:blipFill>
+                        <pic:spPr>
+                          <a:xfrm>
+                            <a:off x="0" y="0"/>
+                            <a:ext cx="5737860" cy="390136"/>
+                          </a:xfrm>
+                          <a:prstGeom prst="rect">
+                            <a:avLst/>
+                          </a:prstGeom>
+                        </pic:spPr>
+                      </pic:pic>
+                    </wpc:wpc>
+                  </a:graphicData>
+                </a:graphic>
+              </wp:inline>
+            </w:drawing>
+          </mc:Choice>
+          <mc:Fallback>
+            <w:pict>
+              <v:group w14:anchorId="2B209E0F" id="Canvas 11" o:spid="_x0000_s1026" editas="canvas" style="width:451.8pt;height:33.6pt;mso-position-horizontal-relative:char;mso-position-vertical-relative:line" coordsize="57378,4267" o:gfxdata="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">
+                <v:shape id="_x0000_s1027" type="#_x0000_t75" style="position:absolute;width:57378;height:4267;visibility:visible;mso-wrap-style:square">
+                  <v:fill o:detectmouseclick="t"/>
+                  <v:path o:connecttype="none"/>
+                </v:shape>
+                <v:shape id="Picture 10" o:spid="_x0000_s1028" type="#_x0000_t75" style="position:absolute;width:57378;height:3901;visibility:visible;mso-wrap-style:square" o:gfxdata="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">
+                  <v:imagedata r:id="rId24" o:title=""/>
+                  <v:path arrowok="t"/>
+                </v:shape>
+                <w10:anchorlock/>
+              </v:group>
+            </w:pict>
+          </mc:Fallback>
+        </mc:AlternateContent>
+      </w:r>
+    </w:p>
+    <w:p>
+      <w:pPr>
+        <w:pStyle w:val="Paragraphedeliste"/>
+        <w:ind w:left="360"/>
+      </w:pPr>
+      <w:r>
+        <w:t>OU</w:t>
+      </w:r>
+    </w:p>
+    <w:p>
+      <w:pPr>
+        <w:pStyle w:val="Paragraphedeliste"/>
+        <w:ind w:left="1440"/>
+      </w:pPr>
+      <w:r>
+        <w:t xml:space="preserve"> </w:t>
+      </w:r>
+    </w:p>
+    <w:p>
+      <w:pPr>
+        <w:pStyle w:val="Paragraphedeliste"/>
+        <w:numPr>
+          <w:ilvl w:val="0"/>
+          <w:numId w:val="16"/>
+        </w:numPr>
+      </w:pPr>
+      <w:r>
+        <w:t>Double cliquez sur l’archive SmartCity.jar</w:t>
+      </w:r>
+    </w:p>
+    <w:p>
+      <w:r>
+        <w:lastRenderedPageBreak/>
+        <w:t>L’application s’ouvre et est prête à l’emploi. Notez que le base de données est déjà peuplée avec quelques évènements.</w:t>
+      </w:r>
+    </w:p>
+    <w:p/>
+    <w:p>
+      <w:pPr>
+        <w:pStyle w:val="Titre2"/>
+      </w:pPr>
+      <w:r>
+        <w:t>FAQ</w:t>
+      </w:r>
+    </w:p>
+    <w:p>
+      <w:pPr>
+        <w:pStyle w:val="Titre3"/>
+      </w:pPr>
+      <w:r>
+        <w:t>L’application s’ouvre mais aucun évènement n’est présent.</w:t>
+      </w:r>
+    </w:p>
+    <w:p>
+      <w:pPr>
+        <w:pStyle w:val="Paragraphedeliste"/>
+        <w:numPr>
+          <w:ilvl w:val="0"/>
+          <w:numId w:val="16"/>
+        </w:numPr>
+      </w:pPr>
+      <w:r>
+        <w:t>Assurez-vous que MySQL est actif et que la base de données a été correctement créée.</w:t>
+      </w:r>
+    </w:p>
+    <w:p>
+      <w:pPr>
+        <w:pStyle w:val="Titre3"/>
+      </w:pPr>
+      <w:r>
+        <w:t>Cliquer sur les boutons [Ajouter/M</w:t>
+      </w:r>
+      <w:r>
+        <w:t>odifier] ou [En attente] ne font</w:t>
+      </w:r>
+      <w:r>
+        <w:t xml:space="preserve"> rien.</w:t>
+      </w:r>
+    </w:p>
+    <w:p>
+      <w:pPr>
+        <w:pStyle w:val="Paragraphedeliste"/>
+        <w:numPr>
+          <w:ilvl w:val="0"/>
+          <w:numId w:val="16"/>
+        </w:numPr>
+      </w:pPr>
+      <w:r>
+        <w:t>Assurez-vous que MySQL est actif et que la base de données a été correctement créée.</w:t>
+      </w:r>
+    </w:p>
+    <w:p>
+      <w:pPr>
+        <w:pStyle w:val="Titre3"/>
+      </w:pPr>
+      <w:r>
+        <w:t>Commencer à utiliser l’application sans les évènements de base (avec une base de données vide)</w:t>
+      </w:r>
+    </w:p>
+    <w:p>
+      <w:pPr>
+        <w:ind w:left="708"/>
+      </w:pPr>
+      <w:r>
+        <w:t>Il est possible d’utiliser l’application à partir d’une base de données vierge. Pour cela n’exécutez que la première partie de l’</w:t>
+      </w:r>
+      <w:r>
+        <w:fldChar w:fldCharType="begin"/>
+      </w:r>
+      <w:r>
+        <w:instrText xml:space="preserve"> REF _Ref483797493 \h </w:instrText>
+      </w:r>
+      <w:r>
+        <w:fldChar w:fldCharType="separate"/>
+      </w:r>
+      <w:r>
+        <w:t>Etape 1 : mise en place de la base de données</w:t>
+      </w:r>
+      <w:r>
+        <w:fldChar w:fldCharType="end"/>
+      </w:r>
+      <w:r>
+        <w:t>, puis passez direct</w:t>
+      </w:r>
+      <w:r>
+        <w:t>e</w:t>
+      </w:r>
+      <w:r>
+        <w:t>ment à l</w:t>
+      </w:r>
+      <w:r>
+        <w:t>’</w:t>
+      </w:r>
+      <w:r>
+        <w:fldChar w:fldCharType="begin"/>
+      </w:r>
+      <w:r>
+        <w:instrText xml:space="preserve"> REF _Ref483798104 \h </w:instrText>
+      </w:r>
+      <w:r>
+        <w:fldChar w:fldCharType="separate"/>
+      </w:r>
+      <w:r>
+        <w:t>Etape 2 : exécuter l’application</w:t>
+      </w:r>
+      <w:r>
+        <w:fldChar w:fldCharType="end"/>
+      </w:r>
+      <w:r>
+        <w:t>.</w:t>
       </w:r>
     </w:p>
     <w:p/>
     <w:sectPr>
-      <w:headerReference w:type="default" r:id="rId19"/>
-      <w:footerReference w:type="default" r:id="rId20"/>
-      <w:headerReference w:type="first" r:id="rId21"/>
+      <w:headerReference w:type="default" r:id="rId25"/>
+      <w:footerReference w:type="default" r:id="rId26"/>
+      <w:headerReference w:type="first" r:id="rId27"/>
       <w:pgSz w:w="11906" w:h="16838"/>
       <w:pgMar w:top="1417" w:right="1417" w:bottom="1417" w:left="1417" w:header="708" w:footer="708" w:gutter="0"/>
       <w:cols w:space="708"/>
@@ -6743,6 +7725,37 @@
     </w:sectPr>
   </w:body>
 </w:document>
+</file>
+
+<file path=word/comments.xml><?xml version="1.0" encoding="utf-8"?>
+<w:comments xmlns:wpc="http://schemas.microsoft.com/office/word/2010/wordprocessingCanvas" xmlns:cx="http://schemas.microsoft.com/office/drawing/2014/chartex" xmlns:cx1="http://schemas.microsoft.com/office/drawing/2015/9/8/chartex" xmlns:mc="http://schemas.openxmlformats.org/markup-compatibility/2006" xmlns:o="urn:schemas-microsoft-com:office:office" xmlns:r="http://schemas.openxmlformats.org/officeDocument/2006/relationships" xmlns:m="http://schemas.openxmlformats.org/officeDocument/2006/math" xmlns:v="urn:schemas-microsoft-com:vml" xmlns:wp14="http://schemas.microsoft.com/office/word/2010/wordprocessingDrawing" xmlns:wp="http://schemas.openxmlformats.org/drawingml/2006/wordprocessingDrawing" xmlns:w10="urn:schemas-microsoft-com:office:word" xmlns:w="http://schemas.openxmlformats.org/wordprocessingml/2006/main" xmlns:w14="http://schemas.microsoft.com/office/word/2010/wordml" xmlns:w15="http://schemas.microsoft.com/office/word/2012/wordml" xmlns:w16se="http://schemas.microsoft.com/office/word/2015/wordml/symex" xmlns:wpg="http://schemas.microsoft.com/office/word/2010/wordprocessingGroup" xmlns:wpi="http://schemas.microsoft.com/office/word/2010/wordprocessingInk" xmlns:wne="http://schemas.microsoft.com/office/word/2006/wordml" xmlns:wps="http://schemas.microsoft.com/office/word/2010/wordprocessingShape" mc:Ignorable="w14 w15 w16se wp14">
+  <w:comment w:id="43" w:author="camilo.microsoft@pinedaserna.org" w:date="2017-05-29T06:31:00Z" w:initials="c">
+    <w:p>
+      <w:pPr>
+        <w:pStyle w:val="Commentaire"/>
+      </w:pPr>
+      <w:r>
+        <w:rPr>
+          <w:rStyle w:val="Marquedecommentaire"/>
+        </w:rPr>
+        <w:annotationRef/>
+      </w:r>
+      <w:r>
+        <w:t>Merger sur master ?</w:t>
+      </w:r>
+      <w:r>
+        <w:br/>
+        <w:t>créer une archive ?</w:t>
+      </w:r>
+    </w:p>
+  </w:comment>
+</w:comments>
+</file>
+
+<file path=word/commentsExtended.xml><?xml version="1.0" encoding="utf-8"?>
+<w15:commentsEx xmlns:wpc="http://schemas.microsoft.com/office/word/2010/wordprocessingCanvas" xmlns:cx="http://schemas.microsoft.com/office/drawing/2014/chartex" xmlns:cx1="http://schemas.microsoft.com/office/drawing/2015/9/8/chartex" xmlns:mc="http://schemas.openxmlformats.org/markup-compatibility/2006" xmlns:o="urn:schemas-microsoft-com:office:office" xmlns:r="http://schemas.openxmlformats.org/officeDocument/2006/relationships" xmlns:m="http://schemas.openxmlformats.org/officeDocument/2006/math" xmlns:v="urn:schemas-microsoft-com:vml" xmlns:wp14="http://schemas.microsoft.com/office/word/2010/wordprocessingDrawing" xmlns:wp="http://schemas.openxmlformats.org/drawingml/2006/wordprocessingDrawing" xmlns:w10="urn:schemas-microsoft-com:office:word" xmlns:w="http://schemas.openxmlformats.org/wordprocessingml/2006/main" xmlns:w14="http://schemas.microsoft.com/office/word/2010/wordml" xmlns:w15="http://schemas.microsoft.com/office/word/2012/wordml" xmlns:w16se="http://schemas.microsoft.com/office/word/2015/wordml/symex" xmlns:wpg="http://schemas.microsoft.com/office/word/2010/wordprocessingGroup" xmlns:wpi="http://schemas.microsoft.com/office/word/2010/wordprocessingInk" xmlns:wne="http://schemas.microsoft.com/office/word/2006/wordml" xmlns:wps="http://schemas.microsoft.com/office/word/2010/wordprocessingShape" mc:Ignorable="w14 w15 w16se wp14">
+  <w15:commentEx w15:paraId="5C002E28" w15:done="0"/>
+</w15:commentsEx>
 </file>
 
 <file path=word/endnotes.xml><?xml version="1.0" encoding="utf-8"?>
@@ -6817,7 +7830,7 @@
       <w:rPr>
         <w:noProof/>
       </w:rPr>
-      <w:t>4</w:t>
+      <w:t>10</w:t>
     </w:r>
     <w:r>
       <w:rPr>
@@ -6831,6 +7844,7 @@
     <w:fldSimple w:instr=" STYLEREF  &quot;Titre 1&quot;  \* MERGEFORMAT ">
       <w:r>
         <w:rPr>
+          <w:b/>
           <w:bCs/>
           <w:noProof/>
           <w:lang w:val="en-US"/>
@@ -6886,7 +7900,7 @@
         <w:lang w:eastAsia="fr-FR"/>
       </w:rPr>
       <w:drawing>
-        <wp:anchor distT="0" distB="0" distL="114300" distR="114300" simplePos="0" relativeHeight="251658240" behindDoc="0" locked="0" layoutInCell="1" allowOverlap="1" wp14:anchorId="2DF7E93E" wp14:editId="1ABBAF5D">
+        <wp:anchor distT="0" distB="0" distL="114300" distR="114300" simplePos="0" relativeHeight="251658241" behindDoc="0" locked="0" layoutInCell="1" allowOverlap="1" wp14:anchorId="2DF7E93E" wp14:editId="1ABBAF5D">
           <wp:simplePos x="0" y="0"/>
           <wp:positionH relativeFrom="margin">
             <wp:posOffset>-365677</wp:posOffset>
@@ -6973,7 +7987,7 @@
         <w:lang w:eastAsia="fr-FR"/>
       </w:rPr>
       <w:drawing>
-        <wp:anchor distT="0" distB="0" distL="114300" distR="114300" simplePos="0" relativeHeight="251661312" behindDoc="0" locked="0" layoutInCell="1" allowOverlap="1" wp14:anchorId="5C2C7585" wp14:editId="30A54DF4">
+        <wp:anchor distT="0" distB="0" distL="114300" distR="114300" simplePos="0" relativeHeight="251658240" behindDoc="0" locked="0" layoutInCell="1" allowOverlap="1" wp14:anchorId="5C2C7585" wp14:editId="30A54DF4">
           <wp:simplePos x="0" y="0"/>
           <wp:positionH relativeFrom="margin">
             <wp:posOffset>-365677</wp:posOffset>
@@ -7852,6 +8866,320 @@
     </w:lvl>
   </w:abstractNum>
   <w:abstractNum w:abstractNumId="8" w15:restartNumberingAfterBreak="0">
+    <w:nsid w:val="2F423726"/>
+    <w:multiLevelType w:val="multilevel"/>
+    <w:tmpl w:val="C492ABC4"/>
+    <w:lvl w:ilvl="0">
+      <w:start w:val="1"/>
+      <w:numFmt w:val="bullet"/>
+      <w:lvlText w:val=""/>
+      <w:lvlJc w:val="left"/>
+      <w:pPr>
+        <w:ind w:left="720" w:hanging="360"/>
+      </w:pPr>
+      <w:rPr>
+        <w:rFonts w:ascii="Symbol" w:hAnsi="Symbol" w:hint="default"/>
+      </w:rPr>
+    </w:lvl>
+    <w:lvl w:ilvl="1">
+      <w:start w:val="1"/>
+      <w:numFmt w:val="bullet"/>
+      <w:lvlText w:val=""/>
+      <w:lvlJc w:val="left"/>
+      <w:pPr>
+        <w:ind w:left="1440" w:hanging="360"/>
+      </w:pPr>
+      <w:rPr>
+        <w:rFonts w:ascii="Symbol" w:hAnsi="Symbol" w:hint="default"/>
+        <w:color w:val="auto"/>
+      </w:rPr>
+    </w:lvl>
+    <w:lvl w:ilvl="2">
+      <w:start w:val="1"/>
+      <w:numFmt w:val="none"/>
+      <w:lvlText w:val="%3."/>
+      <w:lvlJc w:val="right"/>
+      <w:pPr>
+        <w:ind w:left="2160" w:hanging="180"/>
+      </w:pPr>
+      <w:rPr>
+        <w:rFonts w:hint="default"/>
+      </w:rPr>
+    </w:lvl>
+    <w:lvl w:ilvl="3">
+      <w:start w:val="1"/>
+      <w:numFmt w:val="decimal"/>
+      <w:lvlText w:val="%4."/>
+      <w:lvlJc w:val="left"/>
+      <w:pPr>
+        <w:ind w:left="2880" w:hanging="360"/>
+      </w:pPr>
+      <w:rPr>
+        <w:rFonts w:hint="default"/>
+      </w:rPr>
+    </w:lvl>
+    <w:lvl w:ilvl="4">
+      <w:start w:val="1"/>
+      <w:numFmt w:val="lowerLetter"/>
+      <w:lvlText w:val="%5."/>
+      <w:lvlJc w:val="left"/>
+      <w:pPr>
+        <w:ind w:left="3600" w:hanging="360"/>
+      </w:pPr>
+      <w:rPr>
+        <w:rFonts w:hint="default"/>
+      </w:rPr>
+    </w:lvl>
+    <w:lvl w:ilvl="5">
+      <w:start w:val="1"/>
+      <w:numFmt w:val="lowerRoman"/>
+      <w:lvlText w:val="%6."/>
+      <w:lvlJc w:val="right"/>
+      <w:pPr>
+        <w:ind w:left="4320" w:hanging="180"/>
+      </w:pPr>
+      <w:rPr>
+        <w:rFonts w:hint="default"/>
+      </w:rPr>
+    </w:lvl>
+    <w:lvl w:ilvl="6">
+      <w:start w:val="1"/>
+      <w:numFmt w:val="decimal"/>
+      <w:lvlText w:val="%7."/>
+      <w:lvlJc w:val="left"/>
+      <w:pPr>
+        <w:ind w:left="5040" w:hanging="360"/>
+      </w:pPr>
+      <w:rPr>
+        <w:rFonts w:hint="default"/>
+      </w:rPr>
+    </w:lvl>
+    <w:lvl w:ilvl="7">
+      <w:start w:val="1"/>
+      <w:numFmt w:val="lowerLetter"/>
+      <w:lvlText w:val="%8."/>
+      <w:lvlJc w:val="left"/>
+      <w:pPr>
+        <w:ind w:left="5760" w:hanging="360"/>
+      </w:pPr>
+      <w:rPr>
+        <w:rFonts w:hint="default"/>
+      </w:rPr>
+    </w:lvl>
+    <w:lvl w:ilvl="8">
+      <w:start w:val="1"/>
+      <w:numFmt w:val="lowerRoman"/>
+      <w:lvlText w:val="%9."/>
+      <w:lvlJc w:val="right"/>
+      <w:pPr>
+        <w:ind w:left="6480" w:hanging="180"/>
+      </w:pPr>
+      <w:rPr>
+        <w:rFonts w:hint="default"/>
+      </w:rPr>
+    </w:lvl>
+  </w:abstractNum>
+  <w:abstractNum w:abstractNumId="9" w15:restartNumberingAfterBreak="0">
+    <w:nsid w:val="371D0BCF"/>
+    <w:multiLevelType w:val="hybridMultilevel"/>
+    <w:tmpl w:val="4F4EBB1A"/>
+    <w:lvl w:ilvl="0" w:tplc="100C000F">
+      <w:start w:val="1"/>
+      <w:numFmt w:val="decimal"/>
+      <w:lvlText w:val="%1."/>
+      <w:lvlJc w:val="left"/>
+      <w:pPr>
+        <w:ind w:left="720" w:hanging="360"/>
+      </w:pPr>
+    </w:lvl>
+    <w:lvl w:ilvl="1" w:tplc="100C0019">
+      <w:start w:val="1"/>
+      <w:numFmt w:val="lowerLetter"/>
+      <w:lvlText w:val="%2."/>
+      <w:lvlJc w:val="left"/>
+      <w:pPr>
+        <w:ind w:left="1440" w:hanging="360"/>
+      </w:pPr>
+    </w:lvl>
+    <w:lvl w:ilvl="2" w:tplc="100C001B" w:tentative="1">
+      <w:start w:val="1"/>
+      <w:numFmt w:val="lowerRoman"/>
+      <w:lvlText w:val="%3."/>
+      <w:lvlJc w:val="right"/>
+      <w:pPr>
+        <w:ind w:left="2160" w:hanging="180"/>
+      </w:pPr>
+    </w:lvl>
+    <w:lvl w:ilvl="3" w:tplc="100C000F" w:tentative="1">
+      <w:start w:val="1"/>
+      <w:numFmt w:val="decimal"/>
+      <w:lvlText w:val="%4."/>
+      <w:lvlJc w:val="left"/>
+      <w:pPr>
+        <w:ind w:left="2880" w:hanging="360"/>
+      </w:pPr>
+    </w:lvl>
+    <w:lvl w:ilvl="4" w:tplc="100C0019" w:tentative="1">
+      <w:start w:val="1"/>
+      <w:numFmt w:val="lowerLetter"/>
+      <w:lvlText w:val="%5."/>
+      <w:lvlJc w:val="left"/>
+      <w:pPr>
+        <w:ind w:left="3600" w:hanging="360"/>
+      </w:pPr>
+    </w:lvl>
+    <w:lvl w:ilvl="5" w:tplc="100C001B" w:tentative="1">
+      <w:start w:val="1"/>
+      <w:numFmt w:val="lowerRoman"/>
+      <w:lvlText w:val="%6."/>
+      <w:lvlJc w:val="right"/>
+      <w:pPr>
+        <w:ind w:left="4320" w:hanging="180"/>
+      </w:pPr>
+    </w:lvl>
+    <w:lvl w:ilvl="6" w:tplc="100C000F" w:tentative="1">
+      <w:start w:val="1"/>
+      <w:numFmt w:val="decimal"/>
+      <w:lvlText w:val="%7."/>
+      <w:lvlJc w:val="left"/>
+      <w:pPr>
+        <w:ind w:left="5040" w:hanging="360"/>
+      </w:pPr>
+    </w:lvl>
+    <w:lvl w:ilvl="7" w:tplc="100C0019" w:tentative="1">
+      <w:start w:val="1"/>
+      <w:numFmt w:val="lowerLetter"/>
+      <w:lvlText w:val="%8."/>
+      <w:lvlJc w:val="left"/>
+      <w:pPr>
+        <w:ind w:left="5760" w:hanging="360"/>
+      </w:pPr>
+    </w:lvl>
+    <w:lvl w:ilvl="8" w:tplc="100C001B" w:tentative="1">
+      <w:start w:val="1"/>
+      <w:numFmt w:val="lowerRoman"/>
+      <w:lvlText w:val="%9."/>
+      <w:lvlJc w:val="right"/>
+      <w:pPr>
+        <w:ind w:left="6480" w:hanging="180"/>
+      </w:pPr>
+    </w:lvl>
+  </w:abstractNum>
+  <w:abstractNum w:abstractNumId="10" w15:restartNumberingAfterBreak="0">
+    <w:nsid w:val="3C875236"/>
+    <w:multiLevelType w:val="multilevel"/>
+    <w:tmpl w:val="169EF6F2"/>
+    <w:lvl w:ilvl="0">
+      <w:start w:val="1"/>
+      <w:numFmt w:val="decimal"/>
+      <w:lvlText w:val="%1."/>
+      <w:lvlJc w:val="left"/>
+      <w:pPr>
+        <w:ind w:left="720" w:hanging="360"/>
+      </w:pPr>
+      <w:rPr>
+        <w:rFonts w:hint="default"/>
+      </w:rPr>
+    </w:lvl>
+    <w:lvl w:ilvl="1">
+      <w:start w:val="1"/>
+      <w:numFmt w:val="bullet"/>
+      <w:lvlText w:val=""/>
+      <w:lvlJc w:val="left"/>
+      <w:pPr>
+        <w:ind w:left="1440" w:hanging="360"/>
+      </w:pPr>
+      <w:rPr>
+        <w:rFonts w:ascii="Symbol" w:hAnsi="Symbol" w:hint="default"/>
+        <w:color w:val="auto"/>
+      </w:rPr>
+    </w:lvl>
+    <w:lvl w:ilvl="2">
+      <w:start w:val="1"/>
+      <w:numFmt w:val="none"/>
+      <w:lvlText w:val="%3."/>
+      <w:lvlJc w:val="right"/>
+      <w:pPr>
+        <w:ind w:left="2160" w:hanging="180"/>
+      </w:pPr>
+      <w:rPr>
+        <w:rFonts w:hint="default"/>
+      </w:rPr>
+    </w:lvl>
+    <w:lvl w:ilvl="3">
+      <w:start w:val="1"/>
+      <w:numFmt w:val="decimal"/>
+      <w:lvlText w:val="%4."/>
+      <w:lvlJc w:val="left"/>
+      <w:pPr>
+        <w:ind w:left="2880" w:hanging="360"/>
+      </w:pPr>
+      <w:rPr>
+        <w:rFonts w:hint="default"/>
+      </w:rPr>
+    </w:lvl>
+    <w:lvl w:ilvl="4">
+      <w:start w:val="1"/>
+      <w:numFmt w:val="lowerLetter"/>
+      <w:lvlText w:val="%5."/>
+      <w:lvlJc w:val="left"/>
+      <w:pPr>
+        <w:ind w:left="3600" w:hanging="360"/>
+      </w:pPr>
+      <w:rPr>
+        <w:rFonts w:hint="default"/>
+      </w:rPr>
+    </w:lvl>
+    <w:lvl w:ilvl="5">
+      <w:start w:val="1"/>
+      <w:numFmt w:val="lowerRoman"/>
+      <w:lvlText w:val="%6."/>
+      <w:lvlJc w:val="right"/>
+      <w:pPr>
+        <w:ind w:left="4320" w:hanging="180"/>
+      </w:pPr>
+      <w:rPr>
+        <w:rFonts w:hint="default"/>
+      </w:rPr>
+    </w:lvl>
+    <w:lvl w:ilvl="6">
+      <w:start w:val="1"/>
+      <w:numFmt w:val="decimal"/>
+      <w:lvlText w:val="%7."/>
+      <w:lvlJc w:val="left"/>
+      <w:pPr>
+        <w:ind w:left="5040" w:hanging="360"/>
+      </w:pPr>
+      <w:rPr>
+        <w:rFonts w:hint="default"/>
+      </w:rPr>
+    </w:lvl>
+    <w:lvl w:ilvl="7">
+      <w:start w:val="1"/>
+      <w:numFmt w:val="lowerLetter"/>
+      <w:lvlText w:val="%8."/>
+      <w:lvlJc w:val="left"/>
+      <w:pPr>
+        <w:ind w:left="5760" w:hanging="360"/>
+      </w:pPr>
+      <w:rPr>
+        <w:rFonts w:hint="default"/>
+      </w:rPr>
+    </w:lvl>
+    <w:lvl w:ilvl="8">
+      <w:start w:val="1"/>
+      <w:numFmt w:val="lowerRoman"/>
+      <w:lvlText w:val="%9."/>
+      <w:lvlJc w:val="right"/>
+      <w:pPr>
+        <w:ind w:left="6480" w:hanging="180"/>
+      </w:pPr>
+      <w:rPr>
+        <w:rFonts w:hint="default"/>
+      </w:rPr>
+    </w:lvl>
+  </w:abstractNum>
+  <w:abstractNum w:abstractNumId="11" w15:restartNumberingAfterBreak="0">
     <w:nsid w:val="58656905"/>
     <w:multiLevelType w:val="multilevel"/>
     <w:tmpl w:val="CBBEC306"/>
@@ -7945,7 +9273,7 @@
       </w:pPr>
     </w:lvl>
   </w:abstractNum>
-  <w:abstractNum w:abstractNumId="9" w15:restartNumberingAfterBreak="0">
+  <w:abstractNum w:abstractNumId="12" w15:restartNumberingAfterBreak="0">
     <w:nsid w:val="5AE009D0"/>
     <w:multiLevelType w:val="multilevel"/>
     <w:tmpl w:val="040C0025"/>
@@ -8040,7 +9368,7 @@
       </w:pPr>
     </w:lvl>
   </w:abstractNum>
-  <w:abstractNum w:abstractNumId="10" w15:restartNumberingAfterBreak="0">
+  <w:abstractNum w:abstractNumId="13" w15:restartNumberingAfterBreak="0">
     <w:nsid w:val="5D1B1291"/>
     <w:multiLevelType w:val="multilevel"/>
     <w:tmpl w:val="169EF6F2"/>
@@ -8154,7 +9482,7 @@
       </w:rPr>
     </w:lvl>
   </w:abstractNum>
-  <w:abstractNum w:abstractNumId="11" w15:restartNumberingAfterBreak="0">
+  <w:abstractNum w:abstractNumId="14" w15:restartNumberingAfterBreak="0">
     <w:nsid w:val="5EA76958"/>
     <w:multiLevelType w:val="hybridMultilevel"/>
     <w:tmpl w:val="CBBEC306"/>
@@ -8243,38 +9571,38 @@
       </w:pPr>
     </w:lvl>
   </w:abstractNum>
-  <w:abstractNum w:abstractNumId="12" w15:restartNumberingAfterBreak="0">
+  <w:abstractNum w:abstractNumId="15" w15:restartNumberingAfterBreak="0">
     <w:nsid w:val="62EB1C02"/>
     <w:multiLevelType w:val="multilevel"/>
     <w:tmpl w:val="CBBEC306"/>
     <w:numStyleLink w:val="prostepsfaq"/>
   </w:abstractNum>
-  <w:abstractNum w:abstractNumId="13" w15:restartNumberingAfterBreak="0">
+  <w:abstractNum w:abstractNumId="16" w15:restartNumberingAfterBreak="0">
     <w:nsid w:val="7A8056CF"/>
     <w:multiLevelType w:val="multilevel"/>
     <w:tmpl w:val="CBBEC306"/>
     <w:numStyleLink w:val="prostepsfaq"/>
   </w:abstractNum>
   <w:num w:numId="1">
-    <w:abstractNumId w:val="9"/>
+    <w:abstractNumId w:val="12"/>
   </w:num>
   <w:num w:numId="2">
     <w:abstractNumId w:val="1"/>
   </w:num>
   <w:num w:numId="3">
+    <w:abstractNumId w:val="14"/>
+  </w:num>
+  <w:num w:numId="4">
     <w:abstractNumId w:val="11"/>
   </w:num>
-  <w:num w:numId="4">
-    <w:abstractNumId w:val="8"/>
-  </w:num>
   <w:num w:numId="5">
-    <w:abstractNumId w:val="12"/>
+    <w:abstractNumId w:val="15"/>
   </w:num>
   <w:num w:numId="6">
     <w:abstractNumId w:val="5"/>
   </w:num>
   <w:num w:numId="7">
-    <w:abstractNumId w:val="13"/>
+    <w:abstractNumId w:val="16"/>
   </w:num>
   <w:num w:numId="8">
     <w:abstractNumId w:val="2"/>
@@ -8289,7 +9617,7 @@
     <w:abstractNumId w:val="6"/>
   </w:num>
   <w:num w:numId="12">
-    <w:abstractNumId w:val="10"/>
+    <w:abstractNumId w:val="13"/>
   </w:num>
   <w:num w:numId="13">
     <w:abstractNumId w:val="3"/>
@@ -8297,7 +9625,24 @@
   <w:num w:numId="14">
     <w:abstractNumId w:val="4"/>
   </w:num>
+  <w:num w:numId="15">
+    <w:abstractNumId w:val="10"/>
+  </w:num>
+  <w:num w:numId="16">
+    <w:abstractNumId w:val="8"/>
+  </w:num>
+  <w:num w:numId="17">
+    <w:abstractNumId w:val="9"/>
+  </w:num>
 </w:numbering>
+</file>
+
+<file path=word/people.xml><?xml version="1.0" encoding="utf-8"?>
+<w15:people xmlns:wpc="http://schemas.microsoft.com/office/word/2010/wordprocessingCanvas" xmlns:cx="http://schemas.microsoft.com/office/drawing/2014/chartex" xmlns:cx1="http://schemas.microsoft.com/office/drawing/2015/9/8/chartex" xmlns:mc="http://schemas.openxmlformats.org/markup-compatibility/2006" xmlns:o="urn:schemas-microsoft-com:office:office" xmlns:r="http://schemas.openxmlformats.org/officeDocument/2006/relationships" xmlns:m="http://schemas.openxmlformats.org/officeDocument/2006/math" xmlns:v="urn:schemas-microsoft-com:vml" xmlns:wp14="http://schemas.microsoft.com/office/word/2010/wordprocessingDrawing" xmlns:wp="http://schemas.openxmlformats.org/drawingml/2006/wordprocessingDrawing" xmlns:w10="urn:schemas-microsoft-com:office:word" xmlns:w="http://schemas.openxmlformats.org/wordprocessingml/2006/main" xmlns:w14="http://schemas.microsoft.com/office/word/2010/wordml" xmlns:w15="http://schemas.microsoft.com/office/word/2012/wordml" xmlns:w16se="http://schemas.microsoft.com/office/word/2015/wordml/symex" xmlns:wpg="http://schemas.microsoft.com/office/word/2010/wordprocessingGroup" xmlns:wpi="http://schemas.microsoft.com/office/word/2010/wordprocessingInk" xmlns:wne="http://schemas.microsoft.com/office/word/2006/wordml" xmlns:wps="http://schemas.microsoft.com/office/word/2010/wordprocessingShape" mc:Ignorable="w14 w15 w16se wp14">
+  <w15:person w15:author="camilo.microsoft@pinedaserna.org">
+    <w15:presenceInfo w15:providerId="Windows Live" w15:userId="ddf5d6a11a942cf0"/>
+  </w15:person>
+</w15:people>
 </file>
 
 <file path=word/styles.xml><?xml version="1.0" encoding="utf-8"?>
@@ -9353,545 +10698,126 @@
       <w:spacing w:val="15"/>
     </w:rPr>
   </w:style>
-</w:styles>
-</file>
-
-<file path=word/glossary/document.xml><?xml version="1.0" encoding="utf-8"?>
-<w:glossaryDocument xmlns:wpc="http://schemas.microsoft.com/office/word/2010/wordprocessingCanvas" xmlns:cx="http://schemas.microsoft.com/office/drawing/2014/chartex" xmlns:cx1="http://schemas.microsoft.com/office/drawing/2015/9/8/chartex" xmlns:mc="http://schemas.openxmlformats.org/markup-compatibility/2006" xmlns:o="urn:schemas-microsoft-com:office:office" xmlns:r="http://schemas.openxmlformats.org/officeDocument/2006/relationships" xmlns:m="http://schemas.openxmlformats.org/officeDocument/2006/math" xmlns:v="urn:schemas-microsoft-com:vml" xmlns:wp14="http://schemas.microsoft.com/office/word/2010/wordprocessingDrawing" xmlns:wp="http://schemas.openxmlformats.org/drawingml/2006/wordprocessingDrawing" xmlns:w10="urn:schemas-microsoft-com:office:word" xmlns:w="http://schemas.openxmlformats.org/wordprocessingml/2006/main" xmlns:w14="http://schemas.microsoft.com/office/word/2010/wordml" xmlns:w15="http://schemas.microsoft.com/office/word/2012/wordml" xmlns:w16se="http://schemas.microsoft.com/office/word/2015/wordml/symex" xmlns:wpg="http://schemas.microsoft.com/office/word/2010/wordprocessingGroup" xmlns:wpi="http://schemas.microsoft.com/office/word/2010/wordprocessingInk" xmlns:wne="http://schemas.microsoft.com/office/word/2006/wordml" xmlns:wps="http://schemas.microsoft.com/office/word/2010/wordprocessingShape" mc:Ignorable="w14 w15 w16se wp14"/>
-</file>
-
-<file path=word/glossary/fontTable.xml><?xml version="1.0" encoding="utf-8"?>
-<w:fonts xmlns:mc="http://schemas.openxmlformats.org/markup-compatibility/2006" xmlns:r="http://schemas.openxmlformats.org/officeDocument/2006/relationships" xmlns:w="http://schemas.openxmlformats.org/wordprocessingml/2006/main" xmlns:w14="http://schemas.microsoft.com/office/word/2010/wordml" xmlns:w15="http://schemas.microsoft.com/office/word/2012/wordml" xmlns:w16se="http://schemas.microsoft.com/office/word/2015/wordml/symex" mc:Ignorable="w14 w15 w16se">
-  <w:font w:name="Times New Roman">
-    <w:panose1 w:val="02020603050405020304"/>
-    <w:charset w:val="00"/>
-    <w:family w:val="roman"/>
-    <w:pitch w:val="variable"/>
-    <w:sig w:usb0="20002A87" w:usb1="80000000" w:usb2="00000008" w:usb3="00000000" w:csb0="000001FF" w:csb1="00000000"/>
-  </w:font>
-  <w:font w:name="Symbol">
-    <w:panose1 w:val="05050102010706020507"/>
-    <w:charset w:val="02"/>
-    <w:family w:val="roman"/>
-    <w:pitch w:val="variable"/>
-    <w:sig w:usb0="00000000" w:usb1="10000000" w:usb2="00000000" w:usb3="00000000" w:csb0="80000000" w:csb1="00000000"/>
-  </w:font>
-  <w:font w:name="Calibri">
-    <w:panose1 w:val="020F0502020204030204"/>
-    <w:charset w:val="00"/>
-    <w:family w:val="swiss"/>
-    <w:pitch w:val="variable"/>
-    <w:sig w:usb0="A00002EF" w:usb1="4000207B" w:usb2="00000000" w:usb3="00000000" w:csb0="0000009F" w:csb1="00000000"/>
-  </w:font>
-  <w:font w:name="Courier New">
-    <w:panose1 w:val="02070309020205020404"/>
-    <w:charset w:val="00"/>
-    <w:family w:val="modern"/>
-    <w:pitch w:val="fixed"/>
-    <w:sig w:usb0="E0002EFF" w:usb1="C0007843" w:usb2="00000009" w:usb3="00000000" w:csb0="000001FF" w:csb1="00000000"/>
-  </w:font>
-  <w:font w:name="Wingdings">
-    <w:panose1 w:val="05000000000000000000"/>
-    <w:charset w:val="02"/>
-    <w:family w:val="auto"/>
-    <w:pitch w:val="variable"/>
-    <w:sig w:usb0="00000000" w:usb1="10000000" w:usb2="00000000" w:usb3="00000000" w:csb0="80000000" w:csb1="00000000"/>
-  </w:font>
-  <w:font w:name="Calibri Light">
-    <w:panose1 w:val="020F0302020204030204"/>
-    <w:charset w:val="00"/>
-    <w:family w:val="swiss"/>
-    <w:pitch w:val="variable"/>
-    <w:sig w:usb0="A00002EF" w:usb1="4000207B" w:usb2="00000000" w:usb3="00000000" w:csb0="0000009F" w:csb1="00000000"/>
-  </w:font>
-</w:fonts>
-</file>
-
-<file path=word/glossary/settings.xml><?xml version="1.0" encoding="utf-8"?>
-<w:settings xmlns:mc="http://schemas.openxmlformats.org/markup-compatibility/2006" xmlns:o="urn:schemas-microsoft-com:office:office" xmlns:r="http://schemas.openxmlformats.org/officeDocument/2006/relationships" xmlns:m="http://schemas.openxmlformats.org/officeDocument/2006/math" xmlns:v="urn:schemas-microsoft-com:vml" xmlns:w10="urn:schemas-microsoft-com:office:word" xmlns:w="http://schemas.openxmlformats.org/wordprocessingml/2006/main" xmlns:w14="http://schemas.microsoft.com/office/word/2010/wordml" xmlns:w15="http://schemas.microsoft.com/office/word/2012/wordml" xmlns:w16se="http://schemas.microsoft.com/office/word/2015/wordml/symex" xmlns:sl="http://schemas.openxmlformats.org/schemaLibrary/2006/main" mc:Ignorable="w14 w15 w16se">
-  <w:view w:val="normal"/>
-  <w:defaultTabStop w:val="708"/>
-  <w:hyphenationZone w:val="425"/>
-  <w:characterSpacingControl w:val="doNotCompress"/>
-  <w:compat>
-    <w:useFELayout/>
-    <w:compatSetting w:name="compatibilityMode" w:uri="http://schemas.microsoft.com/office/word" w:val="15"/>
-    <w:compatSetting w:name="overrideTableStyleFontSizeAndJustification" w:uri="http://schemas.microsoft.com/office/word" w:val="1"/>
-    <w:compatSetting w:name="enableOpenTypeFeatures" w:uri="http://schemas.microsoft.com/office/word" w:val="1"/>
-    <w:compatSetting w:name="doNotFlipMirrorIndents" w:uri="http://schemas.microsoft.com/office/word" w:val="1"/>
-    <w:compatSetting w:name="differentiateMultirowTableHeaders" w:uri="http://schemas.microsoft.com/office/word" w:val="1"/>
-  </w:compat>
-  <w:rsids>
-    <w:rsidRoot w:val="00C57E1F"/>
-    <w:rsid w:val="000E42E3"/>
-    <w:rsid w:val="00201105"/>
-    <w:rsid w:val="00664944"/>
-    <w:rsid w:val="00C57E1F"/>
-  </w:rsids>
-  <m:mathPr>
-    <m:mathFont m:val="Cambria Math"/>
-    <m:brkBin m:val="before"/>
-    <m:brkBinSub m:val="--"/>
-    <m:smallFrac m:val="0"/>
-    <m:dispDef/>
-    <m:lMargin m:val="0"/>
-    <m:rMargin m:val="0"/>
-    <m:defJc m:val="centerGroup"/>
-    <m:wrapIndent m:val="1440"/>
-    <m:intLim m:val="subSup"/>
-    <m:naryLim m:val="undOvr"/>
-  </m:mathPr>
-  <w:themeFontLang w:val="fr-FR"/>
-  <w:clrSchemeMapping w:bg1="light1" w:t1="dark1" w:bg2="light2" w:t2="dark2" w:accent1="accent1" w:accent2="accent2" w:accent3="accent3" w:accent4="accent4" w:accent5="accent5" w:accent6="accent6" w:hyperlink="hyperlink" w:followedHyperlink="followedHyperlink"/>
-  <w:decimalSymbol w:val=","/>
-  <w:listSeparator w:val=";"/>
-  <w15:chartTrackingRefBased/>
-</w:settings>
-</file>
-
-<file path=word/glossary/styles.xml><?xml version="1.0" encoding="utf-8"?>
-<w:styles xmlns:mc="http://schemas.openxmlformats.org/markup-compatibility/2006" xmlns:r="http://schemas.openxmlformats.org/officeDocument/2006/relationships" xmlns:w="http://schemas.openxmlformats.org/wordprocessingml/2006/main" xmlns:w14="http://schemas.microsoft.com/office/word/2010/wordml" xmlns:w15="http://schemas.microsoft.com/office/word/2012/wordml" xmlns:w16se="http://schemas.microsoft.com/office/word/2015/wordml/symex" mc:Ignorable="w14 w15 w16se">
-  <w:docDefaults>
-    <w:rPrDefault>
-      <w:rPr>
-        <w:rFonts w:asciiTheme="minorHAnsi" w:eastAsiaTheme="minorEastAsia" w:hAnsiTheme="minorHAnsi" w:cstheme="minorBidi"/>
-        <w:sz w:val="22"/>
-        <w:szCs w:val="22"/>
-        <w:lang w:val="fr-FR" w:eastAsia="fr-FR" w:bidi="ar-SA"/>
-      </w:rPr>
-    </w:rPrDefault>
-    <w:pPrDefault>
-      <w:pPr>
-        <w:spacing w:after="160" w:line="259" w:lineRule="auto"/>
-      </w:pPr>
-    </w:pPrDefault>
-  </w:docDefaults>
-  <w:latentStyles w:defLockedState="0" w:defUIPriority="99" w:defSemiHidden="0" w:defUnhideWhenUsed="0" w:defQFormat="0" w:count="371">
-    <w:lsdException w:name="Normal" w:uiPriority="0" w:qFormat="1"/>
-    <w:lsdException w:name="heading 1" w:uiPriority="9" w:qFormat="1"/>
-    <w:lsdException w:name="heading 2" w:semiHidden="1" w:uiPriority="9" w:unhideWhenUsed="1" w:qFormat="1"/>
-    <w:lsdException w:name="heading 3" w:semiHidden="1" w:uiPriority="9" w:unhideWhenUsed="1" w:qFormat="1"/>
-    <w:lsdException w:name="heading 4" w:semiHidden="1" w:uiPriority="9" w:unhideWhenUsed="1" w:qFormat="1"/>
-    <w:lsdException w:name="heading 5" w:semiHidden="1" w:uiPriority="9" w:unhideWhenUsed="1" w:qFormat="1"/>
-    <w:lsdException w:name="heading 6" w:semiHidden="1" w:uiPriority="9" w:unhideWhenUsed="1" w:qFormat="1"/>
-    <w:lsdException w:name="heading 7" w:semiHidden="1" w:uiPriority="9" w:unhideWhenUsed="1" w:qFormat="1"/>
-    <w:lsdException w:name="heading 8" w:semiHidden="1" w:uiPriority="9" w:unhideWhenUsed="1" w:qFormat="1"/>
-    <w:lsdException w:name="heading 9" w:semiHidden="1" w:uiPriority="9" w:unhideWhenUsed="1" w:qFormat="1"/>
-    <w:lsdException w:name="index 1" w:semiHidden="1" w:unhideWhenUsed="1"/>
-    <w:lsdException w:name="index 2" w:semiHidden="1" w:unhideWhenUsed="1"/>
-    <w:lsdException w:name="index 3" w:semiHidden="1" w:unhideWhenUsed="1"/>
-    <w:lsdException w:name="index 4" w:semiHidden="1" w:unhideWhenUsed="1"/>
-    <w:lsdException w:name="index 5" w:semiHidden="1" w:unhideWhenUsed="1"/>
-    <w:lsdException w:name="index 6" w:semiHidden="1" w:unhideWhenUsed="1"/>
-    <w:lsdException w:name="index 7" w:semiHidden="1" w:unhideWhenUsed="1"/>
-    <w:lsdException w:name="index 8" w:semiHidden="1" w:unhideWhenUsed="1"/>
-    <w:lsdException w:name="index 9" w:semiHidden="1" w:unhideWhenUsed="1"/>
-    <w:lsdException w:name="toc 1" w:semiHidden="1" w:uiPriority="39" w:unhideWhenUsed="1"/>
-    <w:lsdException w:name="toc 2" w:semiHidden="1" w:uiPriority="39" w:unhideWhenUsed="1"/>
-    <w:lsdException w:name="toc 3" w:semiHidden="1" w:uiPriority="39" w:unhideWhenUsed="1"/>
-    <w:lsdException w:name="toc 4" w:semiHidden="1" w:uiPriority="39" w:unhideWhenUsed="1"/>
-    <w:lsdException w:name="toc 5" w:semiHidden="1" w:uiPriority="39" w:unhideWhenUsed="1"/>
-    <w:lsdException w:name="toc 6" w:semiHidden="1" w:uiPriority="39" w:unhideWhenUsed="1"/>
-    <w:lsdException w:name="toc 7" w:semiHidden="1" w:uiPriority="39" w:unhideWhenUsed="1"/>
-    <w:lsdException w:name="toc 8" w:semiHidden="1" w:uiPriority="39" w:unhideWhenUsed="1"/>
-    <w:lsdException w:name="toc 9" w:semiHidden="1" w:uiPriority="39" w:unhideWhenUsed="1"/>
-    <w:lsdException w:name="Normal Indent" w:semiHidden="1" w:unhideWhenUsed="1"/>
-    <w:lsdException w:name="footnote text" w:semiHidden="1" w:unhideWhenUsed="1"/>
-    <w:lsdException w:name="annotation text" w:semiHidden="1" w:unhideWhenUsed="1"/>
-    <w:lsdException w:name="header" w:semiHidden="1" w:unhideWhenUsed="1"/>
-    <w:lsdException w:name="footer" w:semiHidden="1" w:unhideWhenUsed="1"/>
-    <w:lsdException w:name="index heading" w:semiHidden="1" w:unhideWhenUsed="1"/>
-    <w:lsdException w:name="caption" w:semiHidden="1" w:uiPriority="35" w:unhideWhenUsed="1" w:qFormat="1"/>
-    <w:lsdException w:name="table of figures" w:semiHidden="1" w:unhideWhenUsed="1"/>
-    <w:lsdException w:name="envelope address" w:semiHidden="1" w:unhideWhenUsed="1"/>
-    <w:lsdException w:name="envelope return" w:semiHidden="1" w:unhideWhenUsed="1"/>
-    <w:lsdException w:name="footnote reference" w:semiHidden="1" w:unhideWhenUsed="1"/>
-    <w:lsdException w:name="annotation reference" w:semiHidden="1" w:unhideWhenUsed="1"/>
-    <w:lsdException w:name="line number" w:semiHidden="1" w:unhideWhenUsed="1"/>
-    <w:lsdException w:name="page number" w:semiHidden="1" w:unhideWhenUsed="1"/>
-    <w:lsdException w:name="endnote reference" w:semiHidden="1" w:unhideWhenUsed="1"/>
-    <w:lsdException w:name="endnote text" w:semiHidden="1" w:unhideWhenUsed="1"/>
-    <w:lsdException w:name="table of authorities" w:semiHidden="1" w:unhideWhenUsed="1"/>
-    <w:lsdException w:name="macro" w:semiHidden="1" w:unhideWhenUsed="1"/>
-    <w:lsdException w:name="toa heading" w:semiHidden="1" w:unhideWhenUsed="1"/>
-    <w:lsdException w:name="List" w:semiHidden="1" w:unhideWhenUsed="1"/>
-    <w:lsdException w:name="List Bullet" w:semiHidden="1" w:unhideWhenUsed="1"/>
-    <w:lsdException w:name="List Number" w:semiHidden="1" w:unhideWhenUsed="1"/>
-    <w:lsdException w:name="List 2" w:semiHidden="1" w:unhideWhenUsed="1"/>
-    <w:lsdException w:name="List 3" w:semiHidden="1" w:unhideWhenUsed="1"/>
-    <w:lsdException w:name="List 4" w:semiHidden="1" w:unhideWhenUsed="1"/>
-    <w:lsdException w:name="List 5" w:semiHidden="1" w:unhideWhenUsed="1"/>
-    <w:lsdException w:name="List Bullet 2" w:semiHidden="1" w:unhideWhenUsed="1"/>
-    <w:lsdException w:name="List Bullet 3" w:semiHidden="1" w:unhideWhenUsed="1"/>
-    <w:lsdException w:name="List Bullet 4" w:semiHidden="1" w:unhideWhenUsed="1"/>
-    <w:lsdException w:name="List Bullet 5" w:semiHidden="1" w:unhideWhenUsed="1"/>
-    <w:lsdException w:name="List Number 2" w:semiHidden="1" w:unhideWhenUsed="1"/>
-    <w:lsdException w:name="List Number 3" w:semiHidden="1" w:unhideWhenUsed="1"/>
-    <w:lsdException w:name="List Number 4" w:semiHidden="1" w:unhideWhenUsed="1"/>
-    <w:lsdException w:name="List Number 5" w:semiHidden="1" w:unhideWhenUsed="1"/>
-    <w:lsdException w:name="Title" w:uiPriority="10" w:qFormat="1"/>
-    <w:lsdException w:name="Closing" w:semiHidden="1" w:unhideWhenUsed="1"/>
-    <w:lsdException w:name="Signature" w:semiHidden="1" w:unhideWhenUsed="1"/>
-    <w:lsdException w:name="Default Paragraph Font" w:semiHidden="1" w:uiPriority="1" w:unhideWhenUsed="1"/>
-    <w:lsdException w:name="Body Text" w:semiHidden="1" w:unhideWhenUsed="1"/>
-    <w:lsdException w:name="Body Text Indent" w:semiHidden="1" w:unhideWhenUsed="1"/>
-    <w:lsdException w:name="List Continue" w:semiHidden="1" w:unhideWhenUsed="1"/>
-    <w:lsdException w:name="List Continue 2" w:semiHidden="1" w:unhideWhenUsed="1"/>
-    <w:lsdException w:name="List Continue 3" w:semiHidden="1" w:unhideWhenUsed="1"/>
-    <w:lsdException w:name="List Continue 4" w:semiHidden="1" w:unhideWhenUsed="1"/>
-    <w:lsdException w:name="List Continue 5" w:semiHidden="1" w:unhideWhenUsed="1"/>
-    <w:lsdException w:name="Message Header" w:semiHidden="1" w:unhideWhenUsed="1"/>
-    <w:lsdException w:name="Subtitle" w:uiPriority="11" w:qFormat="1"/>
-    <w:lsdException w:name="Salutation" w:semiHidden="1" w:unhideWhenUsed="1"/>
-    <w:lsdException w:name="Date" w:semiHidden="1" w:unhideWhenUsed="1"/>
-    <w:lsdException w:name="Body Text First Indent" w:semiHidden="1" w:unhideWhenUsed="1"/>
-    <w:lsdException w:name="Body Text First Indent 2" w:semiHidden="1" w:unhideWhenUsed="1"/>
-    <w:lsdException w:name="Note Heading" w:semiHidden="1" w:unhideWhenUsed="1"/>
-    <w:lsdException w:name="Body Text 2" w:semiHidden="1" w:unhideWhenUsed="1"/>
-    <w:lsdException w:name="Body Text 3" w:semiHidden="1" w:unhideWhenUsed="1"/>
-    <w:lsdException w:name="Body Text Indent 2" w:semiHidden="1" w:unhideWhenUsed="1"/>
-    <w:lsdException w:name="Body Text Indent 3" w:semiHidden="1" w:unhideWhenUsed="1"/>
-    <w:lsdException w:name="Block Text" w:semiHidden="1" w:unhideWhenUsed="1"/>
-    <w:lsdException w:name="Hyperlink" w:semiHidden="1" w:unhideWhenUsed="1"/>
-    <w:lsdException w:name="FollowedHyperlink" w:semiHidden="1" w:unhideWhenUsed="1"/>
-    <w:lsdException w:name="Strong" w:uiPriority="22" w:qFormat="1"/>
-    <w:lsdException w:name="Emphasis" w:uiPriority="20" w:qFormat="1"/>
-    <w:lsdException w:name="Document Map" w:semiHidden="1" w:unhideWhenUsed="1"/>
-    <w:lsdException w:name="Plain Text" w:semiHidden="1" w:unhideWhenUsed="1"/>
-    <w:lsdException w:name="E-mail Signature" w:semiHidden="1" w:unhideWhenUsed="1"/>
-    <w:lsdException w:name="HTML Top of Form" w:semiHidden="1" w:unhideWhenUsed="1"/>
-    <w:lsdException w:name="HTML Bottom of Form" w:semiHidden="1" w:unhideWhenUsed="1"/>
-    <w:lsdException w:name="Normal (Web)" w:semiHidden="1" w:unhideWhenUsed="1"/>
-    <w:lsdException w:name="HTML Acronym" w:semiHidden="1" w:unhideWhenUsed="1"/>
-    <w:lsdException w:name="HTML Address" w:semiHidden="1" w:unhideWhenUsed="1"/>
-    <w:lsdException w:name="HTML Cite" w:semiHidden="1" w:unhideWhenUsed="1"/>
-    <w:lsdException w:name="HTML Code" w:semiHidden="1" w:unhideWhenUsed="1"/>
-    <w:lsdException w:name="HTML Definition" w:semiHidden="1" w:unhideWhenUsed="1"/>
-    <w:lsdException w:name="HTML Keyboard" w:semiHidden="1" w:unhideWhenUsed="1"/>
-    <w:lsdException w:name="HTML Preformatted" w:semiHidden="1" w:unhideWhenUsed="1"/>
-    <w:lsdException w:name="HTML Sample" w:semiHidden="1" w:unhideWhenUsed="1"/>
-    <w:lsdException w:name="HTML Typewriter" w:semiHidden="1" w:unhideWhenUsed="1"/>
-    <w:lsdException w:name="HTML Variable" w:semiHidden="1" w:unhideWhenUsed="1"/>
-    <w:lsdException w:name="Normal Table" w:semiHidden="1" w:unhideWhenUsed="1"/>
-    <w:lsdException w:name="annotation subject" w:semiHidden="1" w:unhideWhenUsed="1"/>
-    <w:lsdException w:name="No List" w:semiHidden="1" w:unhideWhenUsed="1"/>
-    <w:lsdException w:name="Outline List 1" w:semiHidden="1" w:unhideWhenUsed="1"/>
-    <w:lsdException w:name="Outline List 2" w:semiHidden="1" w:unhideWhenUsed="1"/>
-    <w:lsdException w:name="Outline List 3" w:semiHidden="1" w:unhideWhenUsed="1"/>
-    <w:lsdException w:name="Table Simple 1" w:semiHidden="1" w:unhideWhenUsed="1"/>
-    <w:lsdException w:name="Table Simple 2" w:semiHidden="1" w:unhideWhenUsed="1"/>
-    <w:lsdException w:name="Table Simple 3" w:semiHidden="1" w:unhideWhenUsed="1"/>
-    <w:lsdException w:name="Table Classic 1" w:semiHidden="1" w:unhideWhenUsed="1"/>
-    <w:lsdException w:name="Table Classic 2" w:semiHidden="1" w:unhideWhenUsed="1"/>
-    <w:lsdException w:name="Table Classic 3" w:semiHidden="1" w:unhideWhenUsed="1"/>
-    <w:lsdException w:name="Table Classic 4" w:semiHidden="1" w:unhideWhenUsed="1"/>
-    <w:lsdException w:name="Table Colorful 1" w:semiHidden="1" w:unhideWhenUsed="1"/>
-    <w:lsdException w:name="Table Colorful 2" w:semiHidden="1" w:unhideWhenUsed="1"/>
-    <w:lsdException w:name="Table Colorful 3" w:semiHidden="1" w:unhideWhenUsed="1"/>
-    <w:lsdException w:name="Table Columns 1" w:semiHidden="1" w:unhideWhenUsed="1"/>
-    <w:lsdException w:name="Table Columns 2" w:semiHidden="1" w:unhideWhenUsed="1"/>
-    <w:lsdException w:name="Table Columns 3" w:semiHidden="1" w:unhideWhenUsed="1"/>
-    <w:lsdException w:name="Table Columns 4" w:semiHidden="1" w:unhideWhenUsed="1"/>
-    <w:lsdException w:name="Table Columns 5" w:semiHidden="1" w:unhideWhenUsed="1"/>
-    <w:lsdException w:name="Table Grid 1" w:semiHidden="1" w:unhideWhenUsed="1"/>
-    <w:lsdException w:name="Table Grid 2" w:semiHidden="1" w:unhideWhenUsed="1"/>
-    <w:lsdException w:name="Table Grid 3" w:semiHidden="1" w:unhideWhenUsed="1"/>
-    <w:lsdException w:name="Table Grid 4" w:semiHidden="1" w:unhideWhenUsed="1"/>
-    <w:lsdException w:name="Table Grid 5" w:semiHidden="1" w:unhideWhenUsed="1"/>
-    <w:lsdException w:name="Table Grid 6" w:semiHidden="1" w:unhideWhenUsed="1"/>
-    <w:lsdException w:name="Table Grid 7" w:semiHidden="1" w:unhideWhenUsed="1"/>
-    <w:lsdException w:name="Table Grid 8" w:semiHidden="1" w:unhideWhenUsed="1"/>
-    <w:lsdException w:name="Table List 1" w:semiHidden="1" w:unhideWhenUsed="1"/>
-    <w:lsdException w:name="Table List 2" w:semiHidden="1" w:unhideWhenUsed="1"/>
-    <w:lsdException w:name="Table List 3" w:semiHidden="1" w:unhideWhenUsed="1"/>
-    <w:lsdException w:name="Table List 4" w:semiHidden="1" w:unhideWhenUsed="1"/>
-    <w:lsdException w:name="Table List 5" w:semiHidden="1" w:unhideWhenUsed="1"/>
-    <w:lsdException w:name="Table List 6" w:semiHidden="1" w:unhideWhenUsed="1"/>
-    <w:lsdException w:name="Table List 7" w:semiHidden="1" w:unhideWhenUsed="1"/>
-    <w:lsdException w:name="Table List 8" w:semiHidden="1" w:unhideWhenUsed="1"/>
-    <w:lsdException w:name="Table 3D effects 1" w:semiHidden="1" w:unhideWhenUsed="1"/>
-    <w:lsdException w:name="Table 3D effects 2" w:semiHidden="1" w:unhideWhenUsed="1"/>
-    <w:lsdException w:name="Table 3D effects 3" w:semiHidden="1" w:unhideWhenUsed="1"/>
-    <w:lsdException w:name="Table Contemporary" w:semiHidden="1" w:unhideWhenUsed="1"/>
-    <w:lsdException w:name="Table Elegant" w:semiHidden="1" w:unhideWhenUsed="1"/>
-    <w:lsdException w:name="Table Professional" w:semiHidden="1" w:unhideWhenUsed="1"/>
-    <w:lsdException w:name="Table Subtle 1" w:semiHidden="1" w:unhideWhenUsed="1"/>
-    <w:lsdException w:name="Table Subtle 2" w:semiHidden="1" w:unhideWhenUsed="1"/>
-    <w:lsdException w:name="Table Web 1" w:semiHidden="1" w:unhideWhenUsed="1"/>
-    <w:lsdException w:name="Table Web 2" w:semiHidden="1" w:unhideWhenUsed="1"/>
-    <w:lsdException w:name="Table Web 3" w:semiHidden="1" w:unhideWhenUsed="1"/>
-    <w:lsdException w:name="Balloon Text" w:semiHidden="1" w:unhideWhenUsed="1"/>
-    <w:lsdException w:name="Table Grid" w:uiPriority="39"/>
-    <w:lsdException w:name="Table Theme" w:semiHidden="1" w:unhideWhenUsed="1"/>
-    <w:lsdException w:name="Placeholder Text" w:semiHidden="1"/>
-    <w:lsdException w:name="No Spacing" w:uiPriority="1" w:qFormat="1"/>
-    <w:lsdException w:name="Light Shading" w:uiPriority="60"/>
-    <w:lsdException w:name="Light List" w:uiPriority="61"/>
-    <w:lsdException w:name="Light Grid" w:uiPriority="62"/>
-    <w:lsdException w:name="Medium Shading 1" w:uiPriority="63"/>
-    <w:lsdException w:name="Medium Shading 2" w:uiPriority="64"/>
-    <w:lsdException w:name="Medium List 1" w:uiPriority="65"/>
-    <w:lsdException w:name="Medium List 2" w:uiPriority="66"/>
-    <w:lsdException w:name="Medium Grid 1" w:uiPriority="67"/>
-    <w:lsdException w:name="Medium Grid 2" w:uiPriority="68"/>
-    <w:lsdException w:name="Medium Grid 3" w:uiPriority="69"/>
-    <w:lsdException w:name="Dark List" w:uiPriority="70"/>
-    <w:lsdException w:name="Colorful Shading" w:uiPriority="71"/>
-    <w:lsdException w:name="Colorful List" w:uiPriority="72"/>
-    <w:lsdException w:name="Colorful Grid" w:uiPriority="73"/>
-    <w:lsdException w:name="Light Shading Accent 1" w:uiPriority="60"/>
-    <w:lsdException w:name="Light List Accent 1" w:uiPriority="61"/>
-    <w:lsdException w:name="Light Grid Accent 1" w:uiPriority="62"/>
-    <w:lsdException w:name="Medium Shading 1 Accent 1" w:uiPriority="63"/>
-    <w:lsdException w:name="Medium Shading 2 Accent 1" w:uiPriority="64"/>
-    <w:lsdException w:name="Medium List 1 Accent 1" w:uiPriority="65"/>
-    <w:lsdException w:name="Revision" w:semiHidden="1"/>
-    <w:lsdException w:name="List Paragraph" w:uiPriority="34" w:qFormat="1"/>
-    <w:lsdException w:name="Quote" w:uiPriority="29" w:qFormat="1"/>
-    <w:lsdException w:name="Intense Quote" w:uiPriority="30" w:qFormat="1"/>
-    <w:lsdException w:name="Medium List 2 Accent 1" w:uiPriority="66"/>
-    <w:lsdException w:name="Medium Grid 1 Accent 1" w:uiPriority="67"/>
-    <w:lsdException w:name="Medium Grid 2 Accent 1" w:uiPriority="68"/>
-    <w:lsdException w:name="Medium Grid 3 Accent 1" w:uiPriority="69"/>
-    <w:lsdException w:name="Dark List Accent 1" w:uiPriority="70"/>
-    <w:lsdException w:name="Colorful Shading Accent 1" w:uiPriority="71"/>
-    <w:lsdException w:name="Colorful List Accent 1" w:uiPriority="72"/>
-    <w:lsdException w:name="Colorful Grid Accent 1" w:uiPriority="73"/>
-    <w:lsdException w:name="Light Shading Accent 2" w:uiPriority="60"/>
-    <w:lsdException w:name="Light List Accent 2" w:uiPriority="61"/>
-    <w:lsdException w:name="Light Grid Accent 2" w:uiPriority="62"/>
-    <w:lsdException w:name="Medium Shading 1 Accent 2" w:uiPriority="63"/>
-    <w:lsdException w:name="Medium Shading 2 Accent 2" w:uiPriority="64"/>
-    <w:lsdException w:name="Medium List 1 Accent 2" w:uiPriority="65"/>
-    <w:lsdException w:name="Medium List 2 Accent 2" w:uiPriority="66"/>
-    <w:lsdException w:name="Medium Grid 1 Accent 2" w:uiPriority="67"/>
-    <w:lsdException w:name="Medium Grid 2 Accent 2" w:uiPriority="68"/>
-    <w:lsdException w:name="Medium Grid 3 Accent 2" w:uiPriority="69"/>
-    <w:lsdException w:name="Dark List Accent 2" w:uiPriority="70"/>
-    <w:lsdException w:name="Colorful Shading Accent 2" w:uiPriority="71"/>
-    <w:lsdException w:name="Colorful List Accent 2" w:uiPriority="72"/>
-    <w:lsdException w:name="Colorful Grid Accent 2" w:uiPriority="73"/>
-    <w:lsdException w:name="Light Shading Accent 3" w:uiPriority="60"/>
-    <w:lsdException w:name="Light List Accent 3" w:uiPriority="61"/>
-    <w:lsdException w:name="Light Grid Accent 3" w:uiPriority="62"/>
-    <w:lsdException w:name="Medium Shading 1 Accent 3" w:uiPriority="63"/>
-    <w:lsdException w:name="Medium Shading 2 Accent 3" w:uiPriority="64"/>
-    <w:lsdException w:name="Medium List 1 Accent 3" w:uiPriority="65"/>
-    <w:lsdException w:name="Medium List 2 Accent 3" w:uiPriority="66"/>
-    <w:lsdException w:name="Medium Grid 1 Accent 3" w:uiPriority="67"/>
-    <w:lsdException w:name="Medium Grid 2 Accent 3" w:uiPriority="68"/>
-    <w:lsdException w:name="Medium Grid 3 Accent 3" w:uiPriority="69"/>
-    <w:lsdException w:name="Dark List Accent 3" w:uiPriority="70"/>
-    <w:lsdException w:name="Colorful Shading Accent 3" w:uiPriority="71"/>
-    <w:lsdException w:name="Colorful List Accent 3" w:uiPriority="72"/>
-    <w:lsdException w:name="Colorful Grid Accent 3" w:uiPriority="73"/>
-    <w:lsdException w:name="Light Shading Accent 4" w:uiPriority="60"/>
-    <w:lsdException w:name="Light List Accent 4" w:uiPriority="61"/>
-    <w:lsdException w:name="Light Grid Accent 4" w:uiPriority="62"/>
-    <w:lsdException w:name="Medium Shading 1 Accent 4" w:uiPriority="63"/>
-    <w:lsdException w:name="Medium Shading 2 Accent 4" w:uiPriority="64"/>
-    <w:lsdException w:name="Medium List 1 Accent 4" w:uiPriority="65"/>
-    <w:lsdException w:name="Medium List 2 Accent 4" w:uiPriority="66"/>
-    <w:lsdException w:name="Medium Grid 1 Accent 4" w:uiPriority="67"/>
-    <w:lsdException w:name="Medium Grid 2 Accent 4" w:uiPriority="68"/>
-    <w:lsdException w:name="Medium Grid 3 Accent 4" w:uiPriority="69"/>
-    <w:lsdException w:name="Dark List Accent 4" w:uiPriority="70"/>
-    <w:lsdException w:name="Colorful Shading Accent 4" w:uiPriority="71"/>
-    <w:lsdException w:name="Colorful List Accent 4" w:uiPriority="72"/>
-    <w:lsdException w:name="Colorful Grid Accent 4" w:uiPriority="73"/>
-    <w:lsdException w:name="Light Shading Accent 5" w:uiPriority="60"/>
-    <w:lsdException w:name="Light List Accent 5" w:uiPriority="61"/>
-    <w:lsdException w:name="Light Grid Accent 5" w:uiPriority="62"/>
-    <w:lsdException w:name="Medium Shading 1 Accent 5" w:uiPriority="63"/>
-    <w:lsdException w:name="Medium Shading 2 Accent 5" w:uiPriority="64"/>
-    <w:lsdException w:name="Medium List 1 Accent 5" w:uiPriority="65"/>
-    <w:lsdException w:name="Medium List 2 Accent 5" w:uiPriority="66"/>
-    <w:lsdException w:name="Medium Grid 1 Accent 5" w:uiPriority="67"/>
-    <w:lsdException w:name="Medium Grid 2 Accent 5" w:uiPriority="68"/>
-    <w:lsdException w:name="Medium Grid 3 Accent 5" w:uiPriority="69"/>
-    <w:lsdException w:name="Dark List Accent 5" w:uiPriority="70"/>
-    <w:lsdException w:name="Colorful Shading Accent 5" w:uiPriority="71"/>
-    <w:lsdException w:name="Colorful List Accent 5" w:uiPriority="72"/>
-    <w:lsdException w:name="Colorful Grid Accent 5" w:uiPriority="73"/>
-    <w:lsdException w:name="Light Shading Accent 6" w:uiPriority="60"/>
-    <w:lsdException w:name="Light List Accent 6" w:uiPriority="61"/>
-    <w:lsdException w:name="Light Grid Accent 6" w:uiPriority="62"/>
-    <w:lsdException w:name="Medium Shading 1 Accent 6" w:uiPriority="63"/>
-    <w:lsdException w:name="Medium Shading 2 Accent 6" w:uiPriority="64"/>
-    <w:lsdException w:name="Medium List 1 Accent 6" w:uiPriority="65"/>
-    <w:lsdException w:name="Medium List 2 Accent 6" w:uiPriority="66"/>
-    <w:lsdException w:name="Medium Grid 1 Accent 6" w:uiPriority="67"/>
-    <w:lsdException w:name="Medium Grid 2 Accent 6" w:uiPriority="68"/>
-    <w:lsdException w:name="Medium Grid 3 Accent 6" w:uiPriority="69"/>
-    <w:lsdException w:name="Dark List Accent 6" w:uiPriority="70"/>
-    <w:lsdException w:name="Colorful Shading Accent 6" w:uiPriority="71"/>
-    <w:lsdException w:name="Colorful List Accent 6" w:uiPriority="72"/>
-    <w:lsdException w:name="Colorful Grid Accent 6" w:uiPriority="73"/>
-    <w:lsdException w:name="Subtle Emphasis" w:uiPriority="19" w:qFormat="1"/>
-    <w:lsdException w:name="Intense Emphasis" w:uiPriority="21" w:qFormat="1"/>
-    <w:lsdException w:name="Subtle Reference" w:uiPriority="31" w:qFormat="1"/>
-    <w:lsdException w:name="Intense Reference" w:uiPriority="32" w:qFormat="1"/>
-    <w:lsdException w:name="Book Title" w:uiPriority="33" w:qFormat="1"/>
-    <w:lsdException w:name="Bibliography" w:semiHidden="1" w:uiPriority="37" w:unhideWhenUsed="1"/>
-    <w:lsdException w:name="TOC Heading" w:semiHidden="1" w:uiPriority="39" w:unhideWhenUsed="1" w:qFormat="1"/>
-    <w:lsdException w:name="Plain Table 1" w:uiPriority="41"/>
-    <w:lsdException w:name="Plain Table 2" w:uiPriority="42"/>
-    <w:lsdException w:name="Plain Table 3" w:uiPriority="43"/>
-    <w:lsdException w:name="Plain Table 4" w:uiPriority="44"/>
-    <w:lsdException w:name="Plain Table 5" w:uiPriority="45"/>
-    <w:lsdException w:name="Grid Table Light" w:uiPriority="40"/>
-    <w:lsdException w:name="Grid Table 1 Light" w:uiPriority="46"/>
-    <w:lsdException w:name="Grid Table 2" w:uiPriority="47"/>
-    <w:lsdException w:name="Grid Table 3" w:uiPriority="48"/>
-    <w:lsdException w:name="Grid Table 4" w:uiPriority="49"/>
-    <w:lsdException w:name="Grid Table 5 Dark" w:uiPriority="50"/>
-    <w:lsdException w:name="Grid Table 6 Colorful" w:uiPriority="51"/>
-    <w:lsdException w:name="Grid Table 7 Colorful" w:uiPriority="52"/>
-    <w:lsdException w:name="Grid Table 1 Light Accent 1" w:uiPriority="46"/>
-    <w:lsdException w:name="Grid Table 2 Accent 1" w:uiPriority="47"/>
-    <w:lsdException w:name="Grid Table 3 Accent 1" w:uiPriority="48"/>
-    <w:lsdException w:name="Grid Table 4 Accent 1" w:uiPriority="49"/>
-    <w:lsdException w:name="Grid Table 5 Dark Accent 1" w:uiPriority="50"/>
-    <w:lsdException w:name="Grid Table 6 Colorful Accent 1" w:uiPriority="51"/>
-    <w:lsdException w:name="Grid Table 7 Colorful Accent 1" w:uiPriority="52"/>
-    <w:lsdException w:name="Grid Table 1 Light Accent 2" w:uiPriority="46"/>
-    <w:lsdException w:name="Grid Table 2 Accent 2" w:uiPriority="47"/>
-    <w:lsdException w:name="Grid Table 3 Accent 2" w:uiPriority="48"/>
-    <w:lsdException w:name="Grid Table 4 Accent 2" w:uiPriority="49"/>
-    <w:lsdException w:name="Grid Table 5 Dark Accent 2" w:uiPriority="50"/>
-    <w:lsdException w:name="Grid Table 6 Colorful Accent 2" w:uiPriority="51"/>
-    <w:lsdException w:name="Grid Table 7 Colorful Accent 2" w:uiPriority="52"/>
-    <w:lsdException w:name="Grid Table 1 Light Accent 3" w:uiPriority="46"/>
-    <w:lsdException w:name="Grid Table 2 Accent 3" w:uiPriority="47"/>
-    <w:lsdException w:name="Grid Table 3 Accent 3" w:uiPriority="48"/>
-    <w:lsdException w:name="Grid Table 4 Accent 3" w:uiPriority="49"/>
-    <w:lsdException w:name="Grid Table 5 Dark Accent 3" w:uiPriority="50"/>
-    <w:lsdException w:name="Grid Table 6 Colorful Accent 3" w:uiPriority="51"/>
-    <w:lsdException w:name="Grid Table 7 Colorful Accent 3" w:uiPriority="52"/>
-    <w:lsdException w:name="Grid Table 1 Light Accent 4" w:uiPriority="46"/>
-    <w:lsdException w:name="Grid Table 2 Accent 4" w:uiPriority="47"/>
-    <w:lsdException w:name="Grid Table 3 Accent 4" w:uiPriority="48"/>
-    <w:lsdException w:name="Grid Table 4 Accent 4" w:uiPriority="49"/>
-    <w:lsdException w:name="Grid Table 5 Dark Accent 4" w:uiPriority="50"/>
-    <w:lsdException w:name="Grid Table 6 Colorful Accent 4" w:uiPriority="51"/>
-    <w:lsdException w:name="Grid Table 7 Colorful Accent 4" w:uiPriority="52"/>
-    <w:lsdException w:name="Grid Table 1 Light Accent 5" w:uiPriority="46"/>
-    <w:lsdException w:name="Grid Table 2 Accent 5" w:uiPriority="47"/>
-    <w:lsdException w:name="Grid Table 3 Accent 5" w:uiPriority="48"/>
-    <w:lsdException w:name="Grid Table 4 Accent 5" w:uiPriority="49"/>
-    <w:lsdException w:name="Grid Table 5 Dark Accent 5" w:uiPriority="50"/>
-    <w:lsdException w:name="Grid Table 6 Colorful Accent 5" w:uiPriority="51"/>
-    <w:lsdException w:name="Grid Table 7 Colorful Accent 5" w:uiPriority="52"/>
-    <w:lsdException w:name="Grid Table 1 Light Accent 6" w:uiPriority="46"/>
-    <w:lsdException w:name="Grid Table 2 Accent 6" w:uiPriority="47"/>
-    <w:lsdException w:name="Grid Table 3 Accent 6" w:uiPriority="48"/>
-    <w:lsdException w:name="Grid Table 4 Accent 6" w:uiPriority="49"/>
-    <w:lsdException w:name="Grid Table 5 Dark Accent 6" w:uiPriority="50"/>
-    <w:lsdException w:name="Grid Table 6 Colorful Accent 6" w:uiPriority="51"/>
-    <w:lsdException w:name="Grid Table 7 Colorful Accent 6" w:uiPriority="52"/>
-    <w:lsdException w:name="List Table 1 Light" w:uiPriority="46"/>
-    <w:lsdException w:name="List Table 2" w:uiPriority="47"/>
-    <w:lsdException w:name="List Table 3" w:uiPriority="48"/>
-    <w:lsdException w:name="List Table 4" w:uiPriority="49"/>
-    <w:lsdException w:name="List Table 5 Dark" w:uiPriority="50"/>
-    <w:lsdException w:name="List Table 6 Colorful" w:uiPriority="51"/>
-    <w:lsdException w:name="List Table 7 Colorful" w:uiPriority="52"/>
-    <w:lsdException w:name="List Table 1 Light Accent 1" w:uiPriority="46"/>
-    <w:lsdException w:name="List Table 2 Accent 1" w:uiPriority="47"/>
-    <w:lsdException w:name="List Table 3 Accent 1" w:uiPriority="48"/>
-    <w:lsdException w:name="List Table 4 Accent 1" w:uiPriority="49"/>
-    <w:lsdException w:name="List Table 5 Dark Accent 1" w:uiPriority="50"/>
-    <w:lsdException w:name="List Table 6 Colorful Accent 1" w:uiPriority="51"/>
-    <w:lsdException w:name="List Table 7 Colorful Accent 1" w:uiPriority="52"/>
-    <w:lsdException w:name="List Table 1 Light Accent 2" w:uiPriority="46"/>
-    <w:lsdException w:name="List Table 2 Accent 2" w:uiPriority="47"/>
-    <w:lsdException w:name="List Table 3 Accent 2" w:uiPriority="48"/>
-    <w:lsdException w:name="List Table 4 Accent 2" w:uiPriority="49"/>
-    <w:lsdException w:name="List Table 5 Dark Accent 2" w:uiPriority="50"/>
-    <w:lsdException w:name="List Table 6 Colorful Accent 2" w:uiPriority="51"/>
-    <w:lsdException w:name="List Table 7 Colorful Accent 2" w:uiPriority="52"/>
-    <w:lsdException w:name="List Table 1 Light Accent 3" w:uiPriority="46"/>
-    <w:lsdException w:name="List Table 2 Accent 3" w:uiPriority="47"/>
-    <w:lsdException w:name="List Table 3 Accent 3" w:uiPriority="48"/>
-    <w:lsdException w:name="List Table 4 Accent 3" w:uiPriority="49"/>
-    <w:lsdException w:name="List Table 5 Dark Accent 3" w:uiPriority="50"/>
-    <w:lsdException w:name="List Table 6 Colorful Accent 3" w:uiPriority="51"/>
-    <w:lsdException w:name="List Table 7 Colorful Accent 3" w:uiPriority="52"/>
-    <w:lsdException w:name="List Table 1 Light Accent 4" w:uiPriority="46"/>
-    <w:lsdException w:name="List Table 2 Accent 4" w:uiPriority="47"/>
-    <w:lsdException w:name="List Table 3 Accent 4" w:uiPriority="48"/>
-    <w:lsdException w:name="List Table 4 Accent 4" w:uiPriority="49"/>
-    <w:lsdException w:name="List Table 5 Dark Accent 4" w:uiPriority="50"/>
-    <w:lsdException w:name="List Table 6 Colorful Accent 4" w:uiPriority="51"/>
-    <w:lsdException w:name="List Table 7 Colorful Accent 4" w:uiPriority="52"/>
-    <w:lsdException w:name="List Table 1 Light Accent 5" w:uiPriority="46"/>
-    <w:lsdException w:name="List Table 2 Accent 5" w:uiPriority="47"/>
-    <w:lsdException w:name="List Table 3 Accent 5" w:uiPriority="48"/>
-    <w:lsdException w:name="List Table 4 Accent 5" w:uiPriority="49"/>
-    <w:lsdException w:name="List Table 5 Dark Accent 5" w:uiPriority="50"/>
-    <w:lsdException w:name="List Table 6 Colorful Accent 5" w:uiPriority="51"/>
-    <w:lsdException w:name="List Table 7 Colorful Accent 5" w:uiPriority="52"/>
-    <w:lsdException w:name="List Table 1 Light Accent 6" w:uiPriority="46"/>
-    <w:lsdException w:name="List Table 2 Accent 6" w:uiPriority="47"/>
-    <w:lsdException w:name="List Table 3 Accent 6" w:uiPriority="48"/>
-    <w:lsdException w:name="List Table 4 Accent 6" w:uiPriority="49"/>
-    <w:lsdException w:name="List Table 5 Dark Accent 6" w:uiPriority="50"/>
-    <w:lsdException w:name="List Table 6 Colorful Accent 6" w:uiPriority="51"/>
-    <w:lsdException w:name="List Table 7 Colorful Accent 6" w:uiPriority="52"/>
-  </w:latentStyles>
-  <w:style w:type="paragraph" w:default="1" w:styleId="Normal">
-    <w:name w:val="Normal"/>
-    <w:qFormat/>
-  </w:style>
-  <w:style w:type="character" w:default="1" w:styleId="Policepardfaut">
-    <w:name w:val="Default Paragraph Font"/>
-    <w:uiPriority w:val="1"/>
-    <w:semiHidden/>
-    <w:unhideWhenUsed/>
-  </w:style>
-  <w:style w:type="table" w:default="1" w:styleId="TableauNormal">
-    <w:name w:val="Normal Table"/>
+  <w:style w:type="character" w:customStyle="1" w:styleId="Mention">
+    <w:name w:val="Mention"/>
+    <w:basedOn w:val="Policepardfaut"/>
     <w:uiPriority w:val="99"/>
     <w:semiHidden/>
     <w:unhideWhenUsed/>
-    <w:tblPr>
-      <w:tblInd w:w="0" w:type="dxa"/>
-      <w:tblCellMar>
-        <w:top w:w="0" w:type="dxa"/>
-        <w:left w:w="108" w:type="dxa"/>
-        <w:bottom w:w="0" w:type="dxa"/>
-        <w:right w:w="108" w:type="dxa"/>
-      </w:tblCellMar>
-    </w:tblPr>
+    <w:rsid w:val="008B6182"/>
+    <w:rPr>
+      <w:color w:val="2B579A"/>
+      <w:shd w:val="clear" w:color="auto" w:fill="E6E6E6"/>
+    </w:rPr>
   </w:style>
-  <w:style w:type="numbering" w:default="1" w:styleId="Aucuneliste">
-    <w:name w:val="No List"/>
+  <w:style w:type="character" w:styleId="Lienhypertextesuivivisit">
+    <w:name w:val="FollowedHyperlink"/>
+    <w:basedOn w:val="Policepardfaut"/>
     <w:uiPriority w:val="99"/>
     <w:semiHidden/>
     <w:unhideWhenUsed/>
+    <w:rsid w:val="008B6182"/>
+    <w:rPr>
+      <w:color w:val="954F72" w:themeColor="followedHyperlink"/>
+      <w:u w:val="single"/>
+    </w:rPr>
   </w:style>
-  <w:style w:type="character" w:styleId="Textedelespacerserv">
-    <w:name w:val="Placeholder Text"/>
+  <w:style w:type="character" w:styleId="Marquedecommentaire">
+    <w:name w:val="annotation reference"/>
     <w:basedOn w:val="Policepardfaut"/>
     <w:uiPriority w:val="99"/>
     <w:semiHidden/>
-    <w:rsid w:val="00C57E1F"/>
+    <w:unhideWhenUsed/>
+    <w:rsid w:val="00091D4A"/>
     <w:rPr>
-      <w:color w:val="808080"/>
+      <w:sz w:val="16"/>
+      <w:szCs w:val="16"/>
     </w:rPr>
   </w:style>
-  <w:style w:type="paragraph" w:customStyle="1" w:styleId="41C78C4EB7A34096A72C58CB7C439089">
-    <w:name w:val="41C78C4EB7A34096A72C58CB7C439089"/>
-    <w:rsid w:val="00C57E1F"/>
+  <w:style w:type="paragraph" w:styleId="Commentaire">
+    <w:name w:val="annotation text"/>
+    <w:basedOn w:val="Normal"/>
+    <w:link w:val="CommentaireCar"/>
+    <w:uiPriority w:val="99"/>
+    <w:semiHidden/>
+    <w:unhideWhenUsed/>
+    <w:rsid w:val="00091D4A"/>
+    <w:rPr>
+      <w:sz w:val="20"/>
+      <w:szCs w:val="20"/>
+    </w:rPr>
+  </w:style>
+  <w:style w:type="character" w:customStyle="1" w:styleId="CommentaireCar">
+    <w:name w:val="Commentaire Car"/>
+    <w:basedOn w:val="Policepardfaut"/>
+    <w:link w:val="Commentaire"/>
+    <w:uiPriority w:val="99"/>
+    <w:semiHidden/>
+    <w:rsid w:val="00091D4A"/>
+    <w:rPr>
+      <w:sz w:val="20"/>
+      <w:szCs w:val="20"/>
+    </w:rPr>
+  </w:style>
+  <w:style w:type="paragraph" w:styleId="Objetducommentaire">
+    <w:name w:val="annotation subject"/>
+    <w:basedOn w:val="Commentaire"/>
+    <w:next w:val="Commentaire"/>
+    <w:link w:val="ObjetducommentaireCar"/>
+    <w:uiPriority w:val="99"/>
+    <w:semiHidden/>
+    <w:unhideWhenUsed/>
+    <w:rsid w:val="00091D4A"/>
+    <w:rPr>
+      <w:b/>
+      <w:bCs/>
+    </w:rPr>
+  </w:style>
+  <w:style w:type="character" w:customStyle="1" w:styleId="ObjetducommentaireCar">
+    <w:name w:val="Objet du commentaire Car"/>
+    <w:basedOn w:val="CommentaireCar"/>
+    <w:link w:val="Objetducommentaire"/>
+    <w:uiPriority w:val="99"/>
+    <w:semiHidden/>
+    <w:rsid w:val="00091D4A"/>
+    <w:rPr>
+      <w:b/>
+      <w:bCs/>
+      <w:sz w:val="20"/>
+      <w:szCs w:val="20"/>
+    </w:rPr>
+  </w:style>
+  <w:style w:type="paragraph" w:styleId="Textedebulles">
+    <w:name w:val="Balloon Text"/>
+    <w:basedOn w:val="Normal"/>
+    <w:link w:val="TextedebullesCar"/>
+    <w:uiPriority w:val="99"/>
+    <w:semiHidden/>
+    <w:unhideWhenUsed/>
+    <w:rsid w:val="00091D4A"/>
+    <w:pPr>
+      <w:spacing w:after="0"/>
+    </w:pPr>
+    <w:rPr>
+      <w:rFonts w:ascii="Segoe UI" w:hAnsi="Segoe UI" w:cs="Segoe UI"/>
+      <w:sz w:val="18"/>
+      <w:szCs w:val="18"/>
+    </w:rPr>
+  </w:style>
+  <w:style w:type="character" w:customStyle="1" w:styleId="TextedebullesCar">
+    <w:name w:val="Texte de bulles Car"/>
+    <w:basedOn w:val="Policepardfaut"/>
+    <w:link w:val="Textedebulles"/>
+    <w:uiPriority w:val="99"/>
+    <w:semiHidden/>
+    <w:rsid w:val="00091D4A"/>
+    <w:rPr>
+      <w:rFonts w:ascii="Segoe UI" w:hAnsi="Segoe UI" w:cs="Segoe UI"/>
+      <w:sz w:val="18"/>
+      <w:szCs w:val="18"/>
+    </w:rPr>
   </w:style>
 </w:styles>
-</file>
-
-<file path=word/glossary/webSettings.xml><?xml version="1.0" encoding="utf-8"?>
-<w:webSettings xmlns:mc="http://schemas.openxmlformats.org/markup-compatibility/2006" xmlns:r="http://schemas.openxmlformats.org/officeDocument/2006/relationships" xmlns:w="http://schemas.openxmlformats.org/wordprocessingml/2006/main" xmlns:w14="http://schemas.microsoft.com/office/word/2010/wordml" xmlns:w15="http://schemas.microsoft.com/office/word/2012/wordml" xmlns:w16se="http://schemas.microsoft.com/office/word/2015/wordml/symex" mc:Ignorable="w14 w15 w16se">
-  <w:optimizeForBrowser/>
-  <w:allowPNG/>
-</w:webSettings>
 </file>
 
 <file path=word/theme/theme1.xml><?xml version="1.0" encoding="utf-8"?>
@@ -10160,7 +11086,7 @@
 </file>
 
 <file path=customXml/itemProps1.xml><?xml version="1.0" encoding="utf-8"?>
-<ds:datastoreItem xmlns:ds="http://schemas.openxmlformats.org/officeDocument/2006/customXml" ds:itemID="{1D00D47F-EC13-4E8F-984C-B1AE665C7942}">
+<ds:datastoreItem xmlns:ds="http://schemas.openxmlformats.org/officeDocument/2006/customXml" ds:itemID="{D963AD0A-C391-4D65-961C-66CA4BE4D6D0}">
   <ds:schemaRefs>
     <ds:schemaRef ds:uri="http://schemas.openxmlformats.org/officeDocument/2006/bibliography"/>
   </ds:schemaRefs>

</xml_diff>